<commit_message>
Update module configure document
</commit_message>
<xml_diff>
--- a/doc/Nginx Module Configure.docx
+++ b/doc/Nginx Module Configure.docx
@@ -793,7 +793,25 @@
         <w:rPr>
           <w:rFonts w:hint="eastAsia"/>
         </w:rPr>
-        <w:t>EVNET</w:t>
+        <w:t>EV</w:t>
+      </w:r>
+      <w:r>
+        <w:rPr>
+          <w:rFonts w:hint="eastAsia"/>
+        </w:rPr>
+        <w:t>E</w:t>
+      </w:r>
+      <w:r>
+        <w:rPr>
+          <w:rFonts w:hint="eastAsia"/>
+        </w:rPr>
+        <w:t>N</w:t>
+      </w:r>
+      <w:r>
+        <w:rPr>
+          <w:rFonts w:hint="eastAsia"/>
+        </w:rPr>
+        <w:t>T</w:t>
       </w:r>
       <w:r>
         <w:rPr>
@@ -1397,6 +1415,9 @@
     <w:p>
       <w:pPr>
         <w:pStyle w:val="Heading1"/>
+        <w:rPr>
+          <w:rFonts w:hint="eastAsia"/>
+        </w:rPr>
       </w:pPr>
       <w:r>
         <w:rPr>
@@ -1409,585 +1430,905 @@
       <w:pPr>
         <w:pStyle w:val="ListParagraph"/>
       </w:pPr>
-      <w:proofErr w:type="gramStart"/>
-      <w:r>
-        <w:rPr>
+      <w:r>
+        <w:rPr>
+          <w:noProof/>
+        </w:rPr>
+        <w:pict>
+          <v:shapetype id="_x0000_t65" coordsize="21600,21600" o:spt="65" adj="18900" path="m,l,21600@0,21600,21600@0,21600,xem@0,21600nfl@3@5c@7@9@11@13,21600@0e">
+            <v:formulas>
+              <v:f eqn="val #0"/>
+              <v:f eqn="sum 21600 0 @0"/>
+              <v:f eqn="prod @1 8481 32768"/>
+              <v:f eqn="sum @2 @0 0"/>
+              <v:f eqn="prod @1 1117 32768"/>
+              <v:f eqn="sum @4 @0 0"/>
+              <v:f eqn="prod @1 11764 32768"/>
+              <v:f eqn="sum @6 @0 0"/>
+              <v:f eqn="prod @1 6144 32768"/>
+              <v:f eqn="sum @8 @0 0"/>
+              <v:f eqn="prod @1 20480 32768"/>
+              <v:f eqn="sum @10 @0 0"/>
+              <v:f eqn="prod @1 6144 32768"/>
+              <v:f eqn="sum @12 @0 0"/>
+            </v:formulas>
+            <v:path o:extrusionok="f" gradientshapeok="t" o:connecttype="rect" textboxrect="0,0,21600,@13"/>
+            <v:handles>
+              <v:h position="#0,bottomRight" xrange="10800,21600"/>
+            </v:handles>
+            <o:complex v:ext="view"/>
+          </v:shapetype>
+          <v:shape id="_x0000_s1041" type="#_x0000_t65" style="position:absolute;left:0;text-align:left;margin-left:311.55pt;margin-top:0;width:244.25pt;height:285.75pt;z-index:9;mso-width-percent:330;mso-wrap-distance-top:7.2pt;mso-wrap-distance-bottom:7.2pt;mso-position-vertical:top;mso-width-percent:330" o:allowoverlap="f" adj="19628" fillcolor="#f2dbdb" strokecolor="#969696" strokeweight=".5pt">
+            <v:fill opacity="19661f"/>
+            <v:textbox style="mso-next-textbox:#_x0000_s1041;mso-fit-shape-to-text:t" inset="10.8pt,7.2pt,10.8pt">
+              <w:txbxContent>
+                <w:p>
+                  <w:pPr>
+                    <w:rPr>
+                      <w:color w:val="00B050"/>
+                    </w:rPr>
+                  </w:pPr>
+                  <w:proofErr w:type="gramStart"/>
+                  <w:r>
+                    <w:rPr>
+                      <w:color w:val="00B050"/>
+                    </w:rPr>
+                    <w:t>types</w:t>
+                  </w:r>
+                  <w:proofErr w:type="gramEnd"/>
+                  <w:r>
+                    <w:rPr>
+                      <w:color w:val="00B050"/>
+                    </w:rPr>
+                    <w:t xml:space="preserve"> </w:t>
+                  </w:r>
+                  <w:r>
+                    <w:t>{</w:t>
+                  </w:r>
+                </w:p>
+                <w:p>
+                  <w:pPr>
+                    <w:rPr>
+                      <w:color w:val="00B050"/>
+                    </w:rPr>
+                  </w:pPr>
+                  <w:r>
+                    <w:rPr>
+                      <w:color w:val="00B050"/>
+                    </w:rPr>
+                    <w:t xml:space="preserve">    </w:t>
+                  </w:r>
+                  <w:proofErr w:type="gramStart"/>
+                  <w:r>
+                    <w:rPr>
+                      <w:color w:val="00B050"/>
+                    </w:rPr>
+                    <w:t>text/h</w:t>
+                  </w:r>
+                  <w:r>
+                    <w:rPr>
+                      <w:color w:val="00B050"/>
+                    </w:rPr>
+                    <w:t>tml</w:t>
+                  </w:r>
+                  <w:proofErr w:type="gramEnd"/>
+                  <w:r>
+                    <w:rPr>
+                      <w:color w:val="00B050"/>
+                    </w:rPr>
+                    <w:t xml:space="preserve">     </w:t>
+                  </w:r>
+                  <w:r>
+                    <w:rPr>
+                      <w:rFonts w:hint="eastAsia"/>
+                      <w:color w:val="00B050"/>
+                    </w:rPr>
+                    <w:t xml:space="preserve"> </w:t>
+                  </w:r>
+                  <w:r>
+                    <w:rPr>
+                      <w:color w:val="FF0000"/>
+                    </w:rPr>
+                    <w:t xml:space="preserve">html </w:t>
+                  </w:r>
+                  <w:proofErr w:type="spellStart"/>
+                  <w:r>
+                    <w:rPr>
+                      <w:color w:val="FF0000"/>
+                    </w:rPr>
+                    <w:t>htm</w:t>
+                  </w:r>
+                  <w:proofErr w:type="spellEnd"/>
+                  <w:r>
+                    <w:rPr>
+                      <w:color w:val="FF0000"/>
+                    </w:rPr>
+                    <w:t xml:space="preserve"> </w:t>
+                  </w:r>
+                  <w:proofErr w:type="spellStart"/>
+                  <w:r>
+                    <w:rPr>
+                      <w:color w:val="FF0000"/>
+                    </w:rPr>
+                    <w:t>shtml</w:t>
+                  </w:r>
+                  <w:proofErr w:type="spellEnd"/>
+                  <w:r>
+                    <w:t>;</w:t>
+                  </w:r>
+                </w:p>
+                <w:p>
+                  <w:pPr>
+                    <w:ind w:firstLine="420"/>
+                    <w:rPr>
+                      <w:rFonts w:hint="eastAsia"/>
+                      <w:color w:val="00B050"/>
+                    </w:rPr>
+                  </w:pPr>
+                  <w:proofErr w:type="gramStart"/>
+                  <w:r>
+                    <w:rPr>
+                      <w:color w:val="00B050"/>
+                    </w:rPr>
+                    <w:t>text/</w:t>
+                  </w:r>
+                  <w:proofErr w:type="spellStart"/>
+                  <w:r>
+                    <w:rPr>
+                      <w:color w:val="00B050"/>
+                    </w:rPr>
+                    <w:t>css</w:t>
+                  </w:r>
+                  <w:proofErr w:type="spellEnd"/>
+                  <w:proofErr w:type="gramEnd"/>
+                  <w:r>
+                    <w:rPr>
+                      <w:color w:val="00B050"/>
+                    </w:rPr>
+                    <w:t xml:space="preserve"> </w:t>
+                  </w:r>
+                  <w:r>
+                    <w:rPr>
+                      <w:rFonts w:hint="eastAsia"/>
+                      <w:color w:val="00B050"/>
+                    </w:rPr>
+                    <w:t xml:space="preserve">      </w:t>
+                  </w:r>
+                  <w:proofErr w:type="spellStart"/>
+                  <w:r>
+                    <w:rPr>
+                      <w:color w:val="FF0000"/>
+                    </w:rPr>
+                    <w:t>css</w:t>
+                  </w:r>
+                  <w:proofErr w:type="spellEnd"/>
+                  <w:r>
+                    <w:t>;</w:t>
+                  </w:r>
+                </w:p>
+                <w:p>
+                  <w:pPr>
+                    <w:ind w:firstLine="420"/>
+                    <w:rPr>
+                      <w:rFonts w:hint="eastAsia"/>
+                    </w:rPr>
+                  </w:pPr>
+                  <w:proofErr w:type="gramStart"/>
+                  <w:r>
+                    <w:rPr>
+                      <w:color w:val="00B050"/>
+                    </w:rPr>
+                    <w:t>image/jpeg</w:t>
+                  </w:r>
+                  <w:proofErr w:type="gramEnd"/>
+                  <w:r>
+                    <w:t xml:space="preserve">    </w:t>
+                  </w:r>
+                  <w:r>
+                    <w:rPr>
+                      <w:color w:val="FF0000"/>
+                    </w:rPr>
+                    <w:t>jpeg jpg</w:t>
+                  </w:r>
+                  <w:r>
+                    <w:t>;</w:t>
+                  </w:r>
+                </w:p>
+                <w:p>
+                  <w:pPr>
+                    <w:rPr>
+                      <w:rFonts w:hint="eastAsia"/>
+                    </w:rPr>
+                  </w:pPr>
+                  <w:r>
+                    <w:rPr>
+                      <w:rFonts w:hint="eastAsia"/>
+                    </w:rPr>
+                    <w:t>}</w:t>
+                  </w:r>
+                </w:p>
+                <w:p>
+                  <w:pPr>
+                    <w:rPr>
+                      <w:rFonts w:hint="eastAsia"/>
+                    </w:rPr>
+                  </w:pPr>
+                </w:p>
+                <w:p>
+                  <w:r>
+                    <w:rPr>
+                      <w:rFonts w:hint="eastAsia"/>
+                    </w:rPr>
+                    <w:t xml:space="preserve">#file </w:t>
+                  </w:r>
+                  <w:proofErr w:type="spellStart"/>
+                  <w:r>
+                    <w:rPr>
+                      <w:rFonts w:hint="eastAsia"/>
+                    </w:rPr>
+                    <w:t>mine.types</w:t>
+                  </w:r>
+                  <w:proofErr w:type="spellEnd"/>
+                </w:p>
+              </w:txbxContent>
+            </v:textbox>
+            <w10:wrap type="topAndBottom" anchorx="margin" anchory="margin"/>
+          </v:shape>
+        </w:pict>
+      </w:r>
+      <w:r>
+        <w:rPr>
+          <w:noProof/>
+          <w:lang w:eastAsia="zh-TW"/>
+        </w:rPr>
+        <w:pict>
+          <v:shape id="_x0000_s1040" type="#_x0000_t65" style="position:absolute;left:0;text-align:left;margin-left:37.05pt;margin-top:0;width:244.25pt;height:112.45pt;z-index:8;mso-width-percent:330;mso-wrap-distance-top:7.2pt;mso-wrap-distance-bottom:7.2pt;mso-position-vertical:top;mso-width-percent:330" o:allowoverlap="f" adj="20424" fillcolor="#f2dbdb" strokecolor="#969696" strokeweight=".5pt">
+            <v:fill opacity="19661f"/>
+            <v:textbox style="mso-next-textbox:#_x0000_s1040;mso-fit-shape-to-text:t" inset="10.8pt,7.2pt,10.8pt">
+              <w:txbxContent>
+                <w:p>
+                  <w:pPr>
+                    <w:pStyle w:val="ListParagraph"/>
+                    <w:ind w:left="0"/>
+                  </w:pPr>
+                  <w:proofErr w:type="gramStart"/>
+                  <w:r>
+                    <w:rPr>
+                      <w:color w:val="00B050"/>
+                    </w:rPr>
+                    <w:t>daemon</w:t>
+                  </w:r>
+                  <w:r>
+                    <w:t xml:space="preserve"> </w:t>
+                  </w:r>
+                  <w:r>
+                    <w:rPr>
+                      <w:rFonts w:hint="eastAsia"/>
+                    </w:rPr>
+                    <w:t xml:space="preserve"> </w:t>
+                  </w:r>
+                  <w:r>
+                    <w:rPr>
+                      <w:color w:val="FF0000"/>
+                    </w:rPr>
+                    <w:t>off</w:t>
+                  </w:r>
+                  <w:proofErr w:type="gramEnd"/>
+                  <w:r>
+                    <w:t>;</w:t>
+                  </w:r>
+                </w:p>
+                <w:p>
+                  <w:pPr>
+                    <w:pStyle w:val="ListParagraph"/>
+                    <w:ind w:left="0"/>
+                  </w:pPr>
+                  <w:proofErr w:type="spellStart"/>
+                  <w:r>
+                    <w:rPr>
+                      <w:color w:val="00B050"/>
+                    </w:rPr>
+                    <w:t>worker_</w:t>
+                  </w:r>
+                  <w:proofErr w:type="gramStart"/>
+                  <w:r>
+                    <w:rPr>
+                      <w:color w:val="00B050"/>
+                    </w:rPr>
+                    <w:t>processes</w:t>
+                  </w:r>
+                  <w:proofErr w:type="spellEnd"/>
+                  <w:r>
+                    <w:t xml:space="preserve">  </w:t>
+                  </w:r>
+                  <w:r>
+                    <w:rPr>
+                      <w:color w:val="FF0000"/>
+                    </w:rPr>
+                    <w:t>1</w:t>
+                  </w:r>
+                  <w:proofErr w:type="gramEnd"/>
+                  <w:r>
+                    <w:t>;</w:t>
+                  </w:r>
+                </w:p>
+                <w:p>
+                  <w:pPr>
+                    <w:pStyle w:val="ListParagraph"/>
+                    <w:ind w:left="0"/>
+                  </w:pPr>
+                  <w:proofErr w:type="gramStart"/>
+                  <w:r>
+                    <w:rPr>
+                      <w:color w:val="00B050"/>
+                    </w:rPr>
+                    <w:t>events</w:t>
+                  </w:r>
+                  <w:proofErr w:type="gramEnd"/>
+                  <w:r>
+                    <w:t xml:space="preserve"> {</w:t>
+                  </w:r>
+                </w:p>
+                <w:p>
+                  <w:pPr>
+                    <w:pStyle w:val="ListParagraph"/>
+                    <w:ind w:left="0"/>
+                  </w:pPr>
+                  <w:r>
+                    <w:t xml:space="preserve">    </w:t>
+                  </w:r>
+                  <w:proofErr w:type="spellStart"/>
+                  <w:r>
+                    <w:rPr>
+                      <w:color w:val="00B050"/>
+                    </w:rPr>
+                    <w:t>worker_</w:t>
+                  </w:r>
+                  <w:proofErr w:type="gramStart"/>
+                  <w:r>
+                    <w:rPr>
+                      <w:color w:val="00B050"/>
+                    </w:rPr>
+                    <w:t>connections</w:t>
+                  </w:r>
+                  <w:proofErr w:type="spellEnd"/>
+                  <w:r>
+                    <w:t xml:space="preserve">  </w:t>
+                  </w:r>
+                  <w:r>
+                    <w:rPr>
+                      <w:color w:val="FF0000"/>
+                    </w:rPr>
+                    <w:t>1024</w:t>
+                  </w:r>
+                  <w:proofErr w:type="gramEnd"/>
+                  <w:r>
+                    <w:t>;</w:t>
+                  </w:r>
+                </w:p>
+                <w:p>
+                  <w:pPr>
+                    <w:pStyle w:val="ListParagraph"/>
+                    <w:ind w:left="0"/>
+                  </w:pPr>
+                  <w:r>
+                    <w:t>}</w:t>
+                  </w:r>
+                </w:p>
+                <w:p>
+                  <w:pPr>
+                    <w:pStyle w:val="ListParagraph"/>
+                    <w:ind w:left="0"/>
+                  </w:pPr>
+                  <w:proofErr w:type="gramStart"/>
+                  <w:r>
+                    <w:rPr>
+                      <w:color w:val="00B050"/>
+                    </w:rPr>
+                    <w:t>http</w:t>
+                  </w:r>
+                  <w:proofErr w:type="gramEnd"/>
+                  <w:r>
+                    <w:t xml:space="preserve"> {</w:t>
+                  </w:r>
+                </w:p>
+                <w:p>
+                  <w:pPr>
+                    <w:pStyle w:val="ListParagraph"/>
+                    <w:ind w:left="0"/>
+                  </w:pPr>
+                  <w:r>
+                    <w:t xml:space="preserve">    </w:t>
+                  </w:r>
+                  <w:proofErr w:type="gramStart"/>
+                  <w:r>
+                    <w:rPr>
+                      <w:color w:val="00B050"/>
+                    </w:rPr>
+                    <w:t>include</w:t>
+                  </w:r>
+                  <w:proofErr w:type="gramEnd"/>
+                  <w:r>
+                    <w:t xml:space="preserve">       </w:t>
+                  </w:r>
+                  <w:proofErr w:type="spellStart"/>
+                  <w:r>
+                    <w:rPr>
+                      <w:color w:val="FF0000"/>
+                    </w:rPr>
+                    <w:t>mime.types</w:t>
+                  </w:r>
+                  <w:proofErr w:type="spellEnd"/>
+                  <w:r>
+                    <w:t>;</w:t>
+                  </w:r>
+                </w:p>
+                <w:p>
+                  <w:pPr>
+                    <w:pStyle w:val="ListParagraph"/>
+                    <w:ind w:left="0"/>
+                  </w:pPr>
+                  <w:r>
+                    <w:t xml:space="preserve">    </w:t>
+                  </w:r>
+                  <w:proofErr w:type="spellStart"/>
+                  <w:r>
+                    <w:rPr>
+                      <w:color w:val="00B050"/>
+                    </w:rPr>
+                    <w:t>default_</w:t>
+                  </w:r>
+                  <w:proofErr w:type="gramStart"/>
+                  <w:r>
+                    <w:rPr>
+                      <w:color w:val="00B050"/>
+                    </w:rPr>
+                    <w:t>type</w:t>
+                  </w:r>
+                  <w:proofErr w:type="spellEnd"/>
+                  <w:r>
+                    <w:t xml:space="preserve">  </w:t>
+                  </w:r>
+                  <w:r>
+                    <w:rPr>
+                      <w:color w:val="FF0000"/>
+                    </w:rPr>
+                    <w:t>application</w:t>
+                  </w:r>
+                  <w:proofErr w:type="gramEnd"/>
+                  <w:r>
+                    <w:rPr>
+                      <w:color w:val="FF0000"/>
+                    </w:rPr>
+                    <w:t>/octet-stream</w:t>
+                  </w:r>
+                  <w:r>
+                    <w:t>;</w:t>
+                  </w:r>
+                </w:p>
+                <w:p>
+                  <w:pPr>
+                    <w:pStyle w:val="ListParagraph"/>
+                    <w:ind w:left="0"/>
+                  </w:pPr>
+                  <w:r>
+                    <w:t xml:space="preserve">    </w:t>
+                  </w:r>
+                  <w:proofErr w:type="gramStart"/>
+                  <w:r>
+                    <w:rPr>
+                      <w:color w:val="00B050"/>
+                    </w:rPr>
+                    <w:t>server</w:t>
+                  </w:r>
+                  <w:proofErr w:type="gramEnd"/>
+                  <w:r>
+                    <w:t xml:space="preserve"> {</w:t>
+                  </w:r>
+                </w:p>
+                <w:p>
+                  <w:pPr>
+                    <w:pStyle w:val="ListParagraph"/>
+                    <w:ind w:left="0"/>
+                  </w:pPr>
+                  <w:r>
+                    <w:t xml:space="preserve">        </w:t>
+                  </w:r>
+                  <w:proofErr w:type="gramStart"/>
+                  <w:r>
+                    <w:rPr>
+                      <w:color w:val="00B050"/>
+                    </w:rPr>
+                    <w:t>listen</w:t>
+                  </w:r>
+                  <w:proofErr w:type="gramEnd"/>
+                  <w:r>
+                    <w:t xml:space="preserve">       </w:t>
+                  </w:r>
+                  <w:r>
+                    <w:rPr>
+                      <w:color w:val="FF0000"/>
+                    </w:rPr>
+                    <w:t>8000</w:t>
+                  </w:r>
+                  <w:r>
+                    <w:t>;</w:t>
+                  </w:r>
+                </w:p>
+                <w:p>
+                  <w:pPr>
+                    <w:pStyle w:val="ListParagraph"/>
+                    <w:ind w:left="0"/>
+                  </w:pPr>
+                  <w:r>
+                    <w:t xml:space="preserve">       </w:t>
+                  </w:r>
+                  <w:r>
+                    <w:rPr>
+                      <w:color w:val="00B050"/>
+                    </w:rPr>
+                    <w:t xml:space="preserve"> </w:t>
+                  </w:r>
+                  <w:proofErr w:type="spellStart"/>
+                  <w:r>
+                    <w:rPr>
+                      <w:color w:val="00B050"/>
+                    </w:rPr>
+                    <w:t>server_</w:t>
+                  </w:r>
+                  <w:proofErr w:type="gramStart"/>
+                  <w:r>
+                    <w:rPr>
+                      <w:color w:val="00B050"/>
+                    </w:rPr>
+                    <w:t>name</w:t>
+                  </w:r>
+                  <w:proofErr w:type="spellEnd"/>
+                  <w:r>
+                    <w:t xml:space="preserve">  </w:t>
+                  </w:r>
+                  <w:proofErr w:type="spellStart"/>
+                  <w:r>
+                    <w:rPr>
+                      <w:color w:val="FF0000"/>
+                    </w:rPr>
+                    <w:t>localhost</w:t>
+                  </w:r>
+                  <w:proofErr w:type="spellEnd"/>
+                  <w:proofErr w:type="gramEnd"/>
+                  <w:r>
+                    <w:t xml:space="preserve">;  </w:t>
+                  </w:r>
+                </w:p>
+                <w:p>
+                  <w:pPr>
+                    <w:pStyle w:val="ListParagraph"/>
+                    <w:ind w:left="0"/>
+                  </w:pPr>
+                  <w:r>
+                    <w:t xml:space="preserve">        </w:t>
+                  </w:r>
+                  <w:proofErr w:type="gramStart"/>
+                  <w:r>
+                    <w:rPr>
+                      <w:color w:val="00B050"/>
+                    </w:rPr>
+                    <w:t>location</w:t>
+                  </w:r>
+                  <w:proofErr w:type="gramEnd"/>
+                  <w:r>
+                    <w:t xml:space="preserve"> </w:t>
+                  </w:r>
+                  <w:r>
+                    <w:rPr>
+                      <w:color w:val="FF0000"/>
+                    </w:rPr>
+                    <w:t>/</w:t>
+                  </w:r>
+                  <w:r>
+                    <w:t xml:space="preserve"> {</w:t>
+                  </w:r>
+                </w:p>
+                <w:p>
+                  <w:pPr>
+                    <w:pStyle w:val="ListParagraph"/>
+                    <w:ind w:left="0"/>
+                  </w:pPr>
+                  <w:r>
+                    <w:t xml:space="preserve">            </w:t>
+                  </w:r>
+                  <w:proofErr w:type="gramStart"/>
+                  <w:r>
+                    <w:rPr>
+                      <w:color w:val="00B050"/>
+                    </w:rPr>
+                    <w:t>root</w:t>
+                  </w:r>
+                  <w:proofErr w:type="gramEnd"/>
+                  <w:r>
+                    <w:t xml:space="preserve">   </w:t>
+                  </w:r>
+                  <w:r>
+                    <w:rPr>
+                      <w:color w:val="FF0000"/>
+                    </w:rPr>
+                    <w:t>html</w:t>
+                  </w:r>
+                  <w:r>
+                    <w:t>;</w:t>
+                  </w:r>
+                </w:p>
+                <w:p>
+                  <w:pPr>
+                    <w:pStyle w:val="ListParagraph"/>
+                    <w:ind w:left="0"/>
+                  </w:pPr>
+                  <w:r>
+                    <w:t xml:space="preserve">            </w:t>
+                  </w:r>
+                  <w:proofErr w:type="gramStart"/>
+                  <w:r>
+                    <w:rPr>
+                      <w:color w:val="00B050"/>
+                    </w:rPr>
+                    <w:t>index</w:t>
+                  </w:r>
+                  <w:r>
+                    <w:t xml:space="preserve">  </w:t>
+                  </w:r>
+                  <w:r>
+                    <w:rPr>
+                      <w:color w:val="FF0000"/>
+                    </w:rPr>
+                    <w:t>index.html</w:t>
+                  </w:r>
+                  <w:proofErr w:type="gramEnd"/>
+                  <w:r>
+                    <w:rPr>
+                      <w:color w:val="FF0000"/>
+                    </w:rPr>
+                    <w:t xml:space="preserve"> index.htm</w:t>
+                  </w:r>
+                  <w:r>
+                    <w:t>;</w:t>
+                  </w:r>
+                </w:p>
+                <w:p>
+                  <w:pPr>
+                    <w:pStyle w:val="ListParagraph"/>
+                    <w:ind w:left="0"/>
+                  </w:pPr>
+                  <w:r>
+                    <w:t xml:space="preserve">        }</w:t>
+                  </w:r>
+                </w:p>
+                <w:p>
+                  <w:pPr>
+                    <w:pStyle w:val="ListParagraph"/>
+                    <w:ind w:left="0"/>
+                  </w:pPr>
+                  <w:r>
+                    <w:t xml:space="preserve">    }</w:t>
+                  </w:r>
+                </w:p>
+                <w:p>
+                  <w:pPr>
+                    <w:pStyle w:val="ListParagraph"/>
+                    <w:ind w:left="0"/>
+                    <w:rPr>
+                      <w:rFonts w:hint="eastAsia"/>
+                    </w:rPr>
+                  </w:pPr>
+                  <w:r>
+                    <w:t>}</w:t>
+                  </w:r>
+                </w:p>
+                <w:p/>
+              </w:txbxContent>
+            </v:textbox>
+            <w10:wrap type="topAndBottom" anchorx="margin" anchory="margin"/>
+          </v:shape>
+        </w:pict>
+      </w:r>
+    </w:p>
+    <w:p>
+      <w:pPr>
+        <w:pStyle w:val="ListParagraph"/>
+      </w:pPr>
+      <w:r>
+        <w:rPr>
+          <w:rFonts w:hint="eastAsia"/>
+        </w:rPr>
+        <w:t>指令</w:t>
+      </w:r>
+      <w:r>
+        <w:rPr>
+          <w:rFonts w:hint="eastAsia"/>
+        </w:rPr>
+        <w:t>名</w:t>
+      </w:r>
+      <w:r>
+        <w:rPr>
+          <w:rFonts w:hint="eastAsia"/>
+        </w:rPr>
+        <w:t xml:space="preserve">(Directive) </w:t>
+      </w:r>
+      <w:r>
+        <w:rPr>
+          <w:rFonts w:hint="eastAsia"/>
+        </w:rPr>
+        <w:t>是上面</w:t>
+      </w:r>
+      <w:r>
+        <w:rPr>
+          <w:rFonts w:hint="eastAsia"/>
           <w:color w:val="00B050"/>
         </w:rPr>
-        <w:t>daemon</w:t>
-      </w:r>
-      <w:proofErr w:type="gramEnd"/>
-      <w:r>
+        <w:t>绿色</w:t>
+      </w:r>
+      <w:r>
+        <w:rPr>
+          <w:rFonts w:hint="eastAsia"/>
+        </w:rPr>
+        <w:t>的内容。</w:t>
+      </w:r>
+      <w:r>
+        <w:rPr>
+          <w:rFonts w:hint="eastAsia"/>
+        </w:rPr>
+        <w:t>指令</w:t>
+      </w:r>
+      <w:r>
+        <w:rPr>
+          <w:rFonts w:hint="eastAsia"/>
+        </w:rPr>
+        <w:t>参数</w:t>
+      </w:r>
+      <w:r>
+        <w:rPr>
+          <w:rFonts w:hint="eastAsia"/>
+        </w:rPr>
+        <w:t>(Arguments)</w:t>
+      </w:r>
+      <w:r>
+        <w:rPr>
+          <w:rFonts w:hint="eastAsia"/>
+        </w:rPr>
+        <w:t>是上面</w:t>
+      </w:r>
+      <w:r>
+        <w:rPr>
+          <w:rFonts w:hint="eastAsia"/>
+          <w:color w:val="FF0000"/>
+        </w:rPr>
+        <w:t>红色</w:t>
+      </w:r>
+      <w:r>
+        <w:rPr>
+          <w:rFonts w:hint="eastAsia"/>
+        </w:rPr>
+        <w:t>的内容。</w:t>
+      </w:r>
+    </w:p>
+    <w:p>
+      <w:pPr>
+        <w:pStyle w:val="ListParagraph"/>
+        <w:rPr>
+          <w:rFonts w:hint="eastAsia"/>
+        </w:rPr>
+      </w:pPr>
+      <w:r>
+        <w:rPr>
+          <w:rFonts w:hint="eastAsia"/>
+        </w:rPr>
+        <w:t>指令由</w:t>
+      </w:r>
+      <w:r>
+        <w:rPr>
+          <w:rFonts w:hint="eastAsia"/>
+        </w:rPr>
+        <w:t>一个指令</w:t>
+      </w:r>
+      <w:r>
+        <w:rPr>
+          <w:rFonts w:hint="eastAsia"/>
+        </w:rPr>
+        <w:t>名和</w:t>
+      </w:r>
+      <w:r>
+        <w:rPr>
+          <w:rFonts w:hint="eastAsia"/>
+        </w:rPr>
+        <w:t>若干个</w:t>
+      </w:r>
+      <w:r>
+        <w:rPr>
+          <w:rFonts w:hint="eastAsia"/>
+        </w:rPr>
+        <w:t>指令</w:t>
+      </w:r>
+      <w:r>
+        <w:rPr>
+          <w:rFonts w:hint="eastAsia"/>
+        </w:rPr>
+        <w:t>参数</w:t>
+      </w:r>
+      <w:r>
+        <w:rPr>
+          <w:rFonts w:hint="eastAsia"/>
+        </w:rPr>
+        <w:t>组成</w:t>
+      </w:r>
+      <w:r>
+        <w:rPr>
+          <w:rFonts w:hint="eastAsia"/>
+        </w:rPr>
+        <w:t>并</w:t>
+      </w:r>
+      <w:r>
+        <w:rPr>
+          <w:rFonts w:hint="eastAsia"/>
+        </w:rPr>
+        <w:t>以</w:t>
+      </w:r>
+      <w:r>
+        <w:rPr>
+          <w:rFonts w:hint="eastAsia"/>
+        </w:rPr>
+        <w:t>分号或大括号结束，例如</w:t>
+      </w:r>
+      <w:r>
+        <w:rPr>
+          <w:rFonts w:hint="eastAsia"/>
+        </w:rPr>
+        <w:t>daemon off</w:t>
+      </w:r>
+      <w:r>
+        <w:rPr>
+          <w:rFonts w:hint="eastAsia"/>
+        </w:rPr>
         <w:t xml:space="preserve"> </w:t>
       </w:r>
       <w:r>
         <w:rPr>
-          <w:color w:val="FF0000"/>
-        </w:rPr>
-        <w:t>off</w:t>
-      </w:r>
-      <w:r>
-        <w:t>;</w:t>
+          <w:rFonts w:hint="eastAsia"/>
+        </w:rPr>
+        <w:t>和</w:t>
+      </w:r>
+      <w:r>
+        <w:rPr>
+          <w:rFonts w:hint="eastAsia"/>
+        </w:rPr>
+        <w:t xml:space="preserve"> http</w:t>
+      </w:r>
+      <w:r>
+        <w:rPr>
+          <w:rFonts w:hint="eastAsia"/>
+        </w:rPr>
+        <w:t>。</w:t>
       </w:r>
     </w:p>
     <w:p>
       <w:pPr>
         <w:pStyle w:val="ListParagraph"/>
       </w:pPr>
-      <w:proofErr w:type="spellStart"/>
-      <w:r>
-        <w:rPr>
-          <w:color w:val="00B050"/>
-        </w:rPr>
-        <w:t>worker_</w:t>
-      </w:r>
-      <w:proofErr w:type="gramStart"/>
-      <w:r>
-        <w:rPr>
-          <w:color w:val="00B050"/>
-        </w:rPr>
-        <w:t>processes</w:t>
-      </w:r>
-      <w:proofErr w:type="spellEnd"/>
-      <w:r>
-        <w:t xml:space="preserve">  </w:t>
-      </w:r>
-      <w:r>
-        <w:rPr>
-          <w:color w:val="FF0000"/>
-        </w:rPr>
-        <w:t>1</w:t>
-      </w:r>
-      <w:proofErr w:type="gramEnd"/>
-      <w:r>
-        <w:t>;</w:t>
-      </w:r>
-    </w:p>
-    <w:p>
-      <w:pPr>
-        <w:pStyle w:val="ListParagraph"/>
-      </w:pPr>
-      <w:proofErr w:type="gramStart"/>
-      <w:r>
-        <w:rPr>
-          <w:color w:val="00B050"/>
-        </w:rPr>
-        <w:t>events</w:t>
-      </w:r>
-      <w:proofErr w:type="gramEnd"/>
-      <w:r>
-        <w:t xml:space="preserve"> {</w:t>
-      </w:r>
-    </w:p>
-    <w:p>
-      <w:pPr>
-        <w:pStyle w:val="ListParagraph"/>
-      </w:pPr>
-      <w:r>
-        <w:t xml:space="preserve">    </w:t>
-      </w:r>
-      <w:proofErr w:type="spellStart"/>
-      <w:r>
-        <w:rPr>
-          <w:color w:val="00B050"/>
-        </w:rPr>
-        <w:t>worker_</w:t>
-      </w:r>
-      <w:proofErr w:type="gramStart"/>
-      <w:r>
-        <w:rPr>
-          <w:color w:val="00B050"/>
-        </w:rPr>
-        <w:t>connections</w:t>
-      </w:r>
-      <w:proofErr w:type="spellEnd"/>
-      <w:r>
-        <w:t xml:space="preserve">  </w:t>
-      </w:r>
-      <w:r>
-        <w:rPr>
-          <w:color w:val="FF0000"/>
-        </w:rPr>
-        <w:t>1024</w:t>
-      </w:r>
-      <w:proofErr w:type="gramEnd"/>
-      <w:r>
-        <w:t>;</w:t>
-      </w:r>
-    </w:p>
-    <w:p>
-      <w:pPr>
-        <w:pStyle w:val="ListParagraph"/>
-      </w:pPr>
-      <w:r>
-        <w:t>}</w:t>
-      </w:r>
-    </w:p>
-    <w:p>
-      <w:pPr>
-        <w:pStyle w:val="ListParagraph"/>
-      </w:pPr>
-      <w:proofErr w:type="gramStart"/>
-      <w:r>
-        <w:rPr>
-          <w:color w:val="00B050"/>
-        </w:rPr>
-        <w:t>http</w:t>
-      </w:r>
-      <w:proofErr w:type="gramEnd"/>
-      <w:r>
-        <w:t xml:space="preserve"> {</w:t>
-      </w:r>
-    </w:p>
-    <w:p>
-      <w:pPr>
-        <w:pStyle w:val="ListParagraph"/>
-      </w:pPr>
-      <w:r>
-        <w:t xml:space="preserve">    </w:t>
-      </w:r>
-      <w:proofErr w:type="gramStart"/>
-      <w:r>
-        <w:rPr>
-          <w:color w:val="00B050"/>
+      <w:r>
+        <w:rPr>
+          <w:rFonts w:hint="eastAsia"/>
+        </w:rPr>
+        <w:t>配置文件可以包含其它配置文件（</w:t>
+      </w:r>
+      <w:r>
+        <w:rPr>
+          <w:rFonts w:hint="eastAsia"/>
         </w:rPr>
         <w:t>include</w:t>
       </w:r>
-      <w:proofErr w:type="gramEnd"/>
-      <w:r>
-        <w:t xml:space="preserve">       </w:t>
-      </w:r>
-      <w:proofErr w:type="spellStart"/>
-      <w:r>
-        <w:rPr>
-          <w:color w:val="FF0000"/>
-        </w:rPr>
-        <w:t>mime.types</w:t>
-      </w:r>
-      <w:proofErr w:type="spellEnd"/>
-      <w:r>
-        <w:t>;</w:t>
-      </w:r>
-    </w:p>
-    <w:p>
-      <w:pPr>
-        <w:pStyle w:val="ListParagraph"/>
-      </w:pPr>
-      <w:r>
-        <w:t xml:space="preserve">    </w:t>
-      </w:r>
-      <w:proofErr w:type="spellStart"/>
-      <w:r>
-        <w:rPr>
-          <w:color w:val="00B050"/>
-        </w:rPr>
-        <w:t>default_</w:t>
-      </w:r>
-      <w:proofErr w:type="gramStart"/>
-      <w:r>
-        <w:rPr>
-          <w:color w:val="00B050"/>
-        </w:rPr>
-        <w:t>type</w:t>
-      </w:r>
-      <w:proofErr w:type="spellEnd"/>
-      <w:r>
-        <w:t xml:space="preserve">  </w:t>
-      </w:r>
-      <w:r>
-        <w:rPr>
-          <w:color w:val="FF0000"/>
-        </w:rPr>
-        <w:t>application</w:t>
-      </w:r>
-      <w:proofErr w:type="gramEnd"/>
-      <w:r>
-        <w:rPr>
-          <w:color w:val="FF0000"/>
-        </w:rPr>
-        <w:t>/octet-stream</w:t>
-      </w:r>
-      <w:r>
-        <w:t>;</w:t>
-      </w:r>
-    </w:p>
-    <w:p>
-      <w:pPr>
-        <w:pStyle w:val="ListParagraph"/>
-      </w:pPr>
-      <w:r>
-        <w:t xml:space="preserve">    </w:t>
-      </w:r>
-      <w:proofErr w:type="gramStart"/>
-      <w:r>
-        <w:rPr>
-          <w:color w:val="00B050"/>
-        </w:rPr>
-        <w:t>server</w:t>
-      </w:r>
-      <w:proofErr w:type="gramEnd"/>
-      <w:r>
-        <w:t xml:space="preserve"> {</w:t>
-      </w:r>
-    </w:p>
-    <w:p>
-      <w:pPr>
-        <w:pStyle w:val="ListParagraph"/>
-      </w:pPr>
-      <w:r>
-        <w:t xml:space="preserve">        </w:t>
-      </w:r>
-      <w:proofErr w:type="gramStart"/>
-      <w:r>
-        <w:rPr>
-          <w:color w:val="00B050"/>
-        </w:rPr>
-        <w:t>listen</w:t>
-      </w:r>
-      <w:proofErr w:type="gramEnd"/>
-      <w:r>
-        <w:t xml:space="preserve">       </w:t>
-      </w:r>
-      <w:r>
-        <w:rPr>
-          <w:color w:val="FF0000"/>
-        </w:rPr>
-        <w:t>8000</w:t>
-      </w:r>
-      <w:r>
-        <w:t>;</w:t>
-      </w:r>
-    </w:p>
-    <w:p>
-      <w:pPr>
-        <w:pStyle w:val="ListParagraph"/>
-      </w:pPr>
-      <w:r>
-        <w:t xml:space="preserve">       </w:t>
-      </w:r>
-      <w:r>
-        <w:rPr>
-          <w:color w:val="00B050"/>
-        </w:rPr>
-        <w:t xml:space="preserve"> </w:t>
-      </w:r>
-      <w:proofErr w:type="spellStart"/>
-      <w:r>
-        <w:rPr>
-          <w:color w:val="00B050"/>
-        </w:rPr>
-        <w:t>server_</w:t>
-      </w:r>
-      <w:proofErr w:type="gramStart"/>
-      <w:r>
-        <w:rPr>
-          <w:color w:val="00B050"/>
-        </w:rPr>
-        <w:t>name</w:t>
-      </w:r>
-      <w:proofErr w:type="spellEnd"/>
-      <w:r>
-        <w:t xml:space="preserve">  </w:t>
-      </w:r>
-      <w:proofErr w:type="spellStart"/>
-      <w:r>
-        <w:rPr>
-          <w:color w:val="FF0000"/>
-        </w:rPr>
-        <w:t>localhost</w:t>
-      </w:r>
-      <w:proofErr w:type="spellEnd"/>
-      <w:proofErr w:type="gramEnd"/>
-      <w:r>
-        <w:t xml:space="preserve">;  </w:t>
-      </w:r>
-    </w:p>
-    <w:p>
-      <w:pPr>
-        <w:pStyle w:val="ListParagraph"/>
-      </w:pPr>
-      <w:r>
-        <w:t xml:space="preserve">        </w:t>
-      </w:r>
-      <w:proofErr w:type="gramStart"/>
-      <w:r>
-        <w:rPr>
-          <w:color w:val="00B050"/>
-        </w:rPr>
-        <w:t>location</w:t>
-      </w:r>
-      <w:proofErr w:type="gramEnd"/>
-      <w:r>
-        <w:t xml:space="preserve"> </w:t>
-      </w:r>
-      <w:r>
-        <w:rPr>
-          <w:color w:val="FF0000"/>
-        </w:rPr>
-        <w:t>/</w:t>
-      </w:r>
-      <w:r>
-        <w:t xml:space="preserve"> {</w:t>
-      </w:r>
-    </w:p>
-    <w:p>
-      <w:pPr>
-        <w:pStyle w:val="ListParagraph"/>
-      </w:pPr>
-      <w:r>
-        <w:t xml:space="preserve">            </w:t>
-      </w:r>
-      <w:proofErr w:type="gramStart"/>
-      <w:r>
-        <w:rPr>
-          <w:color w:val="00B050"/>
-        </w:rPr>
-        <w:t>root</w:t>
-      </w:r>
-      <w:proofErr w:type="gramEnd"/>
-      <w:r>
-        <w:t xml:space="preserve">   </w:t>
-      </w:r>
-      <w:r>
-        <w:rPr>
-          <w:color w:val="FF0000"/>
-        </w:rPr>
-        <w:t>html</w:t>
-      </w:r>
-      <w:r>
-        <w:t>;</w:t>
-      </w:r>
-    </w:p>
-    <w:p>
-      <w:pPr>
-        <w:pStyle w:val="ListParagraph"/>
-      </w:pPr>
-      <w:r>
-        <w:t xml:space="preserve">            </w:t>
-      </w:r>
-      <w:proofErr w:type="gramStart"/>
-      <w:r>
-        <w:rPr>
-          <w:color w:val="00B050"/>
-        </w:rPr>
-        <w:t>index</w:t>
-      </w:r>
-      <w:r>
-        <w:t xml:space="preserve">  </w:t>
-      </w:r>
-      <w:r>
-        <w:rPr>
-          <w:color w:val="FF0000"/>
-        </w:rPr>
-        <w:t>index.html</w:t>
-      </w:r>
-      <w:proofErr w:type="gramEnd"/>
-      <w:r>
-        <w:rPr>
-          <w:color w:val="FF0000"/>
-        </w:rPr>
-        <w:t xml:space="preserve"> index.htm</w:t>
-      </w:r>
-      <w:r>
-        <w:t>;</w:t>
-      </w:r>
-    </w:p>
-    <w:p>
-      <w:pPr>
-        <w:pStyle w:val="ListParagraph"/>
-      </w:pPr>
-      <w:r>
-        <w:t xml:space="preserve">        }</w:t>
-      </w:r>
-    </w:p>
-    <w:p>
-      <w:pPr>
-        <w:pStyle w:val="ListParagraph"/>
-      </w:pPr>
-      <w:r>
-        <w:t xml:space="preserve">    }</w:t>
-      </w:r>
-    </w:p>
-    <w:p>
-      <w:pPr>
-        <w:pStyle w:val="ListParagraph"/>
-      </w:pPr>
-      <w:r>
-        <w:t>}</w:t>
-      </w:r>
-    </w:p>
-    <w:p>
-      <w:pPr>
-        <w:pStyle w:val="ListParagraph"/>
-      </w:pPr>
-      <w:r>
-        <w:rPr>
-          <w:rFonts w:hint="eastAsia"/>
-        </w:rPr>
-        <w:t>指令</w:t>
-      </w:r>
-      <w:r>
-        <w:rPr>
-          <w:rFonts w:hint="eastAsia"/>
-        </w:rPr>
-        <w:t>名</w:t>
-      </w:r>
-      <w:r>
-        <w:rPr>
-          <w:rFonts w:hint="eastAsia"/>
-        </w:rPr>
-        <w:t xml:space="preserve">(Directive) </w:t>
-      </w:r>
-      <w:r>
-        <w:rPr>
-          <w:rFonts w:hint="eastAsia"/>
-        </w:rPr>
-        <w:t>是上面</w:t>
-      </w:r>
-      <w:r>
-        <w:rPr>
-          <w:rFonts w:hint="eastAsia"/>
-          <w:color w:val="00B050"/>
-        </w:rPr>
-        <w:t>绿色</w:t>
-      </w:r>
-      <w:r>
-        <w:rPr>
-          <w:rFonts w:hint="eastAsia"/>
-        </w:rPr>
-        <w:t>的内容。</w:t>
-      </w:r>
-      <w:r>
-        <w:rPr>
-          <w:rFonts w:hint="eastAsia"/>
-        </w:rPr>
-        <w:t>指令</w:t>
-      </w:r>
-      <w:r>
-        <w:rPr>
-          <w:rFonts w:hint="eastAsia"/>
-        </w:rPr>
-        <w:t>参数</w:t>
-      </w:r>
-      <w:r>
-        <w:rPr>
-          <w:rFonts w:hint="eastAsia"/>
-        </w:rPr>
-        <w:t>(Arguments)</w:t>
-      </w:r>
-      <w:r>
-        <w:rPr>
-          <w:rFonts w:hint="eastAsia"/>
-        </w:rPr>
-        <w:t>是上面</w:t>
-      </w:r>
-      <w:r>
-        <w:rPr>
-          <w:rFonts w:hint="eastAsia"/>
-          <w:color w:val="FF0000"/>
-        </w:rPr>
-        <w:t>红色</w:t>
-      </w:r>
-      <w:r>
-        <w:rPr>
-          <w:rFonts w:hint="eastAsia"/>
-        </w:rPr>
-        <w:t>的内容。</w:t>
-      </w:r>
-    </w:p>
-    <w:p>
-      <w:pPr>
-        <w:pStyle w:val="ListParagraph"/>
-      </w:pPr>
-      <w:r>
-        <w:rPr>
-          <w:rFonts w:hint="eastAsia"/>
-        </w:rPr>
-        <w:t>指令由</w:t>
-      </w:r>
-      <w:r>
-        <w:rPr>
-          <w:rFonts w:hint="eastAsia"/>
-        </w:rPr>
-        <w:t>一个指令</w:t>
-      </w:r>
-      <w:r>
-        <w:rPr>
-          <w:rFonts w:hint="eastAsia"/>
-        </w:rPr>
-        <w:t>名和</w:t>
-      </w:r>
-      <w:r>
-        <w:rPr>
-          <w:rFonts w:hint="eastAsia"/>
-        </w:rPr>
-        <w:t>若干个</w:t>
-      </w:r>
-      <w:r>
-        <w:rPr>
-          <w:rFonts w:hint="eastAsia"/>
-        </w:rPr>
-        <w:t>指令</w:t>
-      </w:r>
-      <w:r>
-        <w:rPr>
-          <w:rFonts w:hint="eastAsia"/>
-        </w:rPr>
-        <w:t>参数</w:t>
-      </w:r>
-      <w:r>
-        <w:rPr>
-          <w:rFonts w:hint="eastAsia"/>
-        </w:rPr>
-        <w:t>组成</w:t>
-      </w:r>
-      <w:r>
-        <w:rPr>
-          <w:rFonts w:hint="eastAsia"/>
-        </w:rPr>
-        <w:t>并</w:t>
-      </w:r>
-      <w:r>
-        <w:rPr>
-          <w:rFonts w:hint="eastAsia"/>
-        </w:rPr>
-        <w:t>以</w:t>
-      </w:r>
-      <w:r>
-        <w:rPr>
-          <w:rFonts w:hint="eastAsia"/>
-        </w:rPr>
-        <w:t>分号或大括号结束，例如</w:t>
-      </w:r>
-      <w:r>
-        <w:rPr>
-          <w:rFonts w:hint="eastAsia"/>
-        </w:rPr>
-        <w:t>daemon off</w:t>
-      </w:r>
-      <w:r>
-        <w:rPr>
-          <w:rFonts w:hint="eastAsia"/>
-        </w:rPr>
-        <w:t xml:space="preserve"> </w:t>
-      </w:r>
-      <w:r>
-        <w:rPr>
-          <w:rFonts w:hint="eastAsia"/>
-        </w:rPr>
-        <w:t>和</w:t>
-      </w:r>
-      <w:r>
-        <w:rPr>
-          <w:rFonts w:hint="eastAsia"/>
-        </w:rPr>
-        <w:t xml:space="preserve"> http </w:t>
-      </w:r>
-      <w:r>
-        <w:rPr>
-          <w:rFonts w:hint="eastAsia"/>
-        </w:rPr>
-        <w:t>。</w:t>
+      <w:r>
+        <w:rPr>
+          <w:rFonts w:hint="eastAsia"/>
+        </w:rPr>
+        <w:t>）。</w:t>
       </w:r>
     </w:p>
     <w:p>
@@ -2358,9 +2699,6 @@
       <w:pPr>
         <w:pStyle w:val="BodyTextFirstIndent"/>
         <w:ind w:firstLine="420"/>
-        <w:rPr>
-          <w:rFonts w:hint="eastAsia"/>
-        </w:rPr>
       </w:pPr>
       <w:r>
         <w:rPr>
@@ -2415,9 +2753,6 @@
     <w:p>
       <w:pPr>
         <w:pStyle w:val="Heading2"/>
-        <w:rPr>
-          <w:rFonts w:hint="eastAsia"/>
-        </w:rPr>
       </w:pPr>
       <w:r>
         <w:rPr>
@@ -2430,9 +2765,6 @@
       <w:pPr>
         <w:pStyle w:val="BodyTextFirstIndent"/>
         <w:ind w:firstLineChars="0" w:firstLine="0"/>
-        <w:rPr>
-          <w:rFonts w:hint="eastAsia"/>
-        </w:rPr>
       </w:pPr>
       <w:r>
         <w:rPr>
@@ -2450,9 +2782,6 @@
       <w:pPr>
         <w:pStyle w:val="BodyTextFirstIndent"/>
         <w:ind w:firstLine="420"/>
-        <w:rPr>
-          <w:rFonts w:hint="eastAsia"/>
-        </w:rPr>
       </w:pPr>
       <w:r>
         <w:rPr>
@@ -2471,9 +2800,6 @@
       <w:pPr>
         <w:pStyle w:val="BodyTextFirstIndent"/>
         <w:ind w:firstLine="420"/>
-        <w:rPr>
-          <w:rFonts w:hint="eastAsia"/>
-        </w:rPr>
       </w:pPr>
       <w:proofErr w:type="spellStart"/>
       <w:r>
@@ -2575,9 +2901,6 @@
     <w:p>
       <w:pPr>
         <w:pStyle w:val="Heading2"/>
-        <w:rPr>
-          <w:rFonts w:hint="eastAsia"/>
-        </w:rPr>
       </w:pPr>
       <w:r>
         <w:rPr>
@@ -2758,6 +3081,142 @@
         <w:rPr>
           <w:rFonts w:hint="eastAsia"/>
         </w:rPr>
+        <w:t>上</w:t>
+      </w:r>
+      <w:proofErr w:type="gramStart"/>
+      <w:r>
+        <w:rPr>
+          <w:rFonts w:hint="eastAsia"/>
+        </w:rPr>
+        <w:t>图结构</w:t>
+      </w:r>
+      <w:proofErr w:type="gramEnd"/>
+      <w:r>
+        <w:rPr>
+          <w:rFonts w:hint="eastAsia"/>
+        </w:rPr>
+        <w:t>中</w:t>
+      </w:r>
+      <w:r>
+        <w:rPr>
+          <w:rFonts w:hint="eastAsia"/>
+        </w:rPr>
+        <w:t>共有四层，所以</w:t>
+      </w:r>
+      <w:proofErr w:type="spellStart"/>
+      <w:r>
+        <w:rPr>
+          <w:rFonts w:hint="eastAsia"/>
+        </w:rPr>
+        <w:t>conf_ctx</w:t>
+      </w:r>
+      <w:proofErr w:type="spellEnd"/>
+      <w:r>
+        <w:rPr>
+          <w:rFonts w:hint="eastAsia"/>
+        </w:rPr>
+        <w:t>被定义为</w:t>
+      </w:r>
+      <w:r>
+        <w:rPr>
+          <w:rFonts w:hint="eastAsia"/>
+        </w:rPr>
+        <w:t>一个四层指针</w:t>
+      </w:r>
+      <w:r>
+        <w:rPr>
+          <w:rFonts w:hint="eastAsia"/>
+        </w:rPr>
+        <w:t>(void ****</w:t>
+      </w:r>
+      <w:proofErr w:type="spellStart"/>
+      <w:r>
+        <w:rPr>
+          <w:rFonts w:hint="eastAsia"/>
+        </w:rPr>
+        <w:t>conf_ctx</w:t>
+      </w:r>
+      <w:proofErr w:type="spellEnd"/>
+      <w:r>
+        <w:rPr>
+          <w:rFonts w:hint="eastAsia"/>
+        </w:rPr>
+        <w:t>)</w:t>
+      </w:r>
+      <w:r>
+        <w:rPr>
+          <w:rFonts w:hint="eastAsia"/>
+        </w:rPr>
+        <w:t>。</w:t>
+      </w:r>
+      <w:r>
+        <w:rPr>
+          <w:rFonts w:hint="eastAsia"/>
+        </w:rPr>
+        <w:t>我个人认为此法费解，建议定义为</w:t>
+      </w:r>
+      <w:r>
+        <w:rPr>
+          <w:rFonts w:hint="eastAsia"/>
+        </w:rPr>
+        <w:t>void**</w:t>
+      </w:r>
+      <w:proofErr w:type="spellStart"/>
+      <w:r>
+        <w:rPr>
+          <w:rFonts w:hint="eastAsia"/>
+        </w:rPr>
+        <w:t>conf_ctx</w:t>
+      </w:r>
+      <w:proofErr w:type="spellEnd"/>
+      <w:r>
+        <w:rPr>
+          <w:rFonts w:hint="eastAsia"/>
+        </w:rPr>
+        <w:t>表示</w:t>
+      </w:r>
+      <w:proofErr w:type="spellStart"/>
+      <w:r>
+        <w:rPr>
+          <w:rFonts w:hint="eastAsia"/>
+        </w:rPr>
+        <w:t>conf_ctx</w:t>
+      </w:r>
+      <w:proofErr w:type="spellEnd"/>
+    </w:p>
+    <w:p>
+      <w:pPr>
+        <w:pStyle w:val="BodyTextFirstIndent"/>
+        <w:ind w:firstLine="420"/>
+      </w:pPr>
+      <w:r>
+        <w:rPr>
+          <w:rFonts w:hint="eastAsia"/>
+        </w:rPr>
+        <w:t>指向一个</w:t>
+      </w:r>
+      <w:r>
+        <w:rPr>
+          <w:rFonts w:hint="eastAsia"/>
+        </w:rPr>
+        <w:t>void</w:t>
+      </w:r>
+      <w:r>
+        <w:rPr>
+          <w:rFonts w:hint="eastAsia"/>
+        </w:rPr>
+        <w:t>指针数组，其余层次用强制类型转换。</w:t>
+      </w:r>
+    </w:p>
+    <w:p>
+      <w:pPr>
+        <w:pStyle w:val="BodyTextFirstIndent"/>
+        <w:ind w:firstLine="420"/>
+      </w:pPr>
+      <w:r>
+        <w:rPr>
+          <w:rFonts w:hint="eastAsia"/>
+        </w:rPr>
         <w:t>由</w:t>
       </w:r>
       <w:proofErr w:type="spellStart"/>
@@ -2789,9 +3248,6 @@
           <w:numId w:val="6"/>
         </w:numPr>
         <w:ind w:firstLineChars="0"/>
-        <w:rPr>
-          <w:rFonts w:hint="eastAsia"/>
-        </w:rPr>
       </w:pPr>
       <w:r>
         <w:rPr>
@@ -2804,9 +3260,6 @@
       <w:pPr>
         <w:pStyle w:val="BodyTextFirstIndent"/>
         <w:ind w:left="1140" w:firstLineChars="0" w:firstLine="0"/>
-        <w:rPr>
-          <w:rFonts w:hint="eastAsia"/>
-        </w:rPr>
       </w:pPr>
       <w:proofErr w:type="spellStart"/>
       <w:r>
@@ -2889,9 +3342,6 @@
           <w:numId w:val="5"/>
         </w:numPr>
         <w:ind w:firstLineChars="0"/>
-        <w:rPr>
-          <w:rFonts w:hint="eastAsia"/>
-        </w:rPr>
       </w:pPr>
       <w:r>
         <w:rPr>
@@ -2910,9 +3360,6 @@
       <w:pPr>
         <w:pStyle w:val="BodyTextFirstIndent"/>
         <w:ind w:left="1140" w:firstLineChars="0" w:firstLine="0"/>
-        <w:rPr>
-          <w:rFonts w:hint="eastAsia"/>
-        </w:rPr>
       </w:pPr>
       <w:proofErr w:type="spellStart"/>
       <w:r>
@@ -2971,9 +3418,6 @@
       <w:pPr>
         <w:pStyle w:val="BodyTextFirstIndent"/>
         <w:ind w:left="1140" w:firstLineChars="0" w:firstLine="0"/>
-        <w:rPr>
-          <w:rFonts w:hint="eastAsia"/>
-        </w:rPr>
       </w:pPr>
       <w:r>
         <w:t>(</w:t>
@@ -3033,9 +3477,6 @@
           <w:numId w:val="5"/>
         </w:numPr>
         <w:ind w:firstLineChars="0"/>
-        <w:rPr>
-          <w:rFonts w:hint="eastAsia"/>
-        </w:rPr>
       </w:pPr>
       <w:r>
         <w:rPr>
@@ -3048,9 +3489,6 @@
       <w:pPr>
         <w:pStyle w:val="BodyTextFirstIndent"/>
         <w:ind w:left="1140" w:firstLineChars="0" w:firstLine="0"/>
-        <w:rPr>
-          <w:rFonts w:hint="eastAsia"/>
-        </w:rPr>
       </w:pPr>
       <w:r>
         <w:rPr>
@@ -3127,9 +3565,6 @@
       <w:pPr>
         <w:pStyle w:val="BodyTextFirstIndent"/>
         <w:ind w:left="1140" w:firstLineChars="0" w:firstLine="0"/>
-        <w:rPr>
-          <w:rFonts w:hint="eastAsia"/>
-        </w:rPr>
       </w:pPr>
       <w:r>
         <w:rPr>
@@ -3174,9 +3609,6 @@
       <w:pPr>
         <w:pStyle w:val="BodyTextFirstIndent"/>
         <w:ind w:left="720" w:firstLine="420"/>
-        <w:rPr>
-          <w:rFonts w:hint="eastAsia"/>
-        </w:rPr>
       </w:pPr>
       <w:proofErr w:type="spellStart"/>
       <w:r>
@@ -3217,9 +3649,6 @@
       <w:pPr>
         <w:pStyle w:val="BodyTextFirstIndent"/>
         <w:ind w:left="720" w:firstLine="420"/>
-        <w:rPr>
-          <w:rFonts w:hint="eastAsia"/>
-        </w:rPr>
       </w:pPr>
       <w:proofErr w:type="spellStart"/>
       <w:r>
@@ -3268,9 +3697,6 @@
       <w:pPr>
         <w:pStyle w:val="BodyTextFirstIndent"/>
         <w:ind w:left="1140" w:firstLineChars="0" w:firstLine="0"/>
-        <w:rPr>
-          <w:rFonts w:hint="eastAsia"/>
-        </w:rPr>
       </w:pPr>
       <w:proofErr w:type="spellStart"/>
       <w:proofErr w:type="gramStart"/>
@@ -3306,9 +3732,6 @@
     <w:p>
       <w:pPr>
         <w:pStyle w:val="Heading2"/>
-        <w:rPr>
-          <w:rFonts w:hint="eastAsia"/>
-        </w:rPr>
       </w:pPr>
       <w:r>
         <w:rPr>
@@ -3325,9 +3748,6 @@
           <w:numId w:val="6"/>
         </w:numPr>
         <w:ind w:firstLineChars="0"/>
-        <w:rPr>
-          <w:rFonts w:hint="eastAsia"/>
-        </w:rPr>
       </w:pPr>
       <w:r>
         <w:rPr>
@@ -3371,9 +3791,6 @@
       <w:pPr>
         <w:pStyle w:val="BodyTextFirstIndent"/>
         <w:ind w:left="1140" w:firstLineChars="0" w:firstLine="0"/>
-        <w:rPr>
-          <w:rFonts w:hint="eastAsia"/>
-        </w:rPr>
       </w:pPr>
       <w:r>
         <w:rPr>
@@ -3414,9 +3831,6 @@
           <w:numId w:val="6"/>
         </w:numPr>
         <w:ind w:firstLineChars="0"/>
-        <w:rPr>
-          <w:rFonts w:hint="eastAsia"/>
-        </w:rPr>
       </w:pPr>
       <w:proofErr w:type="spellStart"/>
       <w:r>
@@ -3431,9 +3845,6 @@
       <w:pPr>
         <w:pStyle w:val="BodyTextFirstIndent"/>
         <w:ind w:left="1140" w:firstLineChars="0" w:firstLine="0"/>
-        <w:rPr>
-          <w:rFonts w:hint="eastAsia"/>
-        </w:rPr>
       </w:pPr>
       <w:r>
         <w:rPr>
@@ -3450,9 +3861,6 @@
           <w:numId w:val="6"/>
         </w:numPr>
         <w:ind w:firstLineChars="0"/>
-        <w:rPr>
-          <w:rFonts w:hint="eastAsia"/>
-        </w:rPr>
       </w:pPr>
       <w:proofErr w:type="spellStart"/>
       <w:r>
@@ -3467,9 +3875,6 @@
       <w:pPr>
         <w:pStyle w:val="BodyTextFirstIndent"/>
         <w:ind w:left="1140" w:firstLineChars="0" w:firstLine="0"/>
-        <w:rPr>
-          <w:rFonts w:hint="eastAsia"/>
-        </w:rPr>
       </w:pPr>
       <w:r>
         <w:rPr>
@@ -3486,9 +3891,6 @@
           <w:numId w:val="6"/>
         </w:numPr>
         <w:ind w:firstLineChars="0"/>
-        <w:rPr>
-          <w:rFonts w:hint="eastAsia"/>
-        </w:rPr>
       </w:pPr>
       <w:proofErr w:type="spellStart"/>
       <w:r>
@@ -3529,9 +3931,6 @@
       <w:pPr>
         <w:pStyle w:val="BodyTextFirstIndent"/>
         <w:ind w:left="1140" w:firstLineChars="0" w:firstLine="0"/>
-        <w:rPr>
-          <w:rFonts w:hint="eastAsia"/>
-        </w:rPr>
       </w:pPr>
       <w:r>
         <w:rPr>
@@ -3561,9 +3960,6 @@
       <w:pPr>
         <w:pStyle w:val="BodyTextFirstIndent"/>
         <w:ind w:firstLine="420"/>
-        <w:rPr>
-          <w:rFonts w:hint="eastAsia"/>
-        </w:rPr>
       </w:pPr>
       <w:r>
         <w:rPr>
@@ -3636,9 +4032,6 @@
           <w:ilvl w:val="0"/>
           <w:numId w:val="7"/>
         </w:numPr>
-        <w:rPr>
-          <w:rFonts w:hint="eastAsia"/>
-        </w:rPr>
       </w:pPr>
       <w:r>
         <w:rPr>
@@ -3650,9 +4043,6 @@
     <w:p>
       <w:pPr>
         <w:ind w:left="1140"/>
-        <w:rPr>
-          <w:rFonts w:hint="eastAsia"/>
-        </w:rPr>
       </w:pPr>
       <w:r>
         <w:rPr>
@@ -3667,9 +4057,6 @@
           <w:ilvl w:val="0"/>
           <w:numId w:val="7"/>
         </w:numPr>
-        <w:rPr>
-          <w:rFonts w:hint="eastAsia"/>
-        </w:rPr>
       </w:pPr>
       <w:r>
         <w:rPr>
@@ -3687,9 +4074,6 @@
     <w:p>
       <w:pPr>
         <w:ind w:left="1140"/>
-        <w:rPr>
-          <w:rFonts w:hint="eastAsia"/>
-        </w:rPr>
       </w:pPr>
       <w:r>
         <w:rPr>
@@ -3766,9 +4150,6 @@
           <w:ilvl w:val="0"/>
           <w:numId w:val="7"/>
         </w:numPr>
-        <w:rPr>
-          <w:rFonts w:hint="eastAsia"/>
-        </w:rPr>
       </w:pPr>
       <w:r>
         <w:rPr>
@@ -3786,9 +4167,6 @@
     <w:p>
       <w:pPr>
         <w:ind w:left="1140"/>
-        <w:rPr>
-          <w:rFonts w:hint="eastAsia"/>
-        </w:rPr>
       </w:pPr>
       <w:r>
         <w:rPr>
@@ -3835,9 +4213,6 @@
           <w:ilvl w:val="0"/>
           <w:numId w:val="7"/>
         </w:numPr>
-        <w:rPr>
-          <w:rFonts w:hint="eastAsia"/>
-        </w:rPr>
       </w:pPr>
       <w:r>
         <w:rPr>
@@ -3855,9 +4230,6 @@
     <w:p>
       <w:pPr>
         <w:ind w:left="1140"/>
-        <w:rPr>
-          <w:rFonts w:hint="eastAsia"/>
-        </w:rPr>
       </w:pPr>
       <w:r>
         <w:rPr>
@@ -3910,9 +4282,6 @@
           <w:ilvl w:val="0"/>
           <w:numId w:val="7"/>
         </w:numPr>
-        <w:rPr>
-          <w:rFonts w:hint="eastAsia"/>
-        </w:rPr>
       </w:pPr>
       <w:r>
         <w:rPr>
@@ -3924,9 +4293,6 @@
     <w:p>
       <w:pPr>
         <w:ind w:left="1140"/>
-        <w:rPr>
-          <w:rFonts w:hint="eastAsia"/>
-        </w:rPr>
       </w:pPr>
       <w:r>
         <w:rPr>
@@ -3964,9 +4330,6 @@
     <w:p>
       <w:pPr>
         <w:ind w:left="1140"/>
-        <w:rPr>
-          <w:rFonts w:hint="eastAsia"/>
-        </w:rPr>
       </w:pPr>
       <w:r>
         <w:rPr>
@@ -4016,9 +4379,6 @@
     <w:p>
       <w:pPr>
         <w:ind w:left="1140"/>
-        <w:rPr>
-          <w:rFonts w:hint="eastAsia"/>
-        </w:rPr>
       </w:pPr>
       <w:r>
         <w:rPr>
@@ -4054,9 +4414,6 @@
     <w:p>
       <w:pPr>
         <w:ind w:left="1140"/>
-        <w:rPr>
-          <w:rFonts w:hint="eastAsia"/>
-        </w:rPr>
       </w:pPr>
       <w:r>
         <w:rPr>
@@ -4080,9 +4437,6 @@
     <w:p>
       <w:pPr>
         <w:pStyle w:val="Heading2"/>
-        <w:rPr>
-          <w:rFonts w:hint="eastAsia"/>
-        </w:rPr>
       </w:pPr>
       <w:r>
         <w:rPr>
@@ -4095,9 +4449,6 @@
       <w:pPr>
         <w:pStyle w:val="BodyTextFirstIndent"/>
         <w:ind w:firstLine="420"/>
-        <w:rPr>
-          <w:rFonts w:hint="eastAsia"/>
-        </w:rPr>
       </w:pPr>
       <w:r>
         <w:rPr>
@@ -4238,6 +4589,81 @@
         <w:rPr>
           <w:rFonts w:hint="eastAsia"/>
         </w:rPr>
+        <w:t>包含文件</w:t>
+      </w:r>
+    </w:p>
+    <w:p>
+      <w:pPr>
+        <w:pStyle w:val="BodyTextFirstIndent"/>
+        <w:ind w:firstLine="420"/>
+      </w:pPr>
+      <w:r>
+        <w:rPr>
+          <w:rFonts w:hint="eastAsia"/>
+        </w:rPr>
+        <w:t>遇到</w:t>
+      </w:r>
+      <w:r>
+        <w:rPr>
+          <w:rFonts w:hint="eastAsia"/>
+        </w:rPr>
+        <w:t>include</w:t>
+      </w:r>
+      <w:r>
+        <w:rPr>
+          <w:rFonts w:hint="eastAsia"/>
+        </w:rPr>
+        <w:t>指令，打开新配置文件，保存老配置文件句柄</w:t>
+      </w:r>
+      <w:r>
+        <w:rPr>
+          <w:rFonts w:hint="eastAsia"/>
+        </w:rPr>
+        <w:t>(</w:t>
+      </w:r>
+      <w:proofErr w:type="spellStart"/>
+      <w:r>
+        <w:rPr>
+          <w:rFonts w:hint="eastAsia"/>
+        </w:rPr>
+        <w:t>ngx_conf_t</w:t>
+      </w:r>
+      <w:proofErr w:type="spellEnd"/>
+      <w:r>
+        <w:rPr>
+          <w:rFonts w:hint="eastAsia"/>
+        </w:rPr>
+        <w:t>::</w:t>
+      </w:r>
+      <w:proofErr w:type="spellStart"/>
+      <w:r>
+        <w:rPr>
+          <w:rFonts w:hint="eastAsia"/>
+        </w:rPr>
+        <w:t>conf_file</w:t>
+      </w:r>
+      <w:proofErr w:type="spellEnd"/>
+      <w:r>
+        <w:rPr>
+          <w:rFonts w:hint="eastAsia"/>
+        </w:rPr>
+        <w:t>)</w:t>
+      </w:r>
+      <w:r>
+        <w:rPr>
+          <w:rFonts w:hint="eastAsia"/>
+        </w:rPr>
+        <w:t>，解析新配置文件，恢复老配置文件句柄。</w:t>
+      </w:r>
+    </w:p>
+    <w:p>
+      <w:pPr>
+        <w:pStyle w:val="Heading2"/>
+      </w:pPr>
+      <w:r>
+        <w:rPr>
+          <w:rFonts w:hint="eastAsia"/>
+        </w:rPr>
         <w:t>切换上下文</w:t>
       </w:r>
     </w:p>
@@ -4245,9 +4671,6 @@
       <w:pPr>
         <w:pStyle w:val="BodyTextFirstIndent"/>
         <w:ind w:firstLine="420"/>
-        <w:rPr>
-          <w:rFonts w:hint="eastAsia"/>
-        </w:rPr>
       </w:pPr>
       <w:r>
         <w:rPr>
@@ -4314,9 +4737,6 @@
       <w:pPr>
         <w:pStyle w:val="BodyTextFirstIndent"/>
         <w:ind w:firstLine="420"/>
-        <w:rPr>
-          <w:rFonts w:hint="eastAsia"/>
-        </w:rPr>
       </w:pPr>
       <w:r>
         <w:rPr>
@@ -4341,9 +4761,6 @@
       <w:pPr>
         <w:pStyle w:val="BodyTextFirstIndent"/>
         <w:ind w:firstLine="420"/>
-        <w:rPr>
-          <w:rFonts w:hint="eastAsia"/>
-        </w:rPr>
       </w:pPr>
       <w:proofErr w:type="spellStart"/>
       <w:r>
@@ -4389,9 +4806,6 @@
       <w:pPr>
         <w:pStyle w:val="BodyTextFirstIndent"/>
         <w:ind w:firstLine="420"/>
-        <w:rPr>
-          <w:rFonts w:hint="eastAsia"/>
-        </w:rPr>
       </w:pPr>
       <w:proofErr w:type="gramStart"/>
       <w:r>
@@ -4424,9 +4838,6 @@
       <w:pPr>
         <w:pStyle w:val="BodyTextFirstIndent"/>
         <w:ind w:firstLine="420"/>
-        <w:rPr>
-          <w:rFonts w:hint="eastAsia"/>
-        </w:rPr>
       </w:pPr>
       <w:proofErr w:type="spellStart"/>
       <w:proofErr w:type="gramStart"/>
@@ -4461,9 +4872,6 @@
       <w:pPr>
         <w:pStyle w:val="BodyTextFirstIndent"/>
         <w:ind w:firstLine="420"/>
-        <w:rPr>
-          <w:rFonts w:hint="eastAsia"/>
-        </w:rPr>
       </w:pPr>
       <w:r>
         <w:rPr>
@@ -4480,9 +4888,6 @@
           <w:numId w:val="6"/>
         </w:numPr>
         <w:ind w:firstLineChars="0"/>
-        <w:rPr>
-          <w:rFonts w:hint="eastAsia"/>
-        </w:rPr>
       </w:pPr>
       <w:r>
         <w:rPr>
@@ -4495,9 +4900,6 @@
       <w:pPr>
         <w:pStyle w:val="BodyTextFirstIndent"/>
         <w:ind w:left="1140" w:firstLineChars="0" w:firstLine="0"/>
-        <w:rPr>
-          <w:rFonts w:hint="eastAsia"/>
-        </w:rPr>
       </w:pPr>
       <w:proofErr w:type="gramStart"/>
       <w:r>
@@ -4522,9 +4924,6 @@
           <w:numId w:val="6"/>
         </w:numPr>
         <w:ind w:firstLineChars="0"/>
-        <w:rPr>
-          <w:rFonts w:hint="eastAsia"/>
-        </w:rPr>
       </w:pPr>
       <w:r>
         <w:rPr>
@@ -4537,9 +4936,6 @@
       <w:pPr>
         <w:pStyle w:val="BodyTextFirstIndent"/>
         <w:ind w:left="1140" w:firstLineChars="0" w:firstLine="0"/>
-        <w:rPr>
-          <w:rFonts w:hint="eastAsia"/>
-        </w:rPr>
       </w:pPr>
       <w:r>
         <w:rPr>
@@ -4586,9 +4982,6 @@
       <w:pPr>
         <w:pStyle w:val="BodyTextFirstIndent"/>
         <w:ind w:left="1140" w:firstLineChars="0" w:firstLine="0"/>
-        <w:rPr>
-          <w:rFonts w:hint="eastAsia"/>
-        </w:rPr>
       </w:pPr>
       <w:proofErr w:type="spellStart"/>
       <w:r>
@@ -4659,9 +5052,6 @@
       <w:pPr>
         <w:pStyle w:val="BodyTextFirstIndent"/>
         <w:ind w:left="1140" w:firstLineChars="0" w:firstLine="0"/>
-        <w:rPr>
-          <w:rFonts w:hint="eastAsia"/>
-        </w:rPr>
       </w:pPr>
       <w:proofErr w:type="gramStart"/>
       <w:r>
@@ -4694,9 +5084,6 @@
       <w:pPr>
         <w:pStyle w:val="BodyTextFirstIndent"/>
         <w:ind w:left="1140" w:firstLineChars="0" w:firstLine="0"/>
-        <w:rPr>
-          <w:rFonts w:hint="eastAsia"/>
-        </w:rPr>
       </w:pPr>
       <w:proofErr w:type="spellStart"/>
       <w:proofErr w:type="gramStart"/>
@@ -4731,9 +5118,6 @@
       <w:pPr>
         <w:pStyle w:val="BodyTextFirstIndent"/>
         <w:ind w:left="1140" w:firstLineChars="0" w:firstLine="0"/>
-        <w:rPr>
-          <w:rFonts w:hint="eastAsia"/>
-        </w:rPr>
       </w:pPr>
       <w:proofErr w:type="spellStart"/>
       <w:r>
@@ -4758,9 +5142,6 @@
           <w:numId w:val="6"/>
         </w:numPr>
         <w:ind w:firstLineChars="0"/>
-        <w:rPr>
-          <w:rFonts w:hint="eastAsia"/>
-        </w:rPr>
       </w:pPr>
       <w:r>
         <w:rPr>
@@ -4772,9 +5153,6 @@
     <w:p>
       <w:pPr>
         <w:ind w:left="1140"/>
-        <w:rPr>
-          <w:rFonts w:hint="eastAsia"/>
-        </w:rPr>
       </w:pPr>
       <w:r>
         <w:rPr>
@@ -4820,9 +5198,6 @@
     <w:p>
       <w:pPr>
         <w:ind w:left="1140"/>
-        <w:rPr>
-          <w:rFonts w:hint="eastAsia"/>
-        </w:rPr>
       </w:pPr>
       <w:proofErr w:type="spellStart"/>
       <w:r>
@@ -4906,9 +5281,6 @@
     <w:p>
       <w:pPr>
         <w:ind w:left="1140"/>
-        <w:rPr>
-          <w:rFonts w:hint="eastAsia"/>
-        </w:rPr>
       </w:pPr>
       <w:proofErr w:type="gramStart"/>
       <w:r>
@@ -4940,9 +5312,6 @@
     <w:p>
       <w:pPr>
         <w:ind w:left="1140"/>
-        <w:rPr>
-          <w:rFonts w:hint="eastAsia"/>
-        </w:rPr>
       </w:pPr>
       <w:proofErr w:type="spellStart"/>
       <w:proofErr w:type="gramStart"/>
@@ -4976,9 +5345,6 @@
     <w:p>
       <w:pPr>
         <w:ind w:left="1140"/>
-        <w:rPr>
-          <w:rFonts w:hint="eastAsia"/>
-        </w:rPr>
       </w:pPr>
       <w:proofErr w:type="spellStart"/>
       <w:r>
@@ -5004,17 +5370,9 @@
     <w:p>
       <w:pPr>
         <w:ind w:left="1140"/>
-        <w:rPr>
-          <w:rFonts w:hint="eastAsia"/>
-        </w:rPr>
-      </w:pPr>
-    </w:p>
-    <w:p>
-      <w:pPr>
-        <w:rPr>
-          <w:rFonts w:hint="eastAsia"/>
-        </w:rPr>
-      </w:pPr>
+      </w:pPr>
+    </w:p>
+    <w:p>
       <w:r>
         <w:rPr>
           <w:rFonts w:hint="eastAsia"/>
@@ -5063,11 +5421,6 @@
       </w:r>
     </w:p>
     <w:p>
-      <w:pPr>
-        <w:rPr>
-          <w:rFonts w:hint="eastAsia"/>
-        </w:rPr>
-      </w:pPr>
       <w:r>
         <w:rPr>
           <w:rFonts w:hint="eastAsia"/>
@@ -5162,9 +5515,6 @@
     <w:p>
       <w:pPr>
         <w:ind w:left="420"/>
-        <w:rPr>
-          <w:rFonts w:hint="eastAsia"/>
-        </w:rPr>
       </w:pPr>
       <w:r>
         <w:rPr>
@@ -5176,9 +5526,6 @@
     <w:p>
       <w:pPr>
         <w:ind w:left="420"/>
-        <w:rPr>
-          <w:rFonts w:hint="eastAsia"/>
-        </w:rPr>
       </w:pPr>
       <w:r>
         <w:rPr>
@@ -5204,6 +5551,8 @@
       <w:r>
         <w:rPr>
           <w:rFonts w:hint="eastAsia"/>
+          <w:b/>
+          <w:color w:val="FF0000"/>
         </w:rPr>
         <w:t>saved_conf</w:t>
       </w:r>
@@ -5219,7 +5568,8 @@
       <w:pPr>
         <w:ind w:left="420"/>
         <w:rPr>
-          <w:rFonts w:hint="eastAsia"/>
+          <w:b/>
+          <w:color w:val="FF0000"/>
         </w:rPr>
       </w:pPr>
       <w:r>
@@ -5232,6 +5582,8 @@
       <w:r>
         <w:rPr>
           <w:rFonts w:hint="eastAsia"/>
+          <w:b/>
+          <w:color w:val="FF0000"/>
         </w:rPr>
         <w:t>saved_conf</w:t>
       </w:r>
@@ -5239,6 +5591,8 @@
       <w:r>
         <w:rPr>
           <w:rFonts w:hint="eastAsia"/>
+          <w:b/>
+          <w:color w:val="FF0000"/>
         </w:rPr>
         <w:t xml:space="preserve"> = *</w:t>
       </w:r>
@@ -5246,6 +5600,8 @@
       <w:r>
         <w:rPr>
           <w:rFonts w:hint="eastAsia"/>
+          <w:b/>
+          <w:color w:val="FF0000"/>
         </w:rPr>
         <w:t>cf</w:t>
       </w:r>
@@ -5253,6 +5609,8 @@
       <w:r>
         <w:rPr>
           <w:rFonts w:hint="eastAsia"/>
+          <w:b/>
+          <w:color w:val="FF0000"/>
         </w:rPr>
         <w:t>;</w:t>
       </w:r>
@@ -5260,9 +5618,6 @@
     <w:p>
       <w:pPr>
         <w:ind w:left="420"/>
-        <w:rPr>
-          <w:rFonts w:hint="eastAsia"/>
-        </w:rPr>
       </w:pPr>
       <w:r>
         <w:rPr>
@@ -5274,6 +5629,8 @@
       <w:r>
         <w:rPr>
           <w:rFonts w:hint="eastAsia"/>
+          <w:b/>
+          <w:color w:val="FF0000"/>
         </w:rPr>
         <w:t>cf</w:t>
       </w:r>
@@ -5305,9 +5662,6 @@
     <w:p>
       <w:pPr>
         <w:ind w:left="420"/>
-        <w:rPr>
-          <w:rFonts w:hint="eastAsia"/>
-        </w:rPr>
       </w:pPr>
       <w:r>
         <w:rPr>
@@ -5319,6 +5673,8 @@
       <w:r>
         <w:rPr>
           <w:rFonts w:hint="eastAsia"/>
+          <w:b/>
+          <w:color w:val="FF0000"/>
         </w:rPr>
         <w:t>cf</w:t>
       </w:r>
@@ -5347,9 +5703,6 @@
     <w:p>
       <w:pPr>
         <w:ind w:left="420"/>
-        <w:rPr>
-          <w:rFonts w:hint="eastAsia"/>
-        </w:rPr>
       </w:pPr>
       <w:r>
         <w:rPr>
@@ -5361,6 +5714,8 @@
       <w:r>
         <w:rPr>
           <w:rFonts w:hint="eastAsia"/>
+          <w:b/>
+          <w:color w:val="FF0000"/>
         </w:rPr>
         <w:t>cf</w:t>
       </w:r>
@@ -5389,9 +5744,6 @@
     <w:p>
       <w:pPr>
         <w:ind w:left="420"/>
-        <w:rPr>
-          <w:rFonts w:hint="eastAsia"/>
-        </w:rPr>
       </w:pPr>
       <w:r>
         <w:rPr>
@@ -5433,6 +5785,8 @@
       <w:r>
         <w:rPr>
           <w:rFonts w:hint="eastAsia"/>
+          <w:b/>
+          <w:color w:val="FF0000"/>
         </w:rPr>
         <w:t>cf</w:t>
       </w:r>
@@ -5448,7 +5802,8 @@
       <w:pPr>
         <w:ind w:left="420"/>
         <w:rPr>
-          <w:rFonts w:hint="eastAsia"/>
+          <w:b/>
+          <w:color w:val="FF0000"/>
         </w:rPr>
       </w:pPr>
       <w:r>
@@ -5456,12 +5811,21 @@
           <w:rFonts w:hint="eastAsia"/>
         </w:rPr>
         <w:tab/>
+      </w:r>
+      <w:r>
+        <w:rPr>
+          <w:rFonts w:hint="eastAsia"/>
+          <w:b/>
+          <w:color w:val="FF0000"/>
+        </w:rPr>
         <w:t>*</w:t>
       </w:r>
       <w:proofErr w:type="spellStart"/>
       <w:r>
         <w:rPr>
           <w:rFonts w:hint="eastAsia"/>
+          <w:b/>
+          <w:color w:val="FF0000"/>
         </w:rPr>
         <w:t>cf</w:t>
       </w:r>
@@ -5469,6 +5833,8 @@
       <w:r>
         <w:rPr>
           <w:rFonts w:hint="eastAsia"/>
+          <w:b/>
+          <w:color w:val="FF0000"/>
         </w:rPr>
         <w:t xml:space="preserve"> = </w:t>
       </w:r>
@@ -5476,6 +5842,8 @@
       <w:r>
         <w:rPr>
           <w:rFonts w:hint="eastAsia"/>
+          <w:b/>
+          <w:color w:val="FF0000"/>
         </w:rPr>
         <w:t>saved_conf</w:t>
       </w:r>
@@ -5483,6 +5851,8 @@
       <w:r>
         <w:rPr>
           <w:rFonts w:hint="eastAsia"/>
+          <w:b/>
+          <w:color w:val="FF0000"/>
         </w:rPr>
         <w:t>;</w:t>
       </w:r>
@@ -5490,9 +5860,6 @@
     <w:p>
       <w:pPr>
         <w:ind w:left="420"/>
-        <w:rPr>
-          <w:rFonts w:hint="eastAsia"/>
-        </w:rPr>
       </w:pPr>
       <w:r>
         <w:rPr>
@@ -5532,9 +5899,6 @@
     <w:p>
       <w:pPr>
         <w:ind w:left="420"/>
-        <w:rPr>
-          <w:rFonts w:hint="eastAsia"/>
-        </w:rPr>
       </w:pPr>
       <w:r>
         <w:rPr>
@@ -5546,9 +5910,6 @@
     <w:p>
       <w:pPr>
         <w:pStyle w:val="Heading2"/>
-        <w:rPr>
-          <w:rFonts w:hint="eastAsia"/>
-        </w:rPr>
       </w:pPr>
       <w:r>
         <w:rPr>
@@ -5559,19 +5920,787 @@
     </w:p>
     <w:p>
       <w:pPr>
-        <w:pStyle w:val="Heading1"/>
-      </w:pPr>
-      <w:r>
-        <w:rPr>
-          <w:rFonts w:hint="eastAsia"/>
-        </w:rPr>
-        <w:t>情境分析</w:t>
-      </w:r>
-    </w:p>
-    <w:p>
-      <w:pPr>
-        <w:pStyle w:val="BodyTextFirstIndent"/>
-        <w:ind w:firstLineChars="0" w:firstLine="0"/>
+        <w:pStyle w:val="BodyTextFirstIndent"/>
+        <w:ind w:firstLine="420"/>
+        <w:rPr>
+          <w:rFonts w:hint="eastAsia"/>
+        </w:rPr>
+      </w:pPr>
+      <w:r>
+        <w:rPr>
+          <w:rFonts w:hint="eastAsia"/>
+        </w:rPr>
+        <w:t>通过</w:t>
+      </w:r>
+      <w:proofErr w:type="spellStart"/>
+      <w:r>
+        <w:rPr>
+          <w:rFonts w:hint="eastAsia"/>
+        </w:rPr>
+        <w:t>ngx_conf_t</w:t>
+      </w:r>
+      <w:proofErr w:type="spellEnd"/>
+      <w:r>
+        <w:rPr>
+          <w:rFonts w:hint="eastAsia"/>
+        </w:rPr>
+        <w:t>:</w:t>
+      </w:r>
+      <w:proofErr w:type="gramStart"/>
+      <w:r>
+        <w:rPr>
+          <w:rFonts w:hint="eastAsia"/>
+        </w:rPr>
+        <w:t>:</w:t>
+      </w:r>
+      <w:proofErr w:type="spellStart"/>
+      <w:r>
+        <w:rPr>
+          <w:rFonts w:hint="eastAsia"/>
+        </w:rPr>
+        <w:t>ctx</w:t>
+      </w:r>
+      <w:proofErr w:type="spellEnd"/>
+      <w:proofErr w:type="gramEnd"/>
+      <w:r>
+        <w:rPr>
+          <w:rFonts w:hint="eastAsia"/>
+        </w:rPr>
+        <w:t>、</w:t>
+      </w:r>
+      <w:proofErr w:type="spellStart"/>
+      <w:r>
+        <w:rPr>
+          <w:rFonts w:hint="eastAsia"/>
+        </w:rPr>
+        <w:t>ngx_command_t</w:t>
+      </w:r>
+      <w:proofErr w:type="spellEnd"/>
+      <w:r>
+        <w:rPr>
+          <w:rFonts w:hint="eastAsia"/>
+        </w:rPr>
+        <w:t>::type</w:t>
+      </w:r>
+      <w:r>
+        <w:rPr>
+          <w:rFonts w:hint="eastAsia"/>
+        </w:rPr>
+        <w:t>、</w:t>
+      </w:r>
+      <w:proofErr w:type="spellStart"/>
+      <w:r>
+        <w:rPr>
+          <w:rFonts w:hint="eastAsia"/>
+        </w:rPr>
+        <w:t>ngx_command_t</w:t>
+      </w:r>
+      <w:proofErr w:type="spellEnd"/>
+      <w:r>
+        <w:rPr>
+          <w:rFonts w:hint="eastAsia"/>
+        </w:rPr>
+        <w:t>::conf</w:t>
+      </w:r>
+      <w:r>
+        <w:rPr>
+          <w:rFonts w:hint="eastAsia"/>
+        </w:rPr>
+        <w:t>、</w:t>
+      </w:r>
+      <w:proofErr w:type="spellStart"/>
+      <w:r>
+        <w:rPr>
+          <w:rFonts w:hint="eastAsia"/>
+        </w:rPr>
+        <w:t>ngx_command_t</w:t>
+      </w:r>
+      <w:proofErr w:type="spellEnd"/>
+      <w:r>
+        <w:rPr>
+          <w:rFonts w:hint="eastAsia"/>
+        </w:rPr>
+        <w:t>::offset</w:t>
+      </w:r>
+      <w:r>
+        <w:rPr>
+          <w:rFonts w:hint="eastAsia"/>
+        </w:rPr>
+        <w:t>这四个信息找出配置变量的地址。</w:t>
+      </w:r>
+    </w:p>
+    <w:p>
+      <w:pPr>
+        <w:pStyle w:val="BodyTextFirstIndent"/>
+        <w:ind w:firstLine="420"/>
+        <w:rPr>
+          <w:rFonts w:hint="eastAsia"/>
+        </w:rPr>
+      </w:pPr>
+      <w:r>
+        <w:rPr>
+          <w:rFonts w:hint="eastAsia"/>
+        </w:rPr>
+        <w:t>解析参数后设入即可。</w:t>
+      </w:r>
+    </w:p>
+    <w:p>
+      <w:pPr>
+        <w:pStyle w:val="BodyTextFirstIndent"/>
+        <w:numPr>
+          <w:ilvl w:val="0"/>
+          <w:numId w:val="6"/>
+        </w:numPr>
+        <w:ind w:firstLineChars="0"/>
+        <w:rPr>
+          <w:rFonts w:hint="eastAsia"/>
+        </w:rPr>
+      </w:pPr>
+      <w:r>
+        <w:rPr>
+          <w:rFonts w:hint="eastAsia"/>
+        </w:rPr>
+        <w:t>直接类型</w:t>
+      </w:r>
+    </w:p>
+    <w:p>
+      <w:pPr>
+        <w:pStyle w:val="BodyTextFirstIndent"/>
+        <w:ind w:left="1140" w:firstLineChars="0" w:firstLine="0"/>
+        <w:rPr>
+          <w:rFonts w:hint="eastAsia"/>
+        </w:rPr>
+      </w:pPr>
+      <w:proofErr w:type="spellStart"/>
+      <w:proofErr w:type="gramStart"/>
+      <w:r>
+        <w:rPr>
+          <w:rFonts w:hint="eastAsia"/>
+        </w:rPr>
+        <w:t>ngx_command_t</w:t>
+      </w:r>
+      <w:proofErr w:type="spellEnd"/>
+      <w:r>
+        <w:rPr>
+          <w:rFonts w:hint="eastAsia"/>
+        </w:rPr>
+        <w:t>::type</w:t>
+      </w:r>
+      <w:proofErr w:type="gramEnd"/>
+      <w:r>
+        <w:rPr>
+          <w:rFonts w:hint="eastAsia"/>
+        </w:rPr>
+        <w:t xml:space="preserve"> </w:t>
+      </w:r>
+      <w:r>
+        <w:rPr>
+          <w:rFonts w:hint="eastAsia"/>
+        </w:rPr>
+        <w:t>为</w:t>
+      </w:r>
+      <w:r>
+        <w:rPr>
+          <w:rFonts w:hint="eastAsia"/>
+        </w:rPr>
+        <w:t>DIRECT</w:t>
+      </w:r>
+    </w:p>
+    <w:p>
+      <w:pPr>
+        <w:pStyle w:val="BodyTextFirstIndent"/>
+        <w:ind w:left="1140" w:firstLineChars="0" w:firstLine="0"/>
+        <w:rPr>
+          <w:rFonts w:hint="eastAsia"/>
+        </w:rPr>
+      </w:pPr>
+      <w:proofErr w:type="spellStart"/>
+      <w:r>
+        <w:rPr>
+          <w:rFonts w:hint="eastAsia"/>
+        </w:rPr>
+        <w:t>ngx_conf_t</w:t>
+      </w:r>
+      <w:proofErr w:type="spellEnd"/>
+      <w:r>
+        <w:rPr>
+          <w:rFonts w:hint="eastAsia"/>
+        </w:rPr>
+        <w:t>::</w:t>
+      </w:r>
+      <w:proofErr w:type="spellStart"/>
+      <w:proofErr w:type="gramStart"/>
+      <w:r>
+        <w:rPr>
+          <w:rFonts w:hint="eastAsia"/>
+        </w:rPr>
+        <w:t>ctx</w:t>
+      </w:r>
+      <w:proofErr w:type="spellEnd"/>
+      <w:r>
+        <w:rPr>
+          <w:rFonts w:hint="eastAsia"/>
+        </w:rPr>
+        <w:t>指向第一层</w:t>
+      </w:r>
+      <w:r>
+        <w:rPr>
+          <w:rFonts w:hint="eastAsia"/>
+        </w:rPr>
+        <w:t>(</w:t>
+      </w:r>
+      <w:proofErr w:type="gramEnd"/>
+      <w:r>
+        <w:rPr>
+          <w:rFonts w:hint="eastAsia"/>
+        </w:rPr>
+        <w:t>void*</w:t>
+      </w:r>
+      <w:r>
+        <w:rPr>
+          <w:rFonts w:hint="eastAsia"/>
+        </w:rPr>
+        <w:t>指针数组</w:t>
+      </w:r>
+      <w:r>
+        <w:rPr>
+          <w:rFonts w:hint="eastAsia"/>
+        </w:rPr>
+        <w:t>)</w:t>
+      </w:r>
+      <w:r>
+        <w:rPr>
+          <w:rFonts w:hint="eastAsia"/>
+        </w:rPr>
+        <w:t>，</w:t>
+      </w:r>
+      <w:proofErr w:type="spellStart"/>
+      <w:r>
+        <w:rPr>
+          <w:rFonts w:hint="eastAsia"/>
+        </w:rPr>
+        <w:t>ngx_module_t</w:t>
+      </w:r>
+      <w:proofErr w:type="spellEnd"/>
+      <w:r>
+        <w:rPr>
+          <w:rFonts w:hint="eastAsia"/>
+        </w:rPr>
+        <w:t>::index</w:t>
+      </w:r>
+      <w:r>
+        <w:rPr>
+          <w:rFonts w:hint="eastAsia"/>
+        </w:rPr>
+        <w:t>是第一层的</w:t>
+      </w:r>
+      <w:r>
+        <w:rPr>
+          <w:rFonts w:hint="eastAsia"/>
+        </w:rPr>
+        <w:t>index</w:t>
+      </w:r>
+      <w:r>
+        <w:rPr>
+          <w:rFonts w:hint="eastAsia"/>
+        </w:rPr>
+        <w:t>。</w:t>
+      </w:r>
+    </w:p>
+    <w:p>
+      <w:pPr>
+        <w:pStyle w:val="BodyTextFirstIndent"/>
+        <w:ind w:left="1140" w:firstLineChars="0" w:firstLine="0"/>
+        <w:rPr>
+          <w:rFonts w:hint="eastAsia"/>
+        </w:rPr>
+      </w:pPr>
+      <w:r>
+        <w:rPr>
+          <w:rFonts w:hint="eastAsia"/>
+        </w:rPr>
+        <w:t>由第一层指针和</w:t>
+      </w:r>
+      <w:proofErr w:type="spellStart"/>
+      <w:r>
+        <w:rPr>
+          <w:rFonts w:hint="eastAsia"/>
+        </w:rPr>
+        <w:t>ngx_module_t</w:t>
+      </w:r>
+      <w:proofErr w:type="spellEnd"/>
+      <w:r>
+        <w:rPr>
+          <w:rFonts w:hint="eastAsia"/>
+        </w:rPr>
+        <w:t>:</w:t>
+      </w:r>
+      <w:proofErr w:type="gramStart"/>
+      <w:r>
+        <w:rPr>
+          <w:rFonts w:hint="eastAsia"/>
+        </w:rPr>
+        <w:t>:index</w:t>
+      </w:r>
+      <w:proofErr w:type="gramEnd"/>
+      <w:r>
+        <w:rPr>
+          <w:rFonts w:hint="eastAsia"/>
+        </w:rPr>
+        <w:t>，便可定位出第三层（配置参数指针），</w:t>
+      </w:r>
+      <w:proofErr w:type="spellStart"/>
+      <w:r>
+        <w:rPr>
+          <w:rFonts w:hint="eastAsia"/>
+        </w:rPr>
+        <w:t>ngx_command_t</w:t>
+      </w:r>
+      <w:proofErr w:type="spellEnd"/>
+      <w:r>
+        <w:rPr>
+          <w:rFonts w:hint="eastAsia"/>
+        </w:rPr>
+        <w:t>::offset</w:t>
+      </w:r>
+      <w:r>
+        <w:rPr>
+          <w:rFonts w:hint="eastAsia"/>
+        </w:rPr>
+        <w:t>是第二层的偏移。</w:t>
+      </w:r>
+    </w:p>
+    <w:p>
+      <w:pPr>
+        <w:pStyle w:val="BodyTextFirstIndent"/>
+        <w:ind w:left="1140" w:firstLineChars="0" w:firstLine="0"/>
+        <w:rPr>
+          <w:rFonts w:hint="eastAsia"/>
+        </w:rPr>
+      </w:pPr>
+      <w:r>
+        <w:rPr>
+          <w:rFonts w:hint="eastAsia"/>
+        </w:rPr>
+        <w:t>由第二层指针和</w:t>
+      </w:r>
+      <w:proofErr w:type="spellStart"/>
+      <w:r>
+        <w:rPr>
+          <w:rFonts w:hint="eastAsia"/>
+        </w:rPr>
+        <w:t>ngx_command_t</w:t>
+      </w:r>
+      <w:proofErr w:type="spellEnd"/>
+      <w:r>
+        <w:rPr>
+          <w:rFonts w:hint="eastAsia"/>
+        </w:rPr>
+        <w:t>:</w:t>
+      </w:r>
+      <w:proofErr w:type="gramStart"/>
+      <w:r>
+        <w:rPr>
+          <w:rFonts w:hint="eastAsia"/>
+        </w:rPr>
+        <w:t>:offset</w:t>
+      </w:r>
+      <w:proofErr w:type="gramEnd"/>
+      <w:r>
+        <w:rPr>
+          <w:rFonts w:hint="eastAsia"/>
+        </w:rPr>
+        <w:t>，便可定位出配置变量。</w:t>
+      </w:r>
+    </w:p>
+    <w:p>
+      <w:pPr>
+        <w:pStyle w:val="BodyTextFirstIndent"/>
+        <w:numPr>
+          <w:ilvl w:val="0"/>
+          <w:numId w:val="6"/>
+        </w:numPr>
+        <w:ind w:firstLineChars="0"/>
+        <w:rPr>
+          <w:rFonts w:hint="eastAsia"/>
+        </w:rPr>
+      </w:pPr>
+      <w:r>
+        <w:rPr>
+          <w:rFonts w:hint="eastAsia"/>
+        </w:rPr>
+        <w:t>间接类型</w:t>
+      </w:r>
+    </w:p>
+    <w:p>
+      <w:pPr>
+        <w:pStyle w:val="BodyTextFirstIndent"/>
+        <w:ind w:left="1140" w:firstLineChars="0" w:firstLine="0"/>
+        <w:rPr>
+          <w:rFonts w:hint="eastAsia"/>
+        </w:rPr>
+      </w:pPr>
+      <w:proofErr w:type="spellStart"/>
+      <w:r>
+        <w:rPr>
+          <w:rFonts w:hint="eastAsia"/>
+        </w:rPr>
+        <w:t>n</w:t>
+      </w:r>
+      <w:r>
+        <w:rPr>
+          <w:rFonts w:hint="eastAsia"/>
+        </w:rPr>
+        <w:t>gx_conf_t</w:t>
+      </w:r>
+      <w:proofErr w:type="spellEnd"/>
+      <w:r>
+        <w:rPr>
+          <w:rFonts w:hint="eastAsia"/>
+        </w:rPr>
+        <w:t>:</w:t>
+      </w:r>
+      <w:proofErr w:type="gramStart"/>
+      <w:r>
+        <w:rPr>
+          <w:rFonts w:hint="eastAsia"/>
+        </w:rPr>
+        <w:t>:</w:t>
+      </w:r>
+      <w:proofErr w:type="spellStart"/>
+      <w:r>
+        <w:rPr>
+          <w:rFonts w:hint="eastAsia"/>
+        </w:rPr>
+        <w:t>ctx</w:t>
+      </w:r>
+      <w:proofErr w:type="spellEnd"/>
+      <w:r>
+        <w:rPr>
+          <w:rFonts w:hint="eastAsia"/>
+        </w:rPr>
+        <w:t>指向第二层</w:t>
+      </w:r>
+      <w:proofErr w:type="gramEnd"/>
+      <w:r>
+        <w:rPr>
+          <w:rFonts w:hint="eastAsia"/>
+        </w:rPr>
+        <w:t>（</w:t>
+      </w:r>
+      <w:r>
+        <w:rPr>
+          <w:rFonts w:hint="eastAsia"/>
+        </w:rPr>
+        <w:t>void*</w:t>
+      </w:r>
+      <w:r>
+        <w:rPr>
+          <w:rFonts w:hint="eastAsia"/>
+        </w:rPr>
+        <w:t>指针数组）</w:t>
+      </w:r>
+      <w:r>
+        <w:rPr>
+          <w:rFonts w:hint="eastAsia"/>
+        </w:rPr>
+        <w:t>，</w:t>
+      </w:r>
+      <w:proofErr w:type="spellStart"/>
+      <w:r>
+        <w:rPr>
+          <w:rFonts w:hint="eastAsia"/>
+        </w:rPr>
+        <w:t>ngx_command_t</w:t>
+      </w:r>
+      <w:proofErr w:type="spellEnd"/>
+      <w:r>
+        <w:rPr>
+          <w:rFonts w:hint="eastAsia"/>
+        </w:rPr>
+        <w:t>::conf</w:t>
+      </w:r>
+      <w:r>
+        <w:rPr>
+          <w:rFonts w:hint="eastAsia"/>
+        </w:rPr>
+        <w:t>是第二层的</w:t>
+      </w:r>
+      <w:r>
+        <w:rPr>
+          <w:rFonts w:hint="eastAsia"/>
+        </w:rPr>
+        <w:t>index</w:t>
+      </w:r>
+      <w:r>
+        <w:rPr>
+          <w:rFonts w:hint="eastAsia"/>
+        </w:rPr>
+        <w:t>。</w:t>
+      </w:r>
+    </w:p>
+    <w:p>
+      <w:pPr>
+        <w:pStyle w:val="BodyTextFirstIndent"/>
+        <w:ind w:left="1140" w:firstLineChars="0" w:firstLine="0"/>
+        <w:rPr>
+          <w:rFonts w:hint="eastAsia"/>
+        </w:rPr>
+      </w:pPr>
+      <w:r>
+        <w:rPr>
+          <w:rFonts w:hint="eastAsia"/>
+        </w:rPr>
+        <w:t>由</w:t>
+      </w:r>
+      <w:r>
+        <w:rPr>
+          <w:rFonts w:hint="eastAsia"/>
+        </w:rPr>
+        <w:t>第二层指针</w:t>
+      </w:r>
+      <w:r>
+        <w:rPr>
+          <w:rFonts w:hint="eastAsia"/>
+        </w:rPr>
+        <w:t>和</w:t>
+      </w:r>
+      <w:proofErr w:type="spellStart"/>
+      <w:r>
+        <w:rPr>
+          <w:rFonts w:hint="eastAsia"/>
+        </w:rPr>
+        <w:t>ngx_command_t</w:t>
+      </w:r>
+      <w:proofErr w:type="spellEnd"/>
+      <w:r>
+        <w:rPr>
+          <w:rFonts w:hint="eastAsia"/>
+        </w:rPr>
+        <w:t>:</w:t>
+      </w:r>
+      <w:proofErr w:type="gramStart"/>
+      <w:r>
+        <w:rPr>
+          <w:rFonts w:hint="eastAsia"/>
+        </w:rPr>
+        <w:t>:conf</w:t>
+      </w:r>
+      <w:proofErr w:type="gramEnd"/>
+      <w:r>
+        <w:rPr>
+          <w:rFonts w:hint="eastAsia"/>
+        </w:rPr>
+        <w:t>，便可定位出第三层</w:t>
+      </w:r>
+      <w:r>
+        <w:rPr>
+          <w:rFonts w:hint="eastAsia"/>
+        </w:rPr>
+        <w:t>（</w:t>
+      </w:r>
+      <w:r>
+        <w:rPr>
+          <w:rFonts w:hint="eastAsia"/>
+        </w:rPr>
+        <w:t>void*</w:t>
+      </w:r>
+      <w:r>
+        <w:rPr>
+          <w:rFonts w:hint="eastAsia"/>
+        </w:rPr>
+        <w:t>指针数组），</w:t>
+      </w:r>
+      <w:proofErr w:type="spellStart"/>
+      <w:r>
+        <w:rPr>
+          <w:rFonts w:hint="eastAsia"/>
+        </w:rPr>
+        <w:t>ngx_module_t</w:t>
+      </w:r>
+      <w:proofErr w:type="spellEnd"/>
+      <w:r>
+        <w:rPr>
+          <w:rFonts w:hint="eastAsia"/>
+        </w:rPr>
+        <w:t>::</w:t>
+      </w:r>
+      <w:proofErr w:type="spellStart"/>
+      <w:r>
+        <w:rPr>
+          <w:rFonts w:hint="eastAsia"/>
+        </w:rPr>
+        <w:t>ctx_index</w:t>
+      </w:r>
+      <w:proofErr w:type="spellEnd"/>
+      <w:r>
+        <w:rPr>
+          <w:rFonts w:hint="eastAsia"/>
+        </w:rPr>
+        <w:t>是第三层的</w:t>
+      </w:r>
+      <w:r>
+        <w:rPr>
+          <w:rFonts w:hint="eastAsia"/>
+        </w:rPr>
+        <w:t>index</w:t>
+      </w:r>
+      <w:r>
+        <w:rPr>
+          <w:rFonts w:hint="eastAsia"/>
+        </w:rPr>
+        <w:t>。</w:t>
+      </w:r>
+    </w:p>
+    <w:p>
+      <w:pPr>
+        <w:pStyle w:val="BodyTextFirstIndent"/>
+        <w:ind w:left="1140" w:firstLineChars="0" w:firstLine="0"/>
+        <w:rPr>
+          <w:rFonts w:hint="eastAsia"/>
+        </w:rPr>
+      </w:pPr>
+      <w:r>
+        <w:rPr>
+          <w:rFonts w:hint="eastAsia"/>
+        </w:rPr>
+        <w:t>由第三层指针和</w:t>
+      </w:r>
+      <w:proofErr w:type="spellStart"/>
+      <w:r>
+        <w:rPr>
+          <w:rFonts w:hint="eastAsia"/>
+        </w:rPr>
+        <w:t>ngx_module_t:ctx_index</w:t>
+      </w:r>
+      <w:proofErr w:type="spellEnd"/>
+      <w:r>
+        <w:rPr>
+          <w:rFonts w:hint="eastAsia"/>
+        </w:rPr>
+        <w:t>，便可定位出第四层</w:t>
+      </w:r>
+      <w:r>
+        <w:rPr>
+          <w:rFonts w:hint="eastAsia"/>
+        </w:rPr>
+        <w:t>（</w:t>
+      </w:r>
+      <w:r>
+        <w:rPr>
+          <w:rFonts w:hint="eastAsia"/>
+        </w:rPr>
+        <w:t>配置参数指针</w:t>
+      </w:r>
+      <w:r>
+        <w:rPr>
+          <w:rFonts w:hint="eastAsia"/>
+        </w:rPr>
+        <w:t>）</w:t>
+      </w:r>
+      <w:r>
+        <w:rPr>
+          <w:rFonts w:hint="eastAsia"/>
+        </w:rPr>
+        <w:t>，</w:t>
+      </w:r>
+      <w:proofErr w:type="spellStart"/>
+      <w:r>
+        <w:rPr>
+          <w:rFonts w:hint="eastAsia"/>
+        </w:rPr>
+        <w:t>ngx_command_t</w:t>
+      </w:r>
+      <w:proofErr w:type="spellEnd"/>
+      <w:r>
+        <w:rPr>
+          <w:rFonts w:hint="eastAsia"/>
+        </w:rPr>
+        <w:t>:</w:t>
+      </w:r>
+      <w:proofErr w:type="gramStart"/>
+      <w:r>
+        <w:rPr>
+          <w:rFonts w:hint="eastAsia"/>
+        </w:rPr>
+        <w:t>:offset</w:t>
+      </w:r>
+      <w:r>
+        <w:rPr>
+          <w:rFonts w:hint="eastAsia"/>
+        </w:rPr>
+        <w:t>是第四层的偏移</w:t>
+      </w:r>
+      <w:proofErr w:type="gramEnd"/>
+      <w:r>
+        <w:rPr>
+          <w:rFonts w:hint="eastAsia"/>
+        </w:rPr>
+        <w:t>。</w:t>
+      </w:r>
+    </w:p>
+    <w:p>
+      <w:pPr>
+        <w:pStyle w:val="BodyTextFirstIndent"/>
+        <w:ind w:left="1140" w:firstLineChars="0" w:firstLine="0"/>
+        <w:rPr>
+          <w:rFonts w:hint="eastAsia"/>
+        </w:rPr>
+      </w:pPr>
+      <w:r>
+        <w:rPr>
+          <w:rFonts w:hint="eastAsia"/>
+        </w:rPr>
+        <w:t>由第四层指针和</w:t>
+      </w:r>
+      <w:proofErr w:type="spellStart"/>
+      <w:r>
+        <w:rPr>
+          <w:rFonts w:hint="eastAsia"/>
+        </w:rPr>
+        <w:t>ngx_command_t</w:t>
+      </w:r>
+      <w:proofErr w:type="spellEnd"/>
+      <w:r>
+        <w:rPr>
+          <w:rFonts w:hint="eastAsia"/>
+        </w:rPr>
+        <w:t>:</w:t>
+      </w:r>
+      <w:proofErr w:type="gramStart"/>
+      <w:r>
+        <w:rPr>
+          <w:rFonts w:hint="eastAsia"/>
+        </w:rPr>
+        <w:t>:</w:t>
+      </w:r>
+      <w:r>
+        <w:rPr>
+          <w:rFonts w:hint="eastAsia"/>
+        </w:rPr>
+        <w:t>offset</w:t>
+      </w:r>
+      <w:r>
+        <w:rPr>
+          <w:rFonts w:hint="eastAsia"/>
+        </w:rPr>
+        <w:t>便可定位出配置变量</w:t>
+      </w:r>
+      <w:proofErr w:type="gramEnd"/>
+      <w:r>
+        <w:rPr>
+          <w:rFonts w:hint="eastAsia"/>
+        </w:rPr>
+        <w:t>。</w:t>
+      </w:r>
+    </w:p>
+    <w:p>
+      <w:pPr>
+        <w:pStyle w:val="BodyTextFirstIndent"/>
+        <w:ind w:left="1140" w:firstLineChars="0" w:firstLine="0"/>
+        <w:rPr>
+          <w:rFonts w:hint="eastAsia"/>
+        </w:rPr>
       </w:pPr>
     </w:p>
     <w:p>
@@ -5609,17 +6738,6 @@
       <w:pPr>
         <w:ind w:firstLine="420"/>
       </w:pPr>
-    </w:p>
-    <w:p>
-      <w:pPr>
-        <w:pStyle w:val="Heading1"/>
-      </w:pPr>
-      <w:r>
-        <w:rPr>
-          <w:rFonts w:hint="eastAsia"/>
-        </w:rPr>
-        <w:t>其它问题</w:t>
-      </w:r>
     </w:p>
     <w:p>
       <w:pPr>
@@ -5801,7 +6919,7 @@
   <w:abstractNum w:abstractNumId="1">
     <w:nsid w:val="434F7106"/>
     <w:multiLevelType w:val="hybridMultilevel"/>
-    <w:tmpl w:val="289C4060"/>
+    <w:tmpl w:val="9086D468"/>
     <w:lvl w:ilvl="0" w:tplc="04090001">
       <w:start w:val="1"/>
       <w:numFmt w:val="bullet"/>
@@ -7057,6 +8175,29 @@
       <w:szCs w:val="24"/>
     </w:rPr>
   </w:style>
+  <w:style w:type="paragraph" w:styleId="BalloonText">
+    <w:name w:val="Balloon Text"/>
+    <w:basedOn w:val="Normal"/>
+    <w:link w:val="BalloonTextChar"/>
+    <w:rsid w:val="001D4097"/>
+    <w:rPr>
+      <w:rFonts w:ascii="Tahoma" w:hAnsi="Tahoma" w:cs="Tahoma"/>
+      <w:sz w:val="16"/>
+      <w:szCs w:val="16"/>
+    </w:rPr>
+  </w:style>
+  <w:style w:type="character" w:customStyle="1" w:styleId="BalloonTextChar">
+    <w:name w:val="Balloon Text Char"/>
+    <w:basedOn w:val="DefaultParagraphFont"/>
+    <w:link w:val="BalloonText"/>
+    <w:rsid w:val="001D4097"/>
+    <w:rPr>
+      <w:rFonts w:ascii="Tahoma" w:hAnsi="Tahoma" w:cs="Tahoma"/>
+      <w:kern w:val="2"/>
+      <w:sz w:val="16"/>
+      <w:szCs w:val="16"/>
+    </w:rPr>
+  </w:style>
 </w:styles>
 </file>
 

</xml_diff>

<commit_message>
Add Event mechanism documents
</commit_message>
<xml_diff>
--- a/doc/Nginx Module Configure.docx
+++ b/doc/Nginx Module Configure.docx
@@ -501,17 +501,32 @@
           </v:shape>
         </w:pict>
       </w:r>
-      <w:r>
-        <w:rPr>
-          <w:rFonts w:hint="eastAsia"/>
-        </w:rPr>
-        <w:t xml:space="preserve">ngx_module_t </w:t>
-      </w:r>
-      <w:r>
-        <w:rPr>
-          <w:rFonts w:hint="eastAsia"/>
-        </w:rPr>
-        <w:t>是一个公共的结构体，每个</w:t>
+      <w:proofErr w:type="spellStart"/>
+      <w:r>
+        <w:rPr>
+          <w:rFonts w:hint="eastAsia"/>
+        </w:rPr>
+        <w:t>ngx_module_t</w:t>
+      </w:r>
+      <w:proofErr w:type="spellEnd"/>
+      <w:r>
+        <w:rPr>
+          <w:rFonts w:hint="eastAsia"/>
+        </w:rPr>
+        <w:t xml:space="preserve"> </w:t>
+      </w:r>
+      <w:r>
+        <w:rPr>
+          <w:rFonts w:hint="eastAsia"/>
+        </w:rPr>
+        <w:t>是一个公共的结构体，</w:t>
+      </w:r>
+      <w:proofErr w:type="gramStart"/>
+      <w:r>
+        <w:rPr>
+          <w:rFonts w:hint="eastAsia"/>
+        </w:rPr>
+        <w:t>每个</w:t>
       </w:r>
       <w:r>
         <w:rPr>
@@ -537,6 +552,7 @@
         </w:rPr>
         <w:t>(</w:t>
       </w:r>
+      <w:proofErr w:type="gramEnd"/>
       <w:r>
         <w:rPr>
           <w:rFonts w:hint="eastAsia"/>
@@ -553,7 +569,21 @@
         <w:rPr>
           <w:rFonts w:hint="eastAsia"/>
         </w:rPr>
-        <w:t>。但是四类模块又有自已特有的属性，</w:t>
+        <w:t>。但是四类模块又有</w:t>
+      </w:r>
+      <w:proofErr w:type="gramStart"/>
+      <w:r>
+        <w:rPr>
+          <w:rFonts w:hint="eastAsia"/>
+        </w:rPr>
+        <w:t>自已</w:t>
+      </w:r>
+      <w:proofErr w:type="gramEnd"/>
+      <w:r>
+        <w:rPr>
+          <w:rFonts w:hint="eastAsia"/>
+        </w:rPr>
+        <w:t>特有的属性，</w:t>
       </w:r>
     </w:p>
     <w:p>
@@ -567,24 +597,28 @@
         </w:rPr>
         <w:t>于是在</w:t>
       </w:r>
+      <w:proofErr w:type="spellStart"/>
       <w:r>
         <w:rPr>
           <w:rFonts w:hint="eastAsia"/>
         </w:rPr>
         <w:t>ngx_module_t</w:t>
       </w:r>
+      <w:proofErr w:type="spellEnd"/>
       <w:r>
         <w:rPr>
           <w:rFonts w:hint="eastAsia"/>
         </w:rPr>
         <w:t>开发了一个</w:t>
       </w:r>
+      <w:proofErr w:type="spellStart"/>
       <w:r>
         <w:rPr>
           <w:rFonts w:hint="eastAsia"/>
         </w:rPr>
         <w:t>ctx</w:t>
       </w:r>
+      <w:proofErr w:type="spellEnd"/>
       <w:r>
         <w:rPr>
           <w:rFonts w:hint="eastAsia"/>
@@ -615,12 +649,14 @@
         </w:rPr>
         <w:t>类为</w:t>
       </w:r>
+      <w:proofErr w:type="spellStart"/>
       <w:r>
         <w:rPr>
           <w:rFonts w:hint="eastAsia"/>
         </w:rPr>
         <w:t>ngx_core_module_t</w:t>
       </w:r>
+      <w:proofErr w:type="spellEnd"/>
       <w:r>
         <w:rPr>
           <w:rFonts w:hint="eastAsia"/>
@@ -651,12 +687,14 @@
         </w:rPr>
         <w:t>类为</w:t>
       </w:r>
+      <w:proofErr w:type="spellStart"/>
       <w:r>
         <w:rPr>
           <w:rFonts w:hint="eastAsia"/>
         </w:rPr>
         <w:t>ngx_event_module_t</w:t>
       </w:r>
+      <w:proofErr w:type="spellEnd"/>
       <w:r>
         <w:rPr>
           <w:rFonts w:hint="eastAsia"/>
@@ -675,12 +713,14 @@
         </w:rPr>
         <w:t>类为</w:t>
       </w:r>
+      <w:proofErr w:type="spellStart"/>
       <w:r>
         <w:rPr>
           <w:rFonts w:hint="eastAsia"/>
         </w:rPr>
         <w:t>ngx_http_module_t</w:t>
       </w:r>
+      <w:proofErr w:type="spellEnd"/>
       <w:r>
         <w:rPr>
           <w:rFonts w:hint="eastAsia"/>
@@ -692,23 +732,27 @@
       <w:pPr>
         <w:pStyle w:val="Heading3"/>
       </w:pPr>
+      <w:proofErr w:type="spellStart"/>
       <w:r>
         <w:rPr>
           <w:rFonts w:hint="eastAsia"/>
         </w:rPr>
         <w:t>ngx_module_t</w:t>
       </w:r>
+      <w:proofErr w:type="spellEnd"/>
     </w:p>
     <w:p>
       <w:pPr>
         <w:pStyle w:val="Heading4"/>
       </w:pPr>
+      <w:proofErr w:type="gramStart"/>
       <w:r>
         <w:rPr>
           <w:rFonts w:hint="eastAsia"/>
         </w:rPr>
         <w:t>type</w:t>
       </w:r>
+      <w:proofErr w:type="gramEnd"/>
     </w:p>
     <w:p>
       <w:pPr>
@@ -792,12 +836,14 @@
       <w:pPr>
         <w:pStyle w:val="Heading4"/>
       </w:pPr>
+      <w:proofErr w:type="gramStart"/>
       <w:r>
         <w:rPr>
           <w:rFonts w:hint="eastAsia"/>
         </w:rPr>
         <w:t>index</w:t>
       </w:r>
+      <w:proofErr w:type="gramEnd"/>
     </w:p>
     <w:p>
       <w:pPr>
@@ -815,12 +861,14 @@
       <w:pPr>
         <w:pStyle w:val="Heading4"/>
       </w:pPr>
+      <w:proofErr w:type="spellStart"/>
       <w:r>
         <w:rPr>
           <w:rFonts w:hint="eastAsia"/>
         </w:rPr>
         <w:t>ctx_index</w:t>
       </w:r>
+      <w:proofErr w:type="spellEnd"/>
     </w:p>
     <w:p>
       <w:pPr>
@@ -838,12 +886,16 @@
       <w:pPr>
         <w:pStyle w:val="Heading4"/>
       </w:pPr>
+      <w:proofErr w:type="spellStart"/>
+      <w:proofErr w:type="gramStart"/>
       <w:r>
         <w:rPr>
           <w:rFonts w:hint="eastAsia"/>
         </w:rPr>
         <w:t>ctx</w:t>
       </w:r>
+      <w:proofErr w:type="spellEnd"/>
+      <w:proofErr w:type="gramEnd"/>
     </w:p>
     <w:p>
       <w:pPr>
@@ -861,12 +913,28 @@
       <w:pPr>
         <w:pStyle w:val="Heading4"/>
       </w:pPr>
-      <w:r>
-        <w:rPr>
-          <w:rFonts w:hint="eastAsia"/>
-        </w:rPr>
-        <w:t>init_master()</w:t>
-      </w:r>
+      <w:proofErr w:type="spellStart"/>
+      <w:r>
+        <w:rPr>
+          <w:rFonts w:hint="eastAsia"/>
+        </w:rPr>
+        <w:t>init_</w:t>
+      </w:r>
+      <w:proofErr w:type="gramStart"/>
+      <w:r>
+        <w:rPr>
+          <w:rFonts w:hint="eastAsia"/>
+        </w:rPr>
+        <w:t>master</w:t>
+      </w:r>
+      <w:proofErr w:type="spellEnd"/>
+      <w:r>
+        <w:rPr>
+          <w:rFonts w:hint="eastAsia"/>
+        </w:rPr>
+        <w:t>()</w:t>
+      </w:r>
+      <w:proofErr w:type="gramEnd"/>
     </w:p>
     <w:p>
       <w:pPr>
@@ -896,12 +964,28 @@
       <w:pPr>
         <w:pStyle w:val="Heading4"/>
       </w:pPr>
-      <w:r>
-        <w:rPr>
-          <w:rFonts w:hint="eastAsia"/>
-        </w:rPr>
-        <w:t>init_module()</w:t>
-      </w:r>
+      <w:proofErr w:type="spellStart"/>
+      <w:r>
+        <w:rPr>
+          <w:rFonts w:hint="eastAsia"/>
+        </w:rPr>
+        <w:t>init_</w:t>
+      </w:r>
+      <w:proofErr w:type="gramStart"/>
+      <w:r>
+        <w:rPr>
+          <w:rFonts w:hint="eastAsia"/>
+        </w:rPr>
+        <w:t>module</w:t>
+      </w:r>
+      <w:proofErr w:type="spellEnd"/>
+      <w:r>
+        <w:rPr>
+          <w:rFonts w:hint="eastAsia"/>
+        </w:rPr>
+        <w:t>()</w:t>
+      </w:r>
+      <w:proofErr w:type="gramEnd"/>
     </w:p>
     <w:p>
       <w:pPr>
@@ -931,12 +1015,28 @@
       <w:pPr>
         <w:pStyle w:val="Heading4"/>
       </w:pPr>
-      <w:r>
-        <w:rPr>
-          <w:rFonts w:hint="eastAsia"/>
-        </w:rPr>
-        <w:t>init_process()</w:t>
-      </w:r>
+      <w:proofErr w:type="spellStart"/>
+      <w:r>
+        <w:rPr>
+          <w:rFonts w:hint="eastAsia"/>
+        </w:rPr>
+        <w:t>init_</w:t>
+      </w:r>
+      <w:proofErr w:type="gramStart"/>
+      <w:r>
+        <w:rPr>
+          <w:rFonts w:hint="eastAsia"/>
+        </w:rPr>
+        <w:t>process</w:t>
+      </w:r>
+      <w:proofErr w:type="spellEnd"/>
+      <w:r>
+        <w:rPr>
+          <w:rFonts w:hint="eastAsia"/>
+        </w:rPr>
+        <w:t>()</w:t>
+      </w:r>
+      <w:proofErr w:type="gramEnd"/>
     </w:p>
     <w:p>
       <w:pPr>
@@ -966,12 +1066,28 @@
       <w:pPr>
         <w:pStyle w:val="Heading4"/>
       </w:pPr>
-      <w:r>
-        <w:rPr>
-          <w:rFonts w:hint="eastAsia"/>
-        </w:rPr>
-        <w:t>exit_process()</w:t>
-      </w:r>
+      <w:proofErr w:type="spellStart"/>
+      <w:r>
+        <w:rPr>
+          <w:rFonts w:hint="eastAsia"/>
+        </w:rPr>
+        <w:t>exit_</w:t>
+      </w:r>
+      <w:proofErr w:type="gramStart"/>
+      <w:r>
+        <w:rPr>
+          <w:rFonts w:hint="eastAsia"/>
+        </w:rPr>
+        <w:t>process</w:t>
+      </w:r>
+      <w:proofErr w:type="spellEnd"/>
+      <w:r>
+        <w:rPr>
+          <w:rFonts w:hint="eastAsia"/>
+        </w:rPr>
+        <w:t>()</w:t>
+      </w:r>
+      <w:proofErr w:type="gramEnd"/>
     </w:p>
     <w:p>
       <w:pPr>
@@ -1001,12 +1117,28 @@
       <w:pPr>
         <w:pStyle w:val="Heading4"/>
       </w:pPr>
-      <w:r>
-        <w:rPr>
-          <w:rFonts w:hint="eastAsia"/>
-        </w:rPr>
-        <w:t>exit_master()</w:t>
-      </w:r>
+      <w:proofErr w:type="spellStart"/>
+      <w:r>
+        <w:rPr>
+          <w:rFonts w:hint="eastAsia"/>
+        </w:rPr>
+        <w:t>exit_</w:t>
+      </w:r>
+      <w:proofErr w:type="gramStart"/>
+      <w:r>
+        <w:rPr>
+          <w:rFonts w:hint="eastAsia"/>
+        </w:rPr>
+        <w:t>master</w:t>
+      </w:r>
+      <w:proofErr w:type="spellEnd"/>
+      <w:r>
+        <w:rPr>
+          <w:rFonts w:hint="eastAsia"/>
+        </w:rPr>
+        <w:t>()</w:t>
+      </w:r>
+      <w:proofErr w:type="gramEnd"/>
     </w:p>
     <w:p>
       <w:pPr>
@@ -1036,12 +1168,14 @@
       <w:pPr>
         <w:pStyle w:val="Heading3"/>
       </w:pPr>
+      <w:proofErr w:type="spellStart"/>
       <w:r>
         <w:rPr>
           <w:rFonts w:hint="eastAsia"/>
         </w:rPr>
         <w:t>ngx_core_module_t</w:t>
       </w:r>
+      <w:proofErr w:type="spellEnd"/>
     </w:p>
     <w:p>
       <w:pPr>
@@ -1059,12 +1193,14 @@
       <w:pPr>
         <w:pStyle w:val="Heading3"/>
       </w:pPr>
+      <w:proofErr w:type="spellStart"/>
       <w:r>
         <w:rPr>
           <w:rFonts w:hint="eastAsia"/>
         </w:rPr>
         <w:t>ngx_event_module_t</w:t>
       </w:r>
+      <w:proofErr w:type="spellEnd"/>
     </w:p>
     <w:p>
       <w:pPr>
@@ -1082,12 +1218,14 @@
       <w:pPr>
         <w:pStyle w:val="Heading3"/>
       </w:pPr>
+      <w:proofErr w:type="spellStart"/>
       <w:r>
         <w:rPr>
           <w:rFonts w:hint="eastAsia"/>
         </w:rPr>
         <w:t>ngx_http_module_t</w:t>
       </w:r>
+      <w:proofErr w:type="spellEnd"/>
     </w:p>
     <w:p>
       <w:pPr>
@@ -1134,23 +1272,61 @@
         </w:rPr>
         <w:t>在</w:t>
       </w:r>
-      <w:r>
-        <w:rPr>
-          <w:rFonts w:hint="eastAsia"/>
-        </w:rPr>
-        <w:t>objs/ngx_modules.c</w:t>
-      </w:r>
+      <w:proofErr w:type="spellStart"/>
+      <w:r>
+        <w:rPr>
+          <w:rFonts w:hint="eastAsia"/>
+        </w:rPr>
+        <w:t>objs</w:t>
+      </w:r>
+      <w:proofErr w:type="spellEnd"/>
+      <w:r>
+        <w:rPr>
+          <w:rFonts w:hint="eastAsia"/>
+        </w:rPr>
+        <w:t>/</w:t>
+      </w:r>
+      <w:proofErr w:type="spellStart"/>
+      <w:r>
+        <w:rPr>
+          <w:rFonts w:hint="eastAsia"/>
+        </w:rPr>
+        <w:t>ngx_modules.c</w:t>
+      </w:r>
+      <w:proofErr w:type="spellEnd"/>
       <w:r>
         <w:rPr>
           <w:rFonts w:hint="eastAsia"/>
         </w:rPr>
         <w:t>文件中定义了全局数组变量</w:t>
       </w:r>
-      <w:r>
-        <w:rPr>
-          <w:rFonts w:hint="eastAsia"/>
-        </w:rPr>
-        <w:t>ngx_modules[]</w:t>
+      <w:proofErr w:type="spellStart"/>
+      <w:r>
+        <w:rPr>
+          <w:rFonts w:hint="eastAsia"/>
+        </w:rPr>
+        <w:t>ngx_</w:t>
+      </w:r>
+      <w:proofErr w:type="gramStart"/>
+      <w:r>
+        <w:rPr>
+          <w:rFonts w:hint="eastAsia"/>
+        </w:rPr>
+        <w:t>modules</w:t>
+      </w:r>
+      <w:proofErr w:type="spellEnd"/>
+      <w:r>
+        <w:rPr>
+          <w:rFonts w:hint="eastAsia"/>
+        </w:rPr>
+        <w:t>[</w:t>
+      </w:r>
+      <w:proofErr w:type="gramEnd"/>
+      <w:r>
+        <w:rPr>
+          <w:rFonts w:hint="eastAsia"/>
+        </w:rPr>
+        <w:t>]</w:t>
       </w:r>
       <w:r>
         <w:rPr>
@@ -1181,11 +1357,47 @@
         </w:rPr>
         <w:t>在</w:t>
       </w:r>
-      <w:r>
-        <w:rPr>
-          <w:rFonts w:hint="eastAsia"/>
-        </w:rPr>
-        <w:t>init_master()/init_module()/init_process()</w:t>
+      <w:proofErr w:type="spellStart"/>
+      <w:r>
+        <w:rPr>
+          <w:rFonts w:hint="eastAsia"/>
+        </w:rPr>
+        <w:t>init_master</w:t>
+      </w:r>
+      <w:proofErr w:type="spellEnd"/>
+      <w:r>
+        <w:rPr>
+          <w:rFonts w:hint="eastAsia"/>
+        </w:rPr>
+        <w:t>()/</w:t>
+      </w:r>
+      <w:proofErr w:type="spellStart"/>
+      <w:r>
+        <w:rPr>
+          <w:rFonts w:hint="eastAsia"/>
+        </w:rPr>
+        <w:t>init_module</w:t>
+      </w:r>
+      <w:proofErr w:type="spellEnd"/>
+      <w:r>
+        <w:rPr>
+          <w:rFonts w:hint="eastAsia"/>
+        </w:rPr>
+        <w:t>()/</w:t>
+      </w:r>
+      <w:proofErr w:type="spellStart"/>
+      <w:r>
+        <w:rPr>
+          <w:rFonts w:hint="eastAsia"/>
+        </w:rPr>
+        <w:t>init_process</w:t>
+      </w:r>
+      <w:proofErr w:type="spellEnd"/>
+      <w:r>
+        <w:rPr>
+          <w:rFonts w:hint="eastAsia"/>
+        </w:rPr>
+        <w:t>()</w:t>
       </w:r>
       <w:r>
         <w:rPr>
@@ -1253,11 +1465,19 @@
                       <w:color w:val="00B050"/>
                     </w:rPr>
                   </w:pPr>
+                  <w:proofErr w:type="gramStart"/>
                   <w:r>
                     <w:rPr>
                       <w:color w:val="00B050"/>
                     </w:rPr>
-                    <w:t xml:space="preserve">types </w:t>
+                    <w:t>types</w:t>
+                  </w:r>
+                  <w:proofErr w:type="gramEnd"/>
+                  <w:r>
+                    <w:rPr>
+                      <w:color w:val="00B050"/>
+                    </w:rPr>
+                    <w:t xml:space="preserve"> </w:t>
                   </w:r>
                   <w:r>
                     <w:t>{</w:t>
@@ -1273,13 +1493,27 @@
                     <w:rPr>
                       <w:color w:val="00B050"/>
                     </w:rPr>
-                    <w:t xml:space="preserve">    text/h</w:t>
-                  </w:r>
+                    <w:t xml:space="preserve">    </w:t>
+                  </w:r>
+                  <w:proofErr w:type="gramStart"/>
                   <w:r>
                     <w:rPr>
                       <w:color w:val="00B050"/>
                     </w:rPr>
-                    <w:t xml:space="preserve">tml     </w:t>
+                    <w:t>text/h</w:t>
+                  </w:r>
+                  <w:r>
+                    <w:rPr>
+                      <w:color w:val="00B050"/>
+                    </w:rPr>
+                    <w:t>tml</w:t>
+                  </w:r>
+                  <w:proofErr w:type="gramEnd"/>
+                  <w:r>
+                    <w:rPr>
+                      <w:color w:val="00B050"/>
+                    </w:rPr>
+                    <w:t xml:space="preserve">     </w:t>
                   </w:r>
                   <w:r>
                     <w:rPr>
@@ -1292,8 +1526,30 @@
                     <w:rPr>
                       <w:color w:val="FF0000"/>
                     </w:rPr>
-                    <w:t>html htm shtml</w:t>
-                  </w:r>
+                    <w:t xml:space="preserve">html </w:t>
+                  </w:r>
+                  <w:proofErr w:type="spellStart"/>
+                  <w:r>
+                    <w:rPr>
+                      <w:color w:val="FF0000"/>
+                    </w:rPr>
+                    <w:t>htm</w:t>
+                  </w:r>
+                  <w:proofErr w:type="spellEnd"/>
+                  <w:r>
+                    <w:rPr>
+                      <w:color w:val="FF0000"/>
+                    </w:rPr>
+                    <w:t xml:space="preserve"> </w:t>
+                  </w:r>
+                  <w:proofErr w:type="spellStart"/>
+                  <w:r>
+                    <w:rPr>
+                      <w:color w:val="FF0000"/>
+                    </w:rPr>
+                    <w:t>shtml</w:t>
+                  </w:r>
+                  <w:proofErr w:type="spellEnd"/>
                   <w:r>
                     <w:t>;</w:t>
                   </w:r>
@@ -1305,11 +1561,27 @@
                       <w:color w:val="00B050"/>
                     </w:rPr>
                   </w:pPr>
+                  <w:proofErr w:type="gramStart"/>
                   <w:r>
                     <w:rPr>
                       <w:color w:val="00B050"/>
                     </w:rPr>
-                    <w:t xml:space="preserve">text/css </w:t>
+                    <w:t>text/</w:t>
+                  </w:r>
+                  <w:proofErr w:type="spellStart"/>
+                  <w:r>
+                    <w:rPr>
+                      <w:color w:val="00B050"/>
+                    </w:rPr>
+                    <w:t>css</w:t>
+                  </w:r>
+                  <w:proofErr w:type="spellEnd"/>
+                  <w:proofErr w:type="gramEnd"/>
+                  <w:r>
+                    <w:rPr>
+                      <w:color w:val="00B050"/>
+                    </w:rPr>
+                    <w:t xml:space="preserve"> </w:t>
                   </w:r>
                   <w:r>
                     <w:rPr>
@@ -1318,12 +1590,14 @@
                     </w:rPr>
                     <w:t xml:space="preserve">      </w:t>
                   </w:r>
+                  <w:proofErr w:type="spellStart"/>
                   <w:r>
                     <w:rPr>
                       <w:color w:val="FF0000"/>
                     </w:rPr>
                     <w:t>css</w:t>
                   </w:r>
+                  <w:proofErr w:type="spellEnd"/>
                   <w:r>
                     <w:t>;</w:t>
                   </w:r>
@@ -1332,12 +1606,14 @@
                   <w:pPr>
                     <w:ind w:firstLine="420"/>
                   </w:pPr>
+                  <w:proofErr w:type="gramStart"/>
                   <w:r>
                     <w:rPr>
                       <w:color w:val="00B050"/>
                     </w:rPr>
                     <w:t>image/jpeg</w:t>
                   </w:r>
+                  <w:proofErr w:type="gramEnd"/>
                   <w:r>
                     <w:t xml:space="preserve">    </w:t>
                   </w:r>
@@ -1365,8 +1641,16 @@
                     <w:rPr>
                       <w:rFonts w:hint="eastAsia"/>
                     </w:rPr>
-                    <w:t>#file mine.types</w:t>
-                  </w:r>
+                    <w:t xml:space="preserve">#file </w:t>
+                  </w:r>
+                  <w:proofErr w:type="spellStart"/>
+                  <w:r>
+                    <w:rPr>
+                      <w:rFonts w:hint="eastAsia"/>
+                    </w:rPr>
+                    <w:t>mine.types</w:t>
+                  </w:r>
+                  <w:proofErr w:type="spellEnd"/>
                 </w:p>
               </w:txbxContent>
             </v:textbox>
@@ -1380,7 +1664,7 @@
           <w:lang w:eastAsia="zh-TW"/>
         </w:rPr>
         <w:pict>
-          <v:shape id="_x0000_s1040" type="#_x0000_t65" style="position:absolute;left:0;text-align:left;margin-left:37.05pt;margin-top:0;width:244.25pt;height:112.45pt;z-index:8;mso-width-percent:330;mso-wrap-distance-top:7.2pt;mso-wrap-distance-bottom:7.2pt;mso-position-vertical:top;mso-width-percent:330" o:allowoverlap="f" adj="20424" fillcolor="#f2dbdb" strokecolor="#969696" strokeweight=".5pt">
+          <v:shape id="_x0000_s1040" type="#_x0000_t65" style="position:absolute;left:0;text-align:left;margin-left:37.05pt;margin-top:0;width:244.25pt;height:112.45pt;z-index:8;mso-width-percent:330;mso-wrap-distance-top:7.2pt;mso-wrap-distance-bottom:7.2pt;mso-position-vertical:top;mso-width-percent:330" o:allowoverlap="f" adj="20424" fillcolor="#b6dde8" strokecolor="#969696" strokeweight=".5pt">
             <v:fill opacity="19661f"/>
             <v:textbox style="mso-next-textbox:#_x0000_s1040;mso-fit-shape-to-text:t" inset="10.8pt,7.2pt,10.8pt">
               <w:txbxContent>
@@ -1389,6 +1673,7 @@
                     <w:pStyle w:val="ListParagraph"/>
                     <w:ind w:left="0"/>
                   </w:pPr>
+                  <w:proofErr w:type="gramStart"/>
                   <w:r>
                     <w:rPr>
                       <w:color w:val="00B050"/>
@@ -1410,6 +1695,7 @@
                     </w:rPr>
                     <w:t>off</w:t>
                   </w:r>
+                  <w:proofErr w:type="gramEnd"/>
                   <w:r>
                     <w:t>;</w:t>
                   </w:r>
@@ -1419,12 +1705,21 @@
                     <w:pStyle w:val="ListParagraph"/>
                     <w:ind w:left="0"/>
                   </w:pPr>
+                  <w:proofErr w:type="spellStart"/>
                   <w:r>
                     <w:rPr>
                       <w:color w:val="00B050"/>
                     </w:rPr>
-                    <w:t>worker_processes</w:t>
-                  </w:r>
+                    <w:t>worker_</w:t>
+                  </w:r>
+                  <w:proofErr w:type="gramStart"/>
+                  <w:r>
+                    <w:rPr>
+                      <w:color w:val="00B050"/>
+                    </w:rPr>
+                    <w:t>processes</w:t>
+                  </w:r>
+                  <w:proofErr w:type="spellEnd"/>
                   <w:r>
                     <w:t xml:space="preserve">  </w:t>
                   </w:r>
@@ -1434,6 +1729,7 @@
                     </w:rPr>
                     <w:t>1</w:t>
                   </w:r>
+                  <w:proofErr w:type="gramEnd"/>
                   <w:r>
                     <w:t>;</w:t>
                   </w:r>
@@ -1443,12 +1739,14 @@
                     <w:pStyle w:val="ListParagraph"/>
                     <w:ind w:left="0"/>
                   </w:pPr>
+                  <w:proofErr w:type="gramStart"/>
                   <w:r>
                     <w:rPr>
                       <w:color w:val="00B050"/>
                     </w:rPr>
                     <w:t>events</w:t>
                   </w:r>
+                  <w:proofErr w:type="gramEnd"/>
                   <w:r>
                     <w:t xml:space="preserve"> {</w:t>
                   </w:r>
@@ -1461,12 +1759,21 @@
                   <w:r>
                     <w:t xml:space="preserve">    </w:t>
                   </w:r>
+                  <w:proofErr w:type="spellStart"/>
                   <w:r>
                     <w:rPr>
                       <w:color w:val="00B050"/>
                     </w:rPr>
-                    <w:t>worker_connections</w:t>
-                  </w:r>
+                    <w:t>worker_</w:t>
+                  </w:r>
+                  <w:proofErr w:type="gramStart"/>
+                  <w:r>
+                    <w:rPr>
+                      <w:color w:val="00B050"/>
+                    </w:rPr>
+                    <w:t>connections</w:t>
+                  </w:r>
+                  <w:proofErr w:type="spellEnd"/>
                   <w:r>
                     <w:t xml:space="preserve">  </w:t>
                   </w:r>
@@ -1476,6 +1783,7 @@
                     </w:rPr>
                     <w:t>1024</w:t>
                   </w:r>
+                  <w:proofErr w:type="gramEnd"/>
                   <w:r>
                     <w:t>;</w:t>
                   </w:r>
@@ -1494,12 +1802,14 @@
                     <w:pStyle w:val="ListParagraph"/>
                     <w:ind w:left="0"/>
                   </w:pPr>
+                  <w:proofErr w:type="gramStart"/>
                   <w:r>
                     <w:rPr>
                       <w:color w:val="00B050"/>
                     </w:rPr>
                     <w:t>http</w:t>
                   </w:r>
+                  <w:proofErr w:type="gramEnd"/>
                   <w:r>
                     <w:t xml:space="preserve"> {</w:t>
                   </w:r>
@@ -1512,21 +1822,25 @@
                   <w:r>
                     <w:t xml:space="preserve">    </w:t>
                   </w:r>
+                  <w:proofErr w:type="gramStart"/>
                   <w:r>
                     <w:rPr>
                       <w:color w:val="00B050"/>
                     </w:rPr>
                     <w:t>include</w:t>
                   </w:r>
+                  <w:proofErr w:type="gramEnd"/>
                   <w:r>
                     <w:t xml:space="preserve">       </w:t>
                   </w:r>
+                  <w:proofErr w:type="spellStart"/>
                   <w:r>
                     <w:rPr>
                       <w:color w:val="FF0000"/>
                     </w:rPr>
                     <w:t>mime.types</w:t>
                   </w:r>
+                  <w:proofErr w:type="spellEnd"/>
                   <w:r>
                     <w:t>;</w:t>
                   </w:r>
@@ -1539,12 +1853,21 @@
                   <w:r>
                     <w:t xml:space="preserve">    </w:t>
                   </w:r>
+                  <w:proofErr w:type="spellStart"/>
                   <w:r>
                     <w:rPr>
                       <w:color w:val="00B050"/>
                     </w:rPr>
-                    <w:t>default_type</w:t>
-                  </w:r>
+                    <w:t>default_</w:t>
+                  </w:r>
+                  <w:proofErr w:type="gramStart"/>
+                  <w:r>
+                    <w:rPr>
+                      <w:color w:val="00B050"/>
+                    </w:rPr>
+                    <w:t>type</w:t>
+                  </w:r>
+                  <w:proofErr w:type="spellEnd"/>
                   <w:r>
                     <w:t xml:space="preserve">  </w:t>
                   </w:r>
@@ -1552,7 +1875,14 @@
                     <w:rPr>
                       <w:color w:val="FF0000"/>
                     </w:rPr>
-                    <w:t>application/octet-stream</w:t>
+                    <w:t>application</w:t>
+                  </w:r>
+                  <w:proofErr w:type="gramEnd"/>
+                  <w:r>
+                    <w:rPr>
+                      <w:color w:val="FF0000"/>
+                    </w:rPr>
+                    <w:t>/octet-stream</w:t>
                   </w:r>
                   <w:r>
                     <w:t>;</w:t>
@@ -1566,12 +1896,14 @@
                   <w:r>
                     <w:t xml:space="preserve">    </w:t>
                   </w:r>
+                  <w:proofErr w:type="gramStart"/>
                   <w:r>
                     <w:rPr>
                       <w:color w:val="00B050"/>
                     </w:rPr>
                     <w:t>server</w:t>
                   </w:r>
+                  <w:proofErr w:type="gramEnd"/>
                   <w:r>
                     <w:t xml:space="preserve"> {</w:t>
                   </w:r>
@@ -1584,12 +1916,14 @@
                   <w:r>
                     <w:t xml:space="preserve">        </w:t>
                   </w:r>
+                  <w:proofErr w:type="gramStart"/>
                   <w:r>
                     <w:rPr>
                       <w:color w:val="00B050"/>
                     </w:rPr>
                     <w:t>listen</w:t>
                   </w:r>
+                  <w:proofErr w:type="gramEnd"/>
                   <w:r>
                     <w:t xml:space="preserve">       </w:t>
                   </w:r>
@@ -1615,17 +1949,35 @@
                     <w:rPr>
                       <w:color w:val="00B050"/>
                     </w:rPr>
-                    <w:t xml:space="preserve"> server_name</w:t>
-                  </w:r>
+                    <w:t xml:space="preserve"> </w:t>
+                  </w:r>
+                  <w:proofErr w:type="spellStart"/>
+                  <w:r>
+                    <w:rPr>
+                      <w:color w:val="00B050"/>
+                    </w:rPr>
+                    <w:t>server_</w:t>
+                  </w:r>
+                  <w:proofErr w:type="gramStart"/>
+                  <w:r>
+                    <w:rPr>
+                      <w:color w:val="00B050"/>
+                    </w:rPr>
+                    <w:t>name</w:t>
+                  </w:r>
+                  <w:proofErr w:type="spellEnd"/>
                   <w:r>
                     <w:t xml:space="preserve">  </w:t>
                   </w:r>
+                  <w:proofErr w:type="spellStart"/>
                   <w:r>
                     <w:rPr>
                       <w:color w:val="FF0000"/>
                     </w:rPr>
                     <w:t>localhost</w:t>
                   </w:r>
+                  <w:proofErr w:type="spellEnd"/>
+                  <w:proofErr w:type="gramEnd"/>
                   <w:r>
                     <w:t xml:space="preserve">;  </w:t>
                   </w:r>
@@ -1638,12 +1990,14 @@
                   <w:r>
                     <w:t xml:space="preserve">        </w:t>
                   </w:r>
+                  <w:proofErr w:type="gramStart"/>
                   <w:r>
                     <w:rPr>
                       <w:color w:val="00B050"/>
                     </w:rPr>
                     <w:t>location</w:t>
                   </w:r>
+                  <w:proofErr w:type="gramEnd"/>
                   <w:r>
                     <w:t xml:space="preserve"> </w:t>
                   </w:r>
@@ -1665,12 +2019,14 @@
                   <w:r>
                     <w:t xml:space="preserve">            </w:t>
                   </w:r>
+                  <w:proofErr w:type="gramStart"/>
                   <w:r>
                     <w:rPr>
                       <w:color w:val="00B050"/>
                     </w:rPr>
                     <w:t>root</w:t>
                   </w:r>
+                  <w:proofErr w:type="gramEnd"/>
                   <w:r>
                     <w:t xml:space="preserve">   </w:t>
                   </w:r>
@@ -1692,6 +2048,7 @@
                   <w:r>
                     <w:t xml:space="preserve">            </w:t>
                   </w:r>
+                  <w:proofErr w:type="gramStart"/>
                   <w:r>
                     <w:rPr>
                       <w:color w:val="00B050"/>
@@ -1705,7 +2062,14 @@
                     <w:rPr>
                       <w:color w:val="FF0000"/>
                     </w:rPr>
-                    <w:t>index.html index.htm</w:t>
+                    <w:t>index.html</w:t>
+                  </w:r>
+                  <w:proofErr w:type="gramEnd"/>
+                  <w:r>
+                    <w:rPr>
+                      <w:color w:val="FF0000"/>
+                    </w:rPr>
+                    <w:t xml:space="preserve"> index.htm</w:t>
                   </w:r>
                   <w:r>
                     <w:t>;</w:t>
@@ -2005,12 +2369,14 @@
         </w:rPr>
         <w:t>都会有一个对应的</w:t>
       </w:r>
+      <w:proofErr w:type="spellStart"/>
       <w:r>
         <w:rPr>
           <w:rFonts w:hint="eastAsia"/>
         </w:rPr>
         <w:t>ngx_command_t</w:t>
       </w:r>
+      <w:proofErr w:type="spellEnd"/>
       <w:r>
         <w:rPr>
           <w:rFonts w:hint="eastAsia"/>
@@ -2333,12 +2699,14 @@
         </w:rPr>
         <w:t>可以通过配置文件配置每个模块。模块数据结构</w:t>
       </w:r>
+      <w:proofErr w:type="spellStart"/>
       <w:r>
         <w:rPr>
           <w:rFonts w:hint="eastAsia"/>
         </w:rPr>
         <w:t>ngx_module_t</w:t>
       </w:r>
+      <w:proofErr w:type="spellEnd"/>
       <w:r>
         <w:rPr>
           <w:rFonts w:hint="eastAsia"/>
@@ -2409,6 +2777,7 @@
         <w:pStyle w:val="BodyTextFirstIndent"/>
         <w:ind w:firstLine="420"/>
       </w:pPr>
+      <w:proofErr w:type="spellStart"/>
       <w:r>
         <w:rPr>
           <w:rFonts w:hint="eastAsia"/>
@@ -2419,7 +2788,14 @@
         <w:rPr>
           <w:rFonts w:hint="eastAsia"/>
         </w:rPr>
-        <w:t xml:space="preserve">gx_core_conf_t </w:t>
+        <w:t>gx_core_conf_t</w:t>
+      </w:r>
+      <w:proofErr w:type="spellEnd"/>
+      <w:r>
+        <w:rPr>
+          <w:rFonts w:hint="eastAsia"/>
+        </w:rPr>
+        <w:t xml:space="preserve"> </w:t>
       </w:r>
       <w:r>
         <w:rPr>
@@ -2427,60 +2803,70 @@
         </w:rPr>
         <w:t>是</w:t>
       </w:r>
+      <w:proofErr w:type="spellStart"/>
       <w:r>
         <w:rPr>
           <w:rFonts w:hint="eastAsia"/>
         </w:rPr>
         <w:t>core_module</w:t>
       </w:r>
+      <w:proofErr w:type="spellEnd"/>
       <w:r>
         <w:rPr>
           <w:rFonts w:hint="eastAsia"/>
         </w:rPr>
         <w:t>的配置参数，</w:t>
       </w:r>
+      <w:proofErr w:type="spellStart"/>
       <w:r>
         <w:rPr>
           <w:rFonts w:hint="eastAsia"/>
         </w:rPr>
         <w:t>ngx_event_conf_t</w:t>
       </w:r>
+      <w:proofErr w:type="spellEnd"/>
       <w:r>
         <w:rPr>
           <w:rFonts w:hint="eastAsia"/>
         </w:rPr>
         <w:t>是</w:t>
       </w:r>
+      <w:proofErr w:type="spellStart"/>
       <w:r>
         <w:rPr>
           <w:rFonts w:hint="eastAsia"/>
         </w:rPr>
         <w:t>event_core_module</w:t>
       </w:r>
+      <w:proofErr w:type="spellEnd"/>
       <w:r>
         <w:rPr>
           <w:rFonts w:hint="eastAsia"/>
         </w:rPr>
         <w:t>的，</w:t>
       </w:r>
+      <w:proofErr w:type="spellStart"/>
       <w:r>
         <w:rPr>
           <w:rFonts w:hint="eastAsia"/>
         </w:rPr>
         <w:t>ngx_epoll_conf_t</w:t>
       </w:r>
+      <w:proofErr w:type="spellEnd"/>
       <w:r>
         <w:rPr>
           <w:rFonts w:hint="eastAsia"/>
         </w:rPr>
         <w:t>是</w:t>
       </w:r>
+      <w:proofErr w:type="spellStart"/>
       <w:r>
         <w:rPr>
           <w:rFonts w:hint="eastAsia"/>
         </w:rPr>
         <w:t>epoll_module</w:t>
       </w:r>
+      <w:proofErr w:type="spellEnd"/>
       <w:r>
         <w:rPr>
           <w:rFonts w:hint="eastAsia"/>
@@ -2521,24 +2907,28 @@
         </w:rPr>
         <w:t>配置参数由</w:t>
       </w:r>
+      <w:proofErr w:type="spellStart"/>
       <w:r>
         <w:rPr>
           <w:rFonts w:hint="eastAsia"/>
         </w:rPr>
         <w:t>ngx_cycle_t</w:t>
       </w:r>
+      <w:proofErr w:type="spellEnd"/>
       <w:r>
         <w:rPr>
           <w:rFonts w:hint="eastAsia"/>
         </w:rPr>
         <w:t>的</w:t>
       </w:r>
+      <w:proofErr w:type="spellStart"/>
       <w:r>
         <w:rPr>
           <w:rFonts w:hint="eastAsia"/>
         </w:rPr>
         <w:t>conf_ctx</w:t>
       </w:r>
+      <w:proofErr w:type="spellEnd"/>
       <w:r>
         <w:rPr>
           <w:rFonts w:hint="eastAsia"/>
@@ -2569,12 +2959,206 @@
         </w:rPr>
         <w:t>。</w:t>
       </w:r>
+      <w:proofErr w:type="spellStart"/>
+      <w:r>
+        <w:rPr>
+          <w:rFonts w:hint="eastAsia"/>
+        </w:rPr>
+        <w:t>conf_</w:t>
+      </w:r>
+      <w:proofErr w:type="gramStart"/>
+      <w:r>
+        <w:rPr>
+          <w:rFonts w:hint="eastAsia"/>
+        </w:rPr>
+        <w:t>ctx</w:t>
+      </w:r>
+      <w:proofErr w:type="spellEnd"/>
+      <w:r>
+        <w:rPr>
+          <w:rFonts w:hint="eastAsia"/>
+        </w:rPr>
+        <w:t>指向一个</w:t>
+      </w:r>
+      <w:r>
+        <w:rPr>
+          <w:rFonts w:hint="eastAsia"/>
+        </w:rPr>
+        <w:t>void</w:t>
+      </w:r>
+      <w:r>
+        <w:rPr>
+          <w:rFonts w:hint="eastAsia"/>
+        </w:rPr>
+        <w:t>指针数组</w:t>
+      </w:r>
+      <w:r>
+        <w:rPr>
+          <w:rFonts w:hint="eastAsia"/>
+        </w:rPr>
+        <w:t>(</w:t>
+      </w:r>
+      <w:proofErr w:type="gramEnd"/>
+      <w:r>
+        <w:rPr>
+          <w:rFonts w:hint="eastAsia"/>
+        </w:rPr>
+        <w:t>下文简称</w:t>
+      </w:r>
+      <w:r>
+        <w:rPr>
+          <w:rFonts w:hint="eastAsia"/>
+        </w:rPr>
+        <w:t>V1</w:t>
+      </w:r>
+      <w:r>
+        <w:rPr>
+          <w:rFonts w:hint="eastAsia"/>
+        </w:rPr>
+        <w:t>数组</w:t>
+      </w:r>
+      <w:r>
+        <w:rPr>
+          <w:rFonts w:hint="eastAsia"/>
+        </w:rPr>
+        <w:t>)</w:t>
+      </w:r>
+      <w:r>
+        <w:rPr>
+          <w:rFonts w:hint="eastAsia"/>
+        </w:rPr>
+        <w:t>，该数组大小为</w:t>
+      </w:r>
+      <w:r>
+        <w:rPr>
+          <w:rFonts w:hint="eastAsia"/>
+        </w:rPr>
+        <w:t>module</w:t>
+      </w:r>
+      <w:r>
+        <w:rPr>
+          <w:rFonts w:hint="eastAsia"/>
+        </w:rPr>
+        <w:t>数量。</w:t>
+      </w:r>
+    </w:p>
+    <w:p>
+      <w:pPr>
+        <w:pStyle w:val="BodyTextFirstIndent"/>
+        <w:ind w:firstLine="420"/>
+      </w:pPr>
+      <w:r>
+        <w:rPr>
+          <w:rFonts w:hint="eastAsia"/>
+        </w:rPr>
+        <w:t>上</w:t>
+      </w:r>
+      <w:proofErr w:type="gramStart"/>
+      <w:r>
+        <w:rPr>
+          <w:rFonts w:hint="eastAsia"/>
+        </w:rPr>
+        <w:t>图结构</w:t>
+      </w:r>
+      <w:proofErr w:type="gramEnd"/>
+      <w:r>
+        <w:rPr>
+          <w:rFonts w:hint="eastAsia"/>
+        </w:rPr>
+        <w:t>中</w:t>
+      </w:r>
+      <w:r>
+        <w:rPr>
+          <w:rFonts w:hint="eastAsia"/>
+        </w:rPr>
+        <w:t>共有四层，所以</w:t>
+      </w:r>
+      <w:proofErr w:type="spellStart"/>
       <w:r>
         <w:rPr>
           <w:rFonts w:hint="eastAsia"/>
         </w:rPr>
         <w:t>conf_ctx</w:t>
       </w:r>
+      <w:proofErr w:type="spellEnd"/>
+      <w:r>
+        <w:rPr>
+          <w:rFonts w:hint="eastAsia"/>
+        </w:rPr>
+        <w:t>被定义为</w:t>
+      </w:r>
+      <w:r>
+        <w:rPr>
+          <w:rFonts w:hint="eastAsia"/>
+        </w:rPr>
+        <w:t>一个四层指针</w:t>
+      </w:r>
+      <w:r>
+        <w:rPr>
+          <w:rFonts w:hint="eastAsia"/>
+        </w:rPr>
+        <w:t>(void ****</w:t>
+      </w:r>
+      <w:proofErr w:type="spellStart"/>
+      <w:r>
+        <w:rPr>
+          <w:rFonts w:hint="eastAsia"/>
+        </w:rPr>
+        <w:t>conf_ctx</w:t>
+      </w:r>
+      <w:proofErr w:type="spellEnd"/>
+      <w:r>
+        <w:rPr>
+          <w:rFonts w:hint="eastAsia"/>
+        </w:rPr>
+        <w:t>)</w:t>
+      </w:r>
+      <w:r>
+        <w:rPr>
+          <w:rFonts w:hint="eastAsia"/>
+        </w:rPr>
+        <w:t>。</w:t>
+      </w:r>
+      <w:r>
+        <w:rPr>
+          <w:rFonts w:hint="eastAsia"/>
+        </w:rPr>
+        <w:t>我个人认为此法费解，建议定义为</w:t>
+      </w:r>
+      <w:r>
+        <w:rPr>
+          <w:rFonts w:hint="eastAsia"/>
+        </w:rPr>
+        <w:t>void**</w:t>
+      </w:r>
+      <w:proofErr w:type="spellStart"/>
+      <w:r>
+        <w:rPr>
+          <w:rFonts w:hint="eastAsia"/>
+        </w:rPr>
+        <w:t>conf_ctx</w:t>
+      </w:r>
+      <w:proofErr w:type="spellEnd"/>
+      <w:r>
+        <w:rPr>
+          <w:rFonts w:hint="eastAsia"/>
+        </w:rPr>
+        <w:t>表示</w:t>
+      </w:r>
+      <w:proofErr w:type="spellStart"/>
+      <w:r>
+        <w:rPr>
+          <w:rFonts w:hint="eastAsia"/>
+        </w:rPr>
+        <w:t>conf_ctx</w:t>
+      </w:r>
+      <w:proofErr w:type="spellEnd"/>
+    </w:p>
+    <w:p>
+      <w:pPr>
+        <w:pStyle w:val="BodyTextFirstIndent"/>
+        <w:ind w:firstLine="420"/>
+      </w:pPr>
       <w:r>
         <w:rPr>
           <w:rFonts w:hint="eastAsia"/>
@@ -2591,55 +3175,7 @@
         <w:rPr>
           <w:rFonts w:hint="eastAsia"/>
         </w:rPr>
-        <w:t>指针数组</w:t>
-      </w:r>
-      <w:r>
-        <w:rPr>
-          <w:rFonts w:hint="eastAsia"/>
-        </w:rPr>
-        <w:t>(</w:t>
-      </w:r>
-      <w:r>
-        <w:rPr>
-          <w:rFonts w:hint="eastAsia"/>
-        </w:rPr>
-        <w:t>下文简称</w:t>
-      </w:r>
-      <w:r>
-        <w:rPr>
-          <w:rFonts w:hint="eastAsia"/>
-        </w:rPr>
-        <w:t>V1</w:t>
-      </w:r>
-      <w:r>
-        <w:rPr>
-          <w:rFonts w:hint="eastAsia"/>
-        </w:rPr>
-        <w:t>数组</w:t>
-      </w:r>
-      <w:r>
-        <w:rPr>
-          <w:rFonts w:hint="eastAsia"/>
-        </w:rPr>
-        <w:t>)</w:t>
-      </w:r>
-      <w:r>
-        <w:rPr>
-          <w:rFonts w:hint="eastAsia"/>
-        </w:rPr>
-        <w:t>，该数组大小为</w:t>
-      </w:r>
-      <w:r>
-        <w:rPr>
-          <w:rFonts w:hint="eastAsia"/>
-        </w:rPr>
-        <w:t>module</w:t>
-      </w:r>
-      <w:r>
-        <w:rPr>
-          <w:rFonts w:hint="eastAsia"/>
-        </w:rPr>
-        <w:t>数量。</w:t>
+        <w:t>指针数组，其余层次用强制类型转换。</w:t>
       </w:r>
     </w:p>
     <w:p>
@@ -2651,116 +3187,16 @@
         <w:rPr>
           <w:rFonts w:hint="eastAsia"/>
         </w:rPr>
-        <w:t>上图结构</w:t>
-      </w:r>
-      <w:r>
-        <w:rPr>
-          <w:rFonts w:hint="eastAsia"/>
-        </w:rPr>
-        <w:t>中</w:t>
-      </w:r>
-      <w:r>
-        <w:rPr>
-          <w:rFonts w:hint="eastAsia"/>
-        </w:rPr>
-        <w:t>共有四层，所以</w:t>
-      </w:r>
+        <w:t>由</w:t>
+      </w:r>
+      <w:proofErr w:type="spellStart"/>
       <w:r>
         <w:rPr>
           <w:rFonts w:hint="eastAsia"/>
         </w:rPr>
         <w:t>conf_ctx</w:t>
       </w:r>
-      <w:r>
-        <w:rPr>
-          <w:rFonts w:hint="eastAsia"/>
-        </w:rPr>
-        <w:t>被定义为</w:t>
-      </w:r>
-      <w:r>
-        <w:rPr>
-          <w:rFonts w:hint="eastAsia"/>
-        </w:rPr>
-        <w:t>一个四层指针</w:t>
-      </w:r>
-      <w:r>
-        <w:rPr>
-          <w:rFonts w:hint="eastAsia"/>
-        </w:rPr>
-        <w:t>(void ****conf_ctx)</w:t>
-      </w:r>
-      <w:r>
-        <w:rPr>
-          <w:rFonts w:hint="eastAsia"/>
-        </w:rPr>
-        <w:t>。</w:t>
-      </w:r>
-      <w:r>
-        <w:rPr>
-          <w:rFonts w:hint="eastAsia"/>
-        </w:rPr>
-        <w:t>我个人认为此法费解，建议定义为</w:t>
-      </w:r>
-      <w:r>
-        <w:rPr>
-          <w:rFonts w:hint="eastAsia"/>
-        </w:rPr>
-        <w:t>void**conf_ctx</w:t>
-      </w:r>
-      <w:r>
-        <w:rPr>
-          <w:rFonts w:hint="eastAsia"/>
-        </w:rPr>
-        <w:t>表示</w:t>
-      </w:r>
-      <w:r>
-        <w:rPr>
-          <w:rFonts w:hint="eastAsia"/>
-        </w:rPr>
-        <w:t>conf_ctx</w:t>
-      </w:r>
-    </w:p>
-    <w:p>
-      <w:pPr>
-        <w:pStyle w:val="BodyTextFirstIndent"/>
-        <w:ind w:firstLine="420"/>
-      </w:pPr>
-      <w:r>
-        <w:rPr>
-          <w:rFonts w:hint="eastAsia"/>
-        </w:rPr>
-        <w:t>指向一个</w:t>
-      </w:r>
-      <w:r>
-        <w:rPr>
-          <w:rFonts w:hint="eastAsia"/>
-        </w:rPr>
-        <w:t>void</w:t>
-      </w:r>
-      <w:r>
-        <w:rPr>
-          <w:rFonts w:hint="eastAsia"/>
-        </w:rPr>
-        <w:t>指针数组，其余层次用强制类型转换。</w:t>
-      </w:r>
-    </w:p>
-    <w:p>
-      <w:pPr>
-        <w:pStyle w:val="BodyTextFirstIndent"/>
-        <w:ind w:firstLine="420"/>
-      </w:pPr>
-      <w:r>
-        <w:rPr>
-          <w:rFonts w:hint="eastAsia"/>
-        </w:rPr>
-        <w:t>由</w:t>
-      </w:r>
-      <w:r>
-        <w:rPr>
-          <w:rFonts w:hint="eastAsia"/>
-        </w:rPr>
-        <w:t>conf_ctx</w:t>
-      </w:r>
+      <w:proofErr w:type="spellEnd"/>
       <w:r>
         <w:rPr>
           <w:rFonts w:hint="eastAsia"/>
@@ -2795,6 +3231,7 @@
         <w:pStyle w:val="BodyTextFirstIndent"/>
         <w:ind w:left="1140" w:firstLineChars="0" w:firstLine="0"/>
       </w:pPr>
+      <w:proofErr w:type="spellStart"/>
       <w:r>
         <w:rPr>
           <w:rFonts w:hint="eastAsia"/>
@@ -2807,6 +3244,7 @@
         </w:rPr>
         <w:t>onf_module</w:t>
       </w:r>
+      <w:proofErr w:type="spellEnd"/>
       <w:r>
         <w:rPr>
           <w:rFonts w:hint="eastAsia"/>
@@ -2819,6 +3257,7 @@
         </w:rPr>
         <w:t>，</w:t>
       </w:r>
+      <w:proofErr w:type="gramStart"/>
       <w:r>
         <w:rPr>
           <w:rFonts w:hint="eastAsia"/>
@@ -2829,7 +3268,22 @@
         <w:rPr>
           <w:rFonts w:hint="eastAsia"/>
         </w:rPr>
-        <w:t>[ngx_conf_module.index]</w:t>
+        <w:t>[</w:t>
+      </w:r>
+      <w:proofErr w:type="spellStart"/>
+      <w:proofErr w:type="gramEnd"/>
+      <w:r>
+        <w:rPr>
+          <w:rFonts w:hint="eastAsia"/>
+        </w:rPr>
+        <w:t>ngx_conf_module.index</w:t>
+      </w:r>
+      <w:proofErr w:type="spellEnd"/>
+      <w:r>
+        <w:rPr>
+          <w:rFonts w:hint="eastAsia"/>
+        </w:rPr>
+        <w:t>]</w:t>
       </w:r>
       <w:r>
         <w:rPr>
@@ -2877,12 +3331,14 @@
         <w:pStyle w:val="BodyTextFirstIndent"/>
         <w:ind w:left="1140" w:firstLineChars="0" w:firstLine="0"/>
       </w:pPr>
+      <w:proofErr w:type="spellStart"/>
       <w:r>
         <w:rPr>
           <w:rFonts w:hint="eastAsia"/>
         </w:rPr>
         <w:t>core_module</w:t>
       </w:r>
+      <w:proofErr w:type="spellEnd"/>
       <w:r>
         <w:rPr>
           <w:rFonts w:hint="eastAsia"/>
@@ -2907,6 +3363,7 @@
         </w:rPr>
         <w:t>。</w:t>
       </w:r>
+      <w:proofErr w:type="spellStart"/>
       <w:r>
         <w:rPr>
           <w:rFonts w:hint="eastAsia"/>
@@ -2919,6 +3376,7 @@
         </w:rPr>
         <w:t>gx_core_conf_t</w:t>
       </w:r>
+      <w:proofErr w:type="spellEnd"/>
       <w:r>
         <w:rPr>
           <w:rFonts w:hint="eastAsia"/>
@@ -2932,7 +3390,47 @@
         <w:ind w:left="1140" w:firstLineChars="0" w:firstLine="0"/>
       </w:pPr>
       <w:r>
-        <w:t>(ngx_core_conf_t*)ngx_cycle-&gt;conf_ctx[ngx_core_module.index]</w:t>
+        <w:t>(</w:t>
+      </w:r>
+      <w:proofErr w:type="spellStart"/>
+      <w:r>
+        <w:t>ngx_core_conf_t</w:t>
+      </w:r>
+      <w:proofErr w:type="spellEnd"/>
+      <w:r>
+        <w:t>*</w:t>
+      </w:r>
+      <w:proofErr w:type="gramStart"/>
+      <w:r>
+        <w:t>)</w:t>
+      </w:r>
+      <w:proofErr w:type="spellStart"/>
+      <w:r>
+        <w:t>ngx</w:t>
+      </w:r>
+      <w:proofErr w:type="gramEnd"/>
+      <w:r>
+        <w:t>_cycle</w:t>
+      </w:r>
+      <w:proofErr w:type="spellEnd"/>
+      <w:r>
+        <w:t>-&gt;</w:t>
+      </w:r>
+      <w:proofErr w:type="spellStart"/>
+      <w:r>
+        <w:t>conf_ctx</w:t>
+      </w:r>
+      <w:proofErr w:type="spellEnd"/>
+      <w:r>
+        <w:t>[</w:t>
+      </w:r>
+      <w:proofErr w:type="spellStart"/>
+      <w:r>
+        <w:t>ngx_core_module.index</w:t>
+      </w:r>
+      <w:proofErr w:type="spellEnd"/>
+      <w:r>
+        <w:t>]</w:t>
       </w:r>
       <w:r>
         <w:rPr>
@@ -2992,12 +3490,14 @@
         </w:rPr>
         <w:t>类型模块的配置参数。例如</w:t>
       </w:r>
+      <w:proofErr w:type="spellStart"/>
       <w:r>
         <w:rPr>
           <w:rFonts w:hint="eastAsia"/>
         </w:rPr>
         <w:t>epoll_module</w:t>
       </w:r>
+      <w:proofErr w:type="spellEnd"/>
       <w:r>
         <w:rPr>
           <w:rFonts w:hint="eastAsia"/>
@@ -3014,7 +3514,21 @@
         <w:rPr>
           <w:rFonts w:hint="eastAsia"/>
         </w:rPr>
-        <w:t>[ngx_epoll_module.index]</w:t>
+        <w:t>[</w:t>
+      </w:r>
+      <w:proofErr w:type="spellStart"/>
+      <w:r>
+        <w:rPr>
+          <w:rFonts w:hint="eastAsia"/>
+        </w:rPr>
+        <w:t>ngx_epoll_module.index</w:t>
+      </w:r>
+      <w:proofErr w:type="spellEnd"/>
+      <w:r>
+        <w:rPr>
+          <w:rFonts w:hint="eastAsia"/>
+        </w:rPr>
+        <w:t>]</w:t>
       </w:r>
     </w:p>
     <w:p>
@@ -3038,7 +3552,21 @@
         <w:rPr>
           <w:rFonts w:hint="eastAsia"/>
         </w:rPr>
-        <w:t>[ngx_events_module.index]</w:t>
+        <w:t>[</w:t>
+      </w:r>
+      <w:proofErr w:type="spellStart"/>
+      <w:r>
+        <w:rPr>
+          <w:rFonts w:hint="eastAsia"/>
+        </w:rPr>
+        <w:t>ngx_events_module.index</w:t>
+      </w:r>
+      <w:proofErr w:type="spellEnd"/>
+      <w:r>
+        <w:rPr>
+          <w:rFonts w:hint="eastAsia"/>
+        </w:rPr>
+        <w:t>]</w:t>
       </w:r>
       <w:r>
         <w:rPr>
@@ -3052,24 +3580,28 @@
         <w:pStyle w:val="BodyTextFirstIndent"/>
         <w:ind w:left="720" w:firstLine="420"/>
       </w:pPr>
+      <w:proofErr w:type="spellStart"/>
       <w:r>
         <w:rPr>
           <w:rFonts w:hint="eastAsia"/>
         </w:rPr>
         <w:t>epoll</w:t>
       </w:r>
+      <w:proofErr w:type="spellEnd"/>
       <w:r>
         <w:rPr>
           <w:rFonts w:hint="eastAsia"/>
         </w:rPr>
         <w:t>模块的配置参数</w:t>
       </w:r>
+      <w:proofErr w:type="spellStart"/>
       <w:r>
         <w:rPr>
           <w:rFonts w:hint="eastAsia"/>
         </w:rPr>
         <w:t>aio_requests</w:t>
       </w:r>
+      <w:proofErr w:type="spellEnd"/>
       <w:r>
         <w:rPr>
           <w:rFonts w:hint="eastAsia"/>
@@ -3088,11 +3620,47 @@
         <w:pStyle w:val="BodyTextFirstIndent"/>
         <w:ind w:left="720" w:firstLine="420"/>
       </w:pPr>
-      <w:r>
-        <w:rPr>
-          <w:rFonts w:hint="eastAsia"/>
-        </w:rPr>
-        <w:t>ngx_epoll_conf_t* ec = (*ngx_cycle-&gt;conf_ctx[ngx_events_module.index])[ngx_epoll_module.ctx_index];</w:t>
+      <w:proofErr w:type="spellStart"/>
+      <w:r>
+        <w:rPr>
+          <w:rFonts w:hint="eastAsia"/>
+        </w:rPr>
+        <w:t>ngx_epoll_conf_t</w:t>
+      </w:r>
+      <w:proofErr w:type="spellEnd"/>
+      <w:r>
+        <w:rPr>
+          <w:rFonts w:hint="eastAsia"/>
+        </w:rPr>
+        <w:t xml:space="preserve">* </w:t>
+      </w:r>
+      <w:proofErr w:type="spellStart"/>
+      <w:r>
+        <w:rPr>
+          <w:rFonts w:hint="eastAsia"/>
+        </w:rPr>
+        <w:t>ec</w:t>
+      </w:r>
+      <w:proofErr w:type="spellEnd"/>
+      <w:r>
+        <w:rPr>
+          <w:rFonts w:hint="eastAsia"/>
+        </w:rPr>
+        <w:t xml:space="preserve"> = (*ngx_cycle-&gt;conf_</w:t>
+      </w:r>
+      <w:proofErr w:type="gramStart"/>
+      <w:r>
+        <w:rPr>
+          <w:rFonts w:hint="eastAsia"/>
+        </w:rPr>
+        <w:t>ctx[</w:t>
+      </w:r>
+      <w:proofErr w:type="gramEnd"/>
+      <w:r>
+        <w:rPr>
+          <w:rFonts w:hint="eastAsia"/>
+        </w:rPr>
+        <w:t>ngx_events_module.index])[ngx_epoll_module.ctx_index];</w:t>
       </w:r>
     </w:p>
     <w:p>
@@ -3100,11 +3668,35 @@
         <w:pStyle w:val="BodyTextFirstIndent"/>
         <w:ind w:left="1140" w:firstLineChars="0" w:firstLine="0"/>
       </w:pPr>
-      <w:r>
-        <w:rPr>
-          <w:rFonts w:hint="eastAsia"/>
-        </w:rPr>
-        <w:t>ec-&gt;aio_requests;</w:t>
+      <w:proofErr w:type="spellStart"/>
+      <w:proofErr w:type="gramStart"/>
+      <w:r>
+        <w:rPr>
+          <w:rFonts w:hint="eastAsia"/>
+        </w:rPr>
+        <w:t>ec</w:t>
+      </w:r>
+      <w:proofErr w:type="spellEnd"/>
+      <w:proofErr w:type="gramEnd"/>
+      <w:r>
+        <w:rPr>
+          <w:rFonts w:hint="eastAsia"/>
+        </w:rPr>
+        <w:t>-&gt;</w:t>
+      </w:r>
+      <w:proofErr w:type="spellStart"/>
+      <w:r>
+        <w:rPr>
+          <w:rFonts w:hint="eastAsia"/>
+        </w:rPr>
+        <w:t>aio_requests</w:t>
+      </w:r>
+      <w:proofErr w:type="spellEnd"/>
+      <w:r>
+        <w:rPr>
+          <w:rFonts w:hint="eastAsia"/>
+        </w:rPr>
+        <w:t>;</w:t>
       </w:r>
     </w:p>
     <w:p>
@@ -3154,8 +3746,16 @@
         <w:rPr>
           <w:rFonts w:hint="eastAsia"/>
         </w:rPr>
-        <w:t xml:space="preserve"> args</w:t>
-      </w:r>
+        <w:t xml:space="preserve"> </w:t>
+      </w:r>
+      <w:proofErr w:type="spellStart"/>
+      <w:r>
+        <w:rPr>
+          <w:rFonts w:hint="eastAsia"/>
+        </w:rPr>
+        <w:t>args</w:t>
+      </w:r>
+      <w:proofErr w:type="spellEnd"/>
     </w:p>
     <w:p>
       <w:pPr>
@@ -3202,12 +3802,14 @@
         </w:numPr>
         <w:ind w:firstLineChars="0"/>
       </w:pPr>
+      <w:proofErr w:type="spellStart"/>
       <w:r>
         <w:rPr>
           <w:rFonts w:hint="eastAsia"/>
         </w:rPr>
         <w:t>conf_file</w:t>
       </w:r>
+      <w:proofErr w:type="spellEnd"/>
     </w:p>
     <w:p>
       <w:pPr>
@@ -3230,12 +3832,14 @@
         </w:numPr>
         <w:ind w:firstLineChars="0"/>
       </w:pPr>
+      <w:proofErr w:type="spellStart"/>
       <w:r>
         <w:rPr>
           <w:rFonts w:hint="eastAsia"/>
         </w:rPr>
         <w:t>ctx</w:t>
       </w:r>
+      <w:proofErr w:type="spellEnd"/>
     </w:p>
     <w:p>
       <w:pPr>
@@ -3258,11 +3862,19 @@
         </w:numPr>
         <w:ind w:firstLineChars="0"/>
       </w:pPr>
-      <w:r>
-        <w:rPr>
-          <w:rFonts w:hint="eastAsia"/>
-        </w:rPr>
-        <w:t xml:space="preserve">module_type </w:t>
+      <w:proofErr w:type="spellStart"/>
+      <w:r>
+        <w:rPr>
+          <w:rFonts w:hint="eastAsia"/>
+        </w:rPr>
+        <w:t>module_type</w:t>
+      </w:r>
+      <w:proofErr w:type="spellEnd"/>
+      <w:r>
+        <w:rPr>
+          <w:rFonts w:hint="eastAsia"/>
+        </w:rPr>
+        <w:t xml:space="preserve"> </w:t>
       </w:r>
       <w:r>
         <w:rPr>
@@ -3274,8 +3886,16 @@
         <w:rPr>
           <w:rFonts w:hint="eastAsia"/>
         </w:rPr>
-        <w:t xml:space="preserve"> cmd_type</w:t>
-      </w:r>
+        <w:t xml:space="preserve"> </w:t>
+      </w:r>
+      <w:proofErr w:type="spellStart"/>
+      <w:r>
+        <w:rPr>
+          <w:rFonts w:hint="eastAsia"/>
+        </w:rPr>
+        <w:t>cmd_type</w:t>
+      </w:r>
+      <w:proofErr w:type="spellEnd"/>
     </w:p>
     <w:p>
       <w:pPr>
@@ -3335,12 +3955,14 @@
         </w:rPr>
         <w:t>入口函数是</w:t>
       </w:r>
+      <w:proofErr w:type="spellStart"/>
       <w:r>
         <w:rPr>
           <w:rFonts w:hint="eastAsia"/>
         </w:rPr>
         <w:t>ngx_init_cycle</w:t>
       </w:r>
+      <w:proofErr w:type="spellEnd"/>
       <w:r>
         <w:rPr>
           <w:rFonts w:hint="eastAsia"/>
@@ -3353,11 +3975,19 @@
         </w:rPr>
         <w:t>关键函数是</w:t>
       </w:r>
-      <w:r>
-        <w:rPr>
-          <w:rFonts w:hint="eastAsia"/>
-        </w:rPr>
-        <w:t>ngx_conf_parse)</w:t>
+      <w:proofErr w:type="spellStart"/>
+      <w:r>
+        <w:rPr>
+          <w:rFonts w:hint="eastAsia"/>
+        </w:rPr>
+        <w:t>ngx_conf_parse</w:t>
+      </w:r>
+      <w:proofErr w:type="spellEnd"/>
+      <w:r>
+        <w:rPr>
+          <w:rFonts w:hint="eastAsia"/>
+        </w:rPr>
+        <w:t>)</w:t>
       </w:r>
       <w:r>
         <w:rPr>
@@ -3463,11 +4093,19 @@
         </w:rPr>
         <w:t>关键函数是</w:t>
       </w:r>
-      <w:r>
-        <w:rPr>
-          <w:rFonts w:hint="eastAsia"/>
-        </w:rPr>
-        <w:t>ngx_conf_read_token)</w:t>
+      <w:proofErr w:type="spellStart"/>
+      <w:r>
+        <w:rPr>
+          <w:rFonts w:hint="eastAsia"/>
+        </w:rPr>
+        <w:t>ngx_conf_read_token</w:t>
+      </w:r>
+      <w:proofErr w:type="spellEnd"/>
+      <w:r>
+        <w:rPr>
+          <w:rFonts w:hint="eastAsia"/>
+        </w:rPr>
+        <w:t>)</w:t>
       </w:r>
       <w:r>
         <w:rPr>
@@ -3518,11 +4156,19 @@
         </w:rPr>
         <w:t>关键函数是</w:t>
       </w:r>
-      <w:r>
-        <w:rPr>
-          <w:rFonts w:hint="eastAsia"/>
-        </w:rPr>
-        <w:t>ngx_conf_handler)</w:t>
+      <w:proofErr w:type="spellStart"/>
+      <w:r>
+        <w:rPr>
+          <w:rFonts w:hint="eastAsia"/>
+        </w:rPr>
+        <w:t>ngx_conf_handler</w:t>
+      </w:r>
+      <w:proofErr w:type="spellEnd"/>
+      <w:r>
+        <w:rPr>
+          <w:rFonts w:hint="eastAsia"/>
+        </w:rPr>
+        <w:t>)</w:t>
       </w:r>
       <w:r>
         <w:rPr>
@@ -3579,11 +4225,19 @@
         </w:rPr>
         <w:t>关键函数是</w:t>
       </w:r>
-      <w:r>
-        <w:rPr>
-          <w:rFonts w:hint="eastAsia"/>
-        </w:rPr>
-        <w:t>ngx_conf_handler)</w:t>
+      <w:proofErr w:type="spellStart"/>
+      <w:r>
+        <w:rPr>
+          <w:rFonts w:hint="eastAsia"/>
+        </w:rPr>
+        <w:t>ngx_conf_handler</w:t>
+      </w:r>
+      <w:proofErr w:type="spellEnd"/>
+      <w:r>
+        <w:rPr>
+          <w:rFonts w:hint="eastAsia"/>
+        </w:rPr>
+        <w:t>)</w:t>
       </w:r>
       <w:r>
         <w:rPr>
@@ -3626,7 +4280,21 @@
         <w:rPr>
           <w:rFonts w:hint="eastAsia"/>
         </w:rPr>
-        <w:t>回调函数执行配置。</w:t>
+        <w:t>回</w:t>
+      </w:r>
+      <w:proofErr w:type="gramStart"/>
+      <w:r>
+        <w:rPr>
+          <w:rFonts w:hint="eastAsia"/>
+        </w:rPr>
+        <w:t>调函数执行</w:t>
+      </w:r>
+      <w:proofErr w:type="gramEnd"/>
+      <w:r>
+        <w:rPr>
+          <w:rFonts w:hint="eastAsia"/>
+        </w:rPr>
+        <w:t>配置。</w:t>
       </w:r>
     </w:p>
     <w:p>
@@ -3649,8 +4317,16 @@
         <w:rPr>
           <w:rFonts w:hint="eastAsia"/>
         </w:rPr>
-        <w:t xml:space="preserve"> (daemon, accept_mutex</w:t>
-      </w:r>
+        <w:t xml:space="preserve"> (daemon, </w:t>
+      </w:r>
+      <w:proofErr w:type="spellStart"/>
+      <w:r>
+        <w:rPr>
+          <w:rFonts w:hint="eastAsia"/>
+        </w:rPr>
+        <w:t>accept_mutex</w:t>
+      </w:r>
+      <w:proofErr w:type="spellEnd"/>
       <w:r>
         <w:rPr>
           <w:rFonts w:hint="eastAsia"/>
@@ -3816,12 +4492,14 @@
         </w:rPr>
         <w:t>是指令名，存入</w:t>
       </w:r>
+      <w:proofErr w:type="spellStart"/>
       <w:r>
         <w:rPr>
           <w:rFonts w:hint="eastAsia"/>
         </w:rPr>
         <w:t>ngx_conf_t</w:t>
       </w:r>
+      <w:proofErr w:type="spellEnd"/>
       <w:r>
         <w:rPr>
           <w:rFonts w:hint="eastAsia"/>
@@ -3852,12 +4530,14 @@
         </w:rPr>
         <w:t>是指令参数，存入</w:t>
       </w:r>
+      <w:proofErr w:type="spellStart"/>
       <w:r>
         <w:rPr>
           <w:rFonts w:hint="eastAsia"/>
         </w:rPr>
         <w:t>args</w:t>
       </w:r>
+      <w:proofErr w:type="spellEnd"/>
       <w:r>
         <w:rPr>
           <w:rFonts w:hint="eastAsia"/>
@@ -3903,7 +4583,35 @@
         <w:rPr>
           <w:rFonts w:hint="eastAsia"/>
         </w:rPr>
-        <w:t>(ngx_conf_t::conf_file)</w:t>
+        <w:t>(</w:t>
+      </w:r>
+      <w:proofErr w:type="spellStart"/>
+      <w:r>
+        <w:rPr>
+          <w:rFonts w:hint="eastAsia"/>
+        </w:rPr>
+        <w:t>ngx_conf_t</w:t>
+      </w:r>
+      <w:proofErr w:type="spellEnd"/>
+      <w:r>
+        <w:rPr>
+          <w:rFonts w:hint="eastAsia"/>
+        </w:rPr>
+        <w:t>::</w:t>
+      </w:r>
+      <w:proofErr w:type="spellStart"/>
+      <w:r>
+        <w:rPr>
+          <w:rFonts w:hint="eastAsia"/>
+        </w:rPr>
+        <w:t>conf_file</w:t>
+      </w:r>
+      <w:proofErr w:type="spellEnd"/>
+      <w:r>
+        <w:rPr>
+          <w:rFonts w:hint="eastAsia"/>
+        </w:rPr>
+        <w:t>)</w:t>
       </w:r>
       <w:r>
         <w:rPr>
@@ -3934,24 +4642,28 @@
         </w:rPr>
         <w:t>配置过程是从</w:t>
       </w:r>
+      <w:proofErr w:type="spellStart"/>
       <w:r>
         <w:rPr>
           <w:rFonts w:hint="eastAsia"/>
         </w:rPr>
         <w:t>ngx_init_cycle</w:t>
       </w:r>
+      <w:proofErr w:type="spellEnd"/>
       <w:r>
         <w:rPr>
           <w:rFonts w:hint="eastAsia"/>
         </w:rPr>
         <w:t>函数开始的，上下文</w:t>
       </w:r>
+      <w:proofErr w:type="spellStart"/>
       <w:r>
         <w:rPr>
           <w:rFonts w:hint="eastAsia"/>
         </w:rPr>
         <w:t>ngx_conf_t</w:t>
       </w:r>
+      <w:proofErr w:type="spellEnd"/>
       <w:r>
         <w:rPr>
           <w:rFonts w:hint="eastAsia"/>
@@ -3970,12 +4682,14 @@
         </w:rPr>
         <w:t>，它的指针被传入</w:t>
       </w:r>
+      <w:proofErr w:type="spellStart"/>
       <w:r>
         <w:rPr>
           <w:rFonts w:hint="eastAsia"/>
         </w:rPr>
         <w:t>ngx_conf_parse</w:t>
       </w:r>
+      <w:proofErr w:type="spellEnd"/>
       <w:r>
         <w:rPr>
           <w:rFonts w:hint="eastAsia"/>
@@ -4012,6 +4726,7 @@
         <w:pStyle w:val="BodyTextFirstIndent"/>
         <w:ind w:firstLine="420"/>
       </w:pPr>
+      <w:proofErr w:type="spellStart"/>
       <w:r>
         <w:rPr>
           <w:rFonts w:hint="eastAsia"/>
@@ -4021,29 +4736,54 @@
       <w:r>
         <w:t>tx</w:t>
       </w:r>
+      <w:proofErr w:type="spellEnd"/>
       <w:r>
         <w:rPr>
           <w:rFonts w:hint="eastAsia"/>
         </w:rPr>
         <w:t>指向</w:t>
       </w:r>
-      <w:r>
-        <w:rPr>
-          <w:rFonts w:hint="eastAsia"/>
-        </w:rPr>
-        <w:t>ngx_cycle-&gt;conf_ctx</w:t>
-      </w:r>
+      <w:proofErr w:type="spellStart"/>
+      <w:r>
+        <w:rPr>
+          <w:rFonts w:hint="eastAsia"/>
+        </w:rPr>
+        <w:t>ngx_cycle</w:t>
+      </w:r>
+      <w:proofErr w:type="spellEnd"/>
+      <w:r>
+        <w:rPr>
+          <w:rFonts w:hint="eastAsia"/>
+        </w:rPr>
+        <w:t>-&gt;</w:t>
+      </w:r>
+      <w:proofErr w:type="spellStart"/>
+      <w:r>
+        <w:rPr>
+          <w:rFonts w:hint="eastAsia"/>
+        </w:rPr>
+        <w:t>conf_ctx</w:t>
+      </w:r>
+      <w:proofErr w:type="spellEnd"/>
     </w:p>
     <w:p>
       <w:pPr>
         <w:pStyle w:val="BodyTextFirstIndent"/>
         <w:ind w:firstLine="420"/>
       </w:pPr>
-      <w:r>
-        <w:rPr>
-          <w:rFonts w:hint="eastAsia"/>
-        </w:rPr>
-        <w:t xml:space="preserve">module type </w:t>
+      <w:proofErr w:type="gramStart"/>
+      <w:r>
+        <w:rPr>
+          <w:rFonts w:hint="eastAsia"/>
+        </w:rPr>
+        <w:t>module</w:t>
+      </w:r>
+      <w:proofErr w:type="gramEnd"/>
+      <w:r>
+        <w:rPr>
+          <w:rFonts w:hint="eastAsia"/>
+        </w:rPr>
+        <w:t xml:space="preserve"> type </w:t>
       </w:r>
       <w:r>
         <w:rPr>
@@ -4063,11 +4803,21 @@
         <w:pStyle w:val="BodyTextFirstIndent"/>
         <w:ind w:firstLine="420"/>
       </w:pPr>
-      <w:r>
-        <w:rPr>
-          <w:rFonts w:hint="eastAsia"/>
-        </w:rPr>
-        <w:t xml:space="preserve">cmd type </w:t>
+      <w:proofErr w:type="spellStart"/>
+      <w:proofErr w:type="gramStart"/>
+      <w:r>
+        <w:rPr>
+          <w:rFonts w:hint="eastAsia"/>
+        </w:rPr>
+        <w:t>cmd</w:t>
+      </w:r>
+      <w:proofErr w:type="spellEnd"/>
+      <w:proofErr w:type="gramEnd"/>
+      <w:r>
+        <w:rPr>
+          <w:rFonts w:hint="eastAsia"/>
+        </w:rPr>
+        <w:t xml:space="preserve"> type </w:t>
       </w:r>
       <w:r>
         <w:rPr>
@@ -4115,11 +4865,19 @@
         <w:pStyle w:val="BodyTextFirstIndent"/>
         <w:ind w:left="1140" w:firstLineChars="0" w:firstLine="0"/>
       </w:pPr>
-      <w:r>
-        <w:rPr>
-          <w:rFonts w:hint="eastAsia"/>
-        </w:rPr>
-        <w:t>不切换上下文</w:t>
+      <w:proofErr w:type="gramStart"/>
+      <w:r>
+        <w:rPr>
+          <w:rFonts w:hint="eastAsia"/>
+        </w:rPr>
+        <w:t>不</w:t>
+      </w:r>
+      <w:proofErr w:type="gramEnd"/>
+      <w:r>
+        <w:rPr>
+          <w:rFonts w:hint="eastAsia"/>
+        </w:rPr>
+        <w:t>切换上下文</w:t>
       </w:r>
     </w:p>
     <w:p>
@@ -4159,14 +4917,24 @@
         <w:rPr>
           <w:rFonts w:hint="eastAsia"/>
         </w:rPr>
-        <w:t>回调函数</w:t>
-      </w:r>
+        <w:t>回</w:t>
+      </w:r>
+      <w:proofErr w:type="gramStart"/>
+      <w:r>
+        <w:rPr>
+          <w:rFonts w:hint="eastAsia"/>
+        </w:rPr>
+        <w:t>调函数</w:t>
+      </w:r>
+      <w:proofErr w:type="spellStart"/>
+      <w:proofErr w:type="gramEnd"/>
       <w:r>
         <w:rPr>
           <w:rFonts w:hint="eastAsia"/>
         </w:rPr>
         <w:t>ngx_events_block</w:t>
       </w:r>
+      <w:proofErr w:type="spellEnd"/>
       <w:r>
         <w:rPr>
           <w:rFonts w:hint="eastAsia"/>
@@ -4179,30 +4947,64 @@
         <w:pStyle w:val="BodyTextFirstIndent"/>
         <w:ind w:left="1140" w:firstLineChars="0" w:firstLine="0"/>
       </w:pPr>
+      <w:proofErr w:type="spellStart"/>
       <w:r>
         <w:rPr>
           <w:rFonts w:hint="eastAsia"/>
         </w:rPr>
         <w:t>ctx</w:t>
       </w:r>
+      <w:proofErr w:type="spellEnd"/>
       <w:r>
         <w:rPr>
           <w:rFonts w:hint="eastAsia"/>
         </w:rPr>
         <w:t>指向</w:t>
       </w:r>
-      <w:r>
-        <w:rPr>
-          <w:rFonts w:hint="eastAsia"/>
-        </w:rPr>
-        <w:t>ngx_cycle-&gt;conf_ctx[</w:t>
-      </w:r>
+      <w:proofErr w:type="spellStart"/>
+      <w:r>
+        <w:rPr>
+          <w:rFonts w:hint="eastAsia"/>
+        </w:rPr>
+        <w:t>ngx_cycle</w:t>
+      </w:r>
+      <w:proofErr w:type="spellEnd"/>
+      <w:r>
+        <w:rPr>
+          <w:rFonts w:hint="eastAsia"/>
+        </w:rPr>
+        <w:t>-&gt;</w:t>
+      </w:r>
+      <w:proofErr w:type="spellStart"/>
+      <w:r>
+        <w:rPr>
+          <w:rFonts w:hint="eastAsia"/>
+        </w:rPr>
+        <w:t>conf_</w:t>
+      </w:r>
+      <w:proofErr w:type="gramStart"/>
+      <w:r>
+        <w:rPr>
+          <w:rFonts w:hint="eastAsia"/>
+        </w:rPr>
+        <w:t>ctx</w:t>
+      </w:r>
+      <w:proofErr w:type="spellEnd"/>
+      <w:r>
+        <w:rPr>
+          <w:rFonts w:hint="eastAsia"/>
+        </w:rPr>
+        <w:t>[</w:t>
+      </w:r>
+      <w:proofErr w:type="spellStart"/>
+      <w:proofErr w:type="gramEnd"/>
       <w:r>
         <w:rPr>
           <w:rFonts w:hint="eastAsia"/>
         </w:rPr>
         <w:t>ngx_events_module.index</w:t>
       </w:r>
+      <w:proofErr w:type="spellEnd"/>
       <w:r>
         <w:rPr>
           <w:rFonts w:hint="eastAsia"/>
@@ -4215,11 +5017,19 @@
         <w:pStyle w:val="BodyTextFirstIndent"/>
         <w:ind w:left="1140" w:firstLineChars="0" w:firstLine="0"/>
       </w:pPr>
-      <w:r>
-        <w:rPr>
-          <w:rFonts w:hint="eastAsia"/>
-        </w:rPr>
-        <w:t xml:space="preserve">module type </w:t>
+      <w:proofErr w:type="gramStart"/>
+      <w:r>
+        <w:rPr>
+          <w:rFonts w:hint="eastAsia"/>
+        </w:rPr>
+        <w:t>module</w:t>
+      </w:r>
+      <w:proofErr w:type="gramEnd"/>
+      <w:r>
+        <w:rPr>
+          <w:rFonts w:hint="eastAsia"/>
+        </w:rPr>
+        <w:t xml:space="preserve"> type </w:t>
       </w:r>
       <w:r>
         <w:rPr>
@@ -4239,11 +5049,21 @@
         <w:pStyle w:val="BodyTextFirstIndent"/>
         <w:ind w:left="1140" w:firstLineChars="0" w:firstLine="0"/>
       </w:pPr>
-      <w:r>
-        <w:rPr>
-          <w:rFonts w:hint="eastAsia"/>
-        </w:rPr>
-        <w:t xml:space="preserve">cmd type </w:t>
+      <w:proofErr w:type="spellStart"/>
+      <w:proofErr w:type="gramStart"/>
+      <w:r>
+        <w:rPr>
+          <w:rFonts w:hint="eastAsia"/>
+        </w:rPr>
+        <w:t>cmd</w:t>
+      </w:r>
+      <w:proofErr w:type="spellEnd"/>
+      <w:proofErr w:type="gramEnd"/>
+      <w:r>
+        <w:rPr>
+          <w:rFonts w:hint="eastAsia"/>
+        </w:rPr>
+        <w:t xml:space="preserve"> type </w:t>
       </w:r>
       <w:r>
         <w:rPr>
@@ -4263,12 +5083,14 @@
         <w:pStyle w:val="BodyTextFirstIndent"/>
         <w:ind w:left="1140" w:firstLineChars="0" w:firstLine="0"/>
       </w:pPr>
+      <w:proofErr w:type="spellStart"/>
       <w:r>
         <w:rPr>
           <w:rFonts w:hint="eastAsia"/>
         </w:rPr>
         <w:t>ngx_events_block</w:t>
       </w:r>
+      <w:proofErr w:type="spellEnd"/>
       <w:r>
         <w:rPr>
           <w:rFonts w:hint="eastAsia"/>
@@ -4312,14 +5134,24 @@
         <w:rPr>
           <w:rFonts w:hint="eastAsia"/>
         </w:rPr>
-        <w:t>回调函数</w:t>
-      </w:r>
+        <w:t>回</w:t>
+      </w:r>
+      <w:proofErr w:type="gramStart"/>
+      <w:r>
+        <w:rPr>
+          <w:rFonts w:hint="eastAsia"/>
+        </w:rPr>
+        <w:t>调函数</w:t>
+      </w:r>
+      <w:proofErr w:type="spellStart"/>
+      <w:proofErr w:type="gramEnd"/>
       <w:r>
         <w:rPr>
           <w:rFonts w:hint="eastAsia"/>
         </w:rPr>
         <w:t>ngx_http_block</w:t>
       </w:r>
+      <w:proofErr w:type="spellEnd"/>
       <w:r>
         <w:rPr>
           <w:rFonts w:hint="eastAsia"/>
@@ -4331,23 +5163,69 @@
       <w:pPr>
         <w:ind w:left="1140"/>
       </w:pPr>
+      <w:proofErr w:type="spellStart"/>
       <w:r>
         <w:rPr>
           <w:rFonts w:hint="eastAsia"/>
         </w:rPr>
         <w:t>ctx</w:t>
       </w:r>
+      <w:proofErr w:type="spellEnd"/>
       <w:r>
         <w:rPr>
           <w:rFonts w:hint="eastAsia"/>
         </w:rPr>
         <w:t>指向</w:t>
       </w:r>
-      <w:r>
-        <w:rPr>
-          <w:rFonts w:hint="eastAsia"/>
-        </w:rPr>
-        <w:t>ngx_cycle-&gt;conf_ctx[ngx_http_module.index]</w:t>
+      <w:proofErr w:type="spellStart"/>
+      <w:r>
+        <w:rPr>
+          <w:rFonts w:hint="eastAsia"/>
+        </w:rPr>
+        <w:t>ngx_cycle</w:t>
+      </w:r>
+      <w:proofErr w:type="spellEnd"/>
+      <w:r>
+        <w:rPr>
+          <w:rFonts w:hint="eastAsia"/>
+        </w:rPr>
+        <w:t>-&gt;</w:t>
+      </w:r>
+      <w:proofErr w:type="spellStart"/>
+      <w:r>
+        <w:rPr>
+          <w:rFonts w:hint="eastAsia"/>
+        </w:rPr>
+        <w:t>conf_</w:t>
+      </w:r>
+      <w:proofErr w:type="gramStart"/>
+      <w:r>
+        <w:rPr>
+          <w:rFonts w:hint="eastAsia"/>
+        </w:rPr>
+        <w:t>ctx</w:t>
+      </w:r>
+      <w:proofErr w:type="spellEnd"/>
+      <w:r>
+        <w:rPr>
+          <w:rFonts w:hint="eastAsia"/>
+        </w:rPr>
+        <w:t>[</w:t>
+      </w:r>
+      <w:proofErr w:type="spellStart"/>
+      <w:proofErr w:type="gramEnd"/>
+      <w:r>
+        <w:rPr>
+          <w:rFonts w:hint="eastAsia"/>
+        </w:rPr>
+        <w:t>ngx_http_module.index</w:t>
+      </w:r>
+      <w:proofErr w:type="spellEnd"/>
+      <w:r>
+        <w:rPr>
+          <w:rFonts w:hint="eastAsia"/>
+        </w:rPr>
+        <w:t>]</w:t>
       </w:r>
       <w:r>
         <w:rPr>
@@ -4355,22 +5233,32 @@
         </w:rPr>
         <w:t>即</w:t>
       </w:r>
+      <w:proofErr w:type="spellStart"/>
       <w:r>
         <w:rPr>
           <w:rFonts w:hint="eastAsia"/>
         </w:rPr>
         <w:t>ngx_http_conf_ctx_t</w:t>
       </w:r>
+      <w:proofErr w:type="spellEnd"/>
     </w:p>
     <w:p>
       <w:pPr>
         <w:ind w:left="1140"/>
       </w:pPr>
-      <w:r>
-        <w:rPr>
-          <w:rFonts w:hint="eastAsia"/>
-        </w:rPr>
-        <w:t xml:space="preserve">module type </w:t>
+      <w:proofErr w:type="gramStart"/>
+      <w:r>
+        <w:rPr>
+          <w:rFonts w:hint="eastAsia"/>
+        </w:rPr>
+        <w:t>module</w:t>
+      </w:r>
+      <w:proofErr w:type="gramEnd"/>
+      <w:r>
+        <w:rPr>
+          <w:rFonts w:hint="eastAsia"/>
+        </w:rPr>
+        <w:t xml:space="preserve"> type </w:t>
       </w:r>
       <w:r>
         <w:rPr>
@@ -4389,11 +5277,21 @@
       <w:pPr>
         <w:ind w:left="1140"/>
       </w:pPr>
-      <w:r>
-        <w:rPr>
-          <w:rFonts w:hint="eastAsia"/>
-        </w:rPr>
-        <w:t xml:space="preserve">cmd type </w:t>
+      <w:proofErr w:type="spellStart"/>
+      <w:proofErr w:type="gramStart"/>
+      <w:r>
+        <w:rPr>
+          <w:rFonts w:hint="eastAsia"/>
+        </w:rPr>
+        <w:t>cmd</w:t>
+      </w:r>
+      <w:proofErr w:type="spellEnd"/>
+      <w:proofErr w:type="gramEnd"/>
+      <w:r>
+        <w:rPr>
+          <w:rFonts w:hint="eastAsia"/>
+        </w:rPr>
+        <w:t xml:space="preserve"> type </w:t>
       </w:r>
       <w:r>
         <w:rPr>
@@ -4412,6 +5310,7 @@
       <w:pPr>
         <w:ind w:left="1140"/>
       </w:pPr>
+      <w:proofErr w:type="spellStart"/>
       <w:r>
         <w:rPr>
           <w:rFonts w:hint="eastAsia"/>
@@ -4424,6 +5323,7 @@
         </w:rPr>
         <w:t>_block</w:t>
       </w:r>
+      <w:proofErr w:type="spellEnd"/>
       <w:r>
         <w:rPr>
           <w:rFonts w:hint="eastAsia"/>
@@ -4447,8 +5347,16 @@
         <w:rPr>
           <w:rFonts w:hint="eastAsia"/>
         </w:rPr>
-        <w:t>切换上下文实际上是利用运行时栈</w:t>
-      </w:r>
+        <w:t>切换上下文实际上是利用运行时</w:t>
+      </w:r>
+      <w:proofErr w:type="gramStart"/>
+      <w:r>
+        <w:rPr>
+          <w:rFonts w:hint="eastAsia"/>
+        </w:rPr>
+        <w:t>栈</w:t>
+      </w:r>
+      <w:proofErr w:type="gramEnd"/>
       <w:r>
         <w:rPr>
           <w:rFonts w:hint="eastAsia"/>
@@ -4461,12 +5369,14 @@
         </w:rPr>
         <w:t>，切换</w:t>
       </w:r>
+      <w:proofErr w:type="spellStart"/>
       <w:r>
         <w:rPr>
           <w:rFonts w:hint="eastAsia"/>
         </w:rPr>
         <w:t>ngx_conf_t</w:t>
       </w:r>
+      <w:proofErr w:type="spellEnd"/>
       <w:r>
         <w:rPr>
           <w:rFonts w:hint="eastAsia"/>
@@ -4481,11 +5391,89 @@
         </w:rPr>
         <w:tab/>
       </w:r>
-      <w:r>
-        <w:rPr>
-          <w:rFonts w:hint="eastAsia"/>
-        </w:rPr>
-        <w:t>static char * ngx_events_block(ngx_conf_t *cf, ngx_command_t *cmd, void *conf)</w:t>
+      <w:proofErr w:type="gramStart"/>
+      <w:r>
+        <w:rPr>
+          <w:rFonts w:hint="eastAsia"/>
+        </w:rPr>
+        <w:t>static</w:t>
+      </w:r>
+      <w:proofErr w:type="gramEnd"/>
+      <w:r>
+        <w:rPr>
+          <w:rFonts w:hint="eastAsia"/>
+        </w:rPr>
+        <w:t xml:space="preserve"> char * </w:t>
+      </w:r>
+      <w:proofErr w:type="spellStart"/>
+      <w:r>
+        <w:rPr>
+          <w:rFonts w:hint="eastAsia"/>
+        </w:rPr>
+        <w:t>ngx_events_block</w:t>
+      </w:r>
+      <w:proofErr w:type="spellEnd"/>
+      <w:r>
+        <w:rPr>
+          <w:rFonts w:hint="eastAsia"/>
+        </w:rPr>
+        <w:t>(</w:t>
+      </w:r>
+      <w:proofErr w:type="spellStart"/>
+      <w:r>
+        <w:rPr>
+          <w:rFonts w:hint="eastAsia"/>
+        </w:rPr>
+        <w:t>ngx_conf_t</w:t>
+      </w:r>
+      <w:proofErr w:type="spellEnd"/>
+      <w:r>
+        <w:rPr>
+          <w:rFonts w:hint="eastAsia"/>
+        </w:rPr>
+        <w:t xml:space="preserve"> *</w:t>
+      </w:r>
+      <w:proofErr w:type="spellStart"/>
+      <w:r>
+        <w:rPr>
+          <w:rFonts w:hint="eastAsia"/>
+        </w:rPr>
+        <w:t>cf</w:t>
+      </w:r>
+      <w:proofErr w:type="spellEnd"/>
+      <w:r>
+        <w:rPr>
+          <w:rFonts w:hint="eastAsia"/>
+        </w:rPr>
+        <w:t xml:space="preserve">, </w:t>
+      </w:r>
+      <w:proofErr w:type="spellStart"/>
+      <w:r>
+        <w:rPr>
+          <w:rFonts w:hint="eastAsia"/>
+        </w:rPr>
+        <w:t>ngx_command_t</w:t>
+      </w:r>
+      <w:proofErr w:type="spellEnd"/>
+      <w:r>
+        <w:rPr>
+          <w:rFonts w:hint="eastAsia"/>
+        </w:rPr>
+        <w:t xml:space="preserve"> *</w:t>
+      </w:r>
+      <w:proofErr w:type="spellStart"/>
+      <w:r>
+        <w:rPr>
+          <w:rFonts w:hint="eastAsia"/>
+        </w:rPr>
+        <w:t>cmd</w:t>
+      </w:r>
+      <w:proofErr w:type="spellEnd"/>
+      <w:r>
+        <w:rPr>
+          <w:rFonts w:hint="eastAsia"/>
+        </w:rPr>
+        <w:t>, void *conf)</w:t>
       </w:r>
     </w:p>
     <w:p>
@@ -4508,8 +5496,22 @@
           <w:rFonts w:hint="eastAsia"/>
         </w:rPr>
         <w:tab/>
-        <w:t xml:space="preserve">ngx_conf_t </w:t>
-      </w:r>
+      </w:r>
+      <w:proofErr w:type="spellStart"/>
+      <w:r>
+        <w:rPr>
+          <w:rFonts w:hint="eastAsia"/>
+        </w:rPr>
+        <w:t>ngx_conf_t</w:t>
+      </w:r>
+      <w:proofErr w:type="spellEnd"/>
+      <w:r>
+        <w:rPr>
+          <w:rFonts w:hint="eastAsia"/>
+        </w:rPr>
+        <w:t xml:space="preserve"> </w:t>
+      </w:r>
+      <w:proofErr w:type="spellStart"/>
       <w:r>
         <w:rPr>
           <w:rFonts w:hint="eastAsia"/>
@@ -4518,6 +5520,7 @@
         </w:rPr>
         <w:t>saved_conf</w:t>
       </w:r>
+      <w:proofErr w:type="spellEnd"/>
       <w:r>
         <w:rPr>
           <w:rFonts w:hint="eastAsia"/>
@@ -4539,53 +5542,25 @@
         </w:rPr>
         <w:tab/>
       </w:r>
+      <w:proofErr w:type="spellStart"/>
       <w:r>
         <w:rPr>
           <w:rFonts w:hint="eastAsia"/>
           <w:b/>
           <w:color w:val="FF0000"/>
         </w:rPr>
-        <w:t>saved_conf = *cf;</w:t>
-      </w:r>
-    </w:p>
-    <w:p>
-      <w:pPr>
-        <w:ind w:left="420"/>
-      </w:pPr>
-      <w:r>
-        <w:rPr>
-          <w:rFonts w:hint="eastAsia"/>
-        </w:rPr>
-        <w:tab/>
-      </w:r>
+        <w:t>saved_conf</w:t>
+      </w:r>
+      <w:proofErr w:type="spellEnd"/>
       <w:r>
         <w:rPr>
           <w:rFonts w:hint="eastAsia"/>
           <w:b/>
           <w:color w:val="FF0000"/>
         </w:rPr>
-        <w:t>cf</w:t>
-      </w:r>
-      <w:r>
-        <w:rPr>
-          <w:rFonts w:hint="eastAsia"/>
-        </w:rPr>
-        <w:t xml:space="preserve">-&gt;ctx = </w:t>
-      </w:r>
-      <w:r>
-        <w:t>…</w:t>
-      </w:r>
-    </w:p>
-    <w:p>
-      <w:pPr>
-        <w:ind w:left="420"/>
-      </w:pPr>
-      <w:r>
-        <w:rPr>
-          <w:rFonts w:hint="eastAsia"/>
-        </w:rPr>
-        <w:tab/>
-      </w:r>
+        <w:t xml:space="preserve"> = *</w:t>
+      </w:r>
+      <w:proofErr w:type="spellStart"/>
       <w:r>
         <w:rPr>
           <w:rFonts w:hint="eastAsia"/>
@@ -4594,36 +5569,14 @@
         </w:rPr>
         <w:t>cf</w:t>
       </w:r>
-      <w:r>
-        <w:rPr>
-          <w:rFonts w:hint="eastAsia"/>
-        </w:rPr>
-        <w:t>-&gt;module_type = NGX_EVENT_MODULE;</w:t>
-      </w:r>
-    </w:p>
-    <w:p>
-      <w:pPr>
-        <w:ind w:left="420"/>
-      </w:pPr>
-      <w:r>
-        <w:rPr>
-          <w:rFonts w:hint="eastAsia"/>
-        </w:rPr>
-        <w:tab/>
-      </w:r>
+      <w:proofErr w:type="spellEnd"/>
       <w:r>
         <w:rPr>
           <w:rFonts w:hint="eastAsia"/>
           <w:b/>
           <w:color w:val="FF0000"/>
         </w:rPr>
-        <w:t>cf</w:t>
-      </w:r>
-      <w:r>
-        <w:rPr>
-          <w:rFonts w:hint="eastAsia"/>
-        </w:rPr>
-        <w:t>-&gt;cmd_type = NGX_EVENT_CONF;</w:t>
+        <w:t>;</w:t>
       </w:r>
     </w:p>
     <w:p>
@@ -4635,8 +5588,8 @@
           <w:rFonts w:hint="eastAsia"/>
         </w:rPr>
         <w:tab/>
-        <w:t>rv = ngx_conf_parse(</w:t>
-      </w:r>
+      </w:r>
+      <w:proofErr w:type="spellStart"/>
       <w:r>
         <w:rPr>
           <w:rFonts w:hint="eastAsia"/>
@@ -4645,20 +5598,75 @@
         </w:rPr>
         <w:t>cf</w:t>
       </w:r>
-      <w:r>
-        <w:rPr>
-          <w:rFonts w:hint="eastAsia"/>
-        </w:rPr>
-        <w:t>, NULL);</w:t>
+      <w:proofErr w:type="spellEnd"/>
+      <w:r>
+        <w:rPr>
+          <w:rFonts w:hint="eastAsia"/>
+        </w:rPr>
+        <w:t>-&gt;</w:t>
+      </w:r>
+      <w:proofErr w:type="spellStart"/>
+      <w:r>
+        <w:rPr>
+          <w:rFonts w:hint="eastAsia"/>
+        </w:rPr>
+        <w:t>ctx</w:t>
+      </w:r>
+      <w:proofErr w:type="spellEnd"/>
+      <w:r>
+        <w:rPr>
+          <w:rFonts w:hint="eastAsia"/>
+        </w:rPr>
+        <w:t xml:space="preserve"> = </w:t>
+      </w:r>
+      <w:r>
+        <w:t>…</w:t>
       </w:r>
     </w:p>
     <w:p>
       <w:pPr>
         <w:ind w:left="420"/>
-        <w:rPr>
+      </w:pPr>
+      <w:r>
+        <w:rPr>
+          <w:rFonts w:hint="eastAsia"/>
+        </w:rPr>
+        <w:tab/>
+      </w:r>
+      <w:proofErr w:type="spellStart"/>
+      <w:r>
+        <w:rPr>
+          <w:rFonts w:hint="eastAsia"/>
           <w:b/>
           <w:color w:val="FF0000"/>
         </w:rPr>
+        <w:t>cf</w:t>
+      </w:r>
+      <w:proofErr w:type="spellEnd"/>
+      <w:r>
+        <w:rPr>
+          <w:rFonts w:hint="eastAsia"/>
+        </w:rPr>
+        <w:t>-&gt;</w:t>
+      </w:r>
+      <w:proofErr w:type="spellStart"/>
+      <w:r>
+        <w:rPr>
+          <w:rFonts w:hint="eastAsia"/>
+        </w:rPr>
+        <w:t>module_type</w:t>
+      </w:r>
+      <w:proofErr w:type="spellEnd"/>
+      <w:r>
+        <w:rPr>
+          <w:rFonts w:hint="eastAsia"/>
+        </w:rPr>
+        <w:t xml:space="preserve"> = NGX_EVENT_MODULE;</w:t>
+      </w:r>
+    </w:p>
+    <w:p>
+      <w:pPr>
+        <w:ind w:left="420"/>
       </w:pPr>
       <w:r>
         <w:rPr>
@@ -4666,13 +5674,35 @@
         </w:rPr>
         <w:tab/>
       </w:r>
+      <w:proofErr w:type="spellStart"/>
       <w:r>
         <w:rPr>
           <w:rFonts w:hint="eastAsia"/>
           <w:b/>
           <w:color w:val="FF0000"/>
         </w:rPr>
-        <w:t>*cf = saved_conf;</w:t>
+        <w:t>cf</w:t>
+      </w:r>
+      <w:proofErr w:type="spellEnd"/>
+      <w:r>
+        <w:rPr>
+          <w:rFonts w:hint="eastAsia"/>
+        </w:rPr>
+        <w:t>-&gt;</w:t>
+      </w:r>
+      <w:proofErr w:type="spellStart"/>
+      <w:r>
+        <w:rPr>
+          <w:rFonts w:hint="eastAsia"/>
+        </w:rPr>
+        <w:t>cmd_type</w:t>
+      </w:r>
+      <w:proofErr w:type="spellEnd"/>
+      <w:r>
+        <w:rPr>
+          <w:rFonts w:hint="eastAsia"/>
+        </w:rPr>
+        <w:t xml:space="preserve"> = NGX_EVENT_CONF;</w:t>
       </w:r>
     </w:p>
     <w:p>
@@ -4684,12 +5714,155 @@
           <w:rFonts w:hint="eastAsia"/>
         </w:rPr>
         <w:tab/>
-        <w:t>return rv;</w:t>
+      </w:r>
+      <w:proofErr w:type="spellStart"/>
+      <w:proofErr w:type="gramStart"/>
+      <w:r>
+        <w:rPr>
+          <w:rFonts w:hint="eastAsia"/>
+        </w:rPr>
+        <w:t>rv</w:t>
+      </w:r>
+      <w:proofErr w:type="spellEnd"/>
+      <w:proofErr w:type="gramEnd"/>
+      <w:r>
+        <w:rPr>
+          <w:rFonts w:hint="eastAsia"/>
+        </w:rPr>
+        <w:t xml:space="preserve"> = </w:t>
+      </w:r>
+      <w:proofErr w:type="spellStart"/>
+      <w:r>
+        <w:rPr>
+          <w:rFonts w:hint="eastAsia"/>
+        </w:rPr>
+        <w:t>ngx_conf_parse</w:t>
+      </w:r>
+      <w:proofErr w:type="spellEnd"/>
+      <w:r>
+        <w:rPr>
+          <w:rFonts w:hint="eastAsia"/>
+        </w:rPr>
+        <w:t>(</w:t>
+      </w:r>
+      <w:proofErr w:type="spellStart"/>
+      <w:r>
+        <w:rPr>
+          <w:rFonts w:hint="eastAsia"/>
+          <w:b/>
+          <w:color w:val="FF0000"/>
+        </w:rPr>
+        <w:t>cf</w:t>
+      </w:r>
+      <w:proofErr w:type="spellEnd"/>
+      <w:r>
+        <w:rPr>
+          <w:rFonts w:hint="eastAsia"/>
+        </w:rPr>
+        <w:t>, NULL);</w:t>
       </w:r>
     </w:p>
     <w:p>
       <w:pPr>
         <w:ind w:left="420"/>
+        <w:rPr>
+          <w:b/>
+          <w:color w:val="FF0000"/>
+        </w:rPr>
+      </w:pPr>
+      <w:r>
+        <w:rPr>
+          <w:rFonts w:hint="eastAsia"/>
+        </w:rPr>
+        <w:tab/>
+      </w:r>
+      <w:r>
+        <w:rPr>
+          <w:rFonts w:hint="eastAsia"/>
+          <w:b/>
+          <w:color w:val="FF0000"/>
+        </w:rPr>
+        <w:t>*</w:t>
+      </w:r>
+      <w:proofErr w:type="spellStart"/>
+      <w:r>
+        <w:rPr>
+          <w:rFonts w:hint="eastAsia"/>
+          <w:b/>
+          <w:color w:val="FF0000"/>
+        </w:rPr>
+        <w:t>cf</w:t>
+      </w:r>
+      <w:proofErr w:type="spellEnd"/>
+      <w:r>
+        <w:rPr>
+          <w:rFonts w:hint="eastAsia"/>
+          <w:b/>
+          <w:color w:val="FF0000"/>
+        </w:rPr>
+        <w:t xml:space="preserve"> = </w:t>
+      </w:r>
+      <w:proofErr w:type="spellStart"/>
+      <w:r>
+        <w:rPr>
+          <w:rFonts w:hint="eastAsia"/>
+          <w:b/>
+          <w:color w:val="FF0000"/>
+        </w:rPr>
+        <w:t>saved_conf</w:t>
+      </w:r>
+      <w:proofErr w:type="spellEnd"/>
+      <w:r>
+        <w:rPr>
+          <w:rFonts w:hint="eastAsia"/>
+          <w:b/>
+          <w:color w:val="FF0000"/>
+        </w:rPr>
+        <w:t>;</w:t>
+      </w:r>
+    </w:p>
+    <w:p>
+      <w:pPr>
+        <w:ind w:left="420"/>
+      </w:pPr>
+      <w:r>
+        <w:rPr>
+          <w:rFonts w:hint="eastAsia"/>
+        </w:rPr>
+        <w:tab/>
+      </w:r>
+      <w:proofErr w:type="gramStart"/>
+      <w:r>
+        <w:rPr>
+          <w:rFonts w:hint="eastAsia"/>
+        </w:rPr>
+        <w:t>return</w:t>
+      </w:r>
+      <w:proofErr w:type="gramEnd"/>
+      <w:r>
+        <w:rPr>
+          <w:rFonts w:hint="eastAsia"/>
+        </w:rPr>
+        <w:t xml:space="preserve"> </w:t>
+      </w:r>
+      <w:proofErr w:type="spellStart"/>
+      <w:r>
+        <w:rPr>
+          <w:rFonts w:hint="eastAsia"/>
+        </w:rPr>
+        <w:t>rv</w:t>
+      </w:r>
+      <w:proofErr w:type="spellEnd"/>
+      <w:r>
+        <w:rPr>
+          <w:rFonts w:hint="eastAsia"/>
+        </w:rPr>
+        <w:t>;</w:t>
+      </w:r>
+    </w:p>
+    <w:p>
+      <w:pPr>
+        <w:ind w:left="420"/>
       </w:pPr>
       <w:r>
         <w:rPr>
@@ -4720,23 +5893,55 @@
         </w:rPr>
         <w:t>通过</w:t>
       </w:r>
-      <w:r>
-        <w:rPr>
-          <w:rFonts w:hint="eastAsia"/>
-        </w:rPr>
-        <w:t>ngx_conf_t::ctx</w:t>
-      </w:r>
+      <w:proofErr w:type="spellStart"/>
+      <w:r>
+        <w:rPr>
+          <w:rFonts w:hint="eastAsia"/>
+        </w:rPr>
+        <w:t>ngx_conf_t</w:t>
+      </w:r>
+      <w:proofErr w:type="spellEnd"/>
+      <w:r>
+        <w:rPr>
+          <w:rFonts w:hint="eastAsia"/>
+        </w:rPr>
+        <w:t>:</w:t>
+      </w:r>
+      <w:proofErr w:type="gramStart"/>
+      <w:r>
+        <w:rPr>
+          <w:rFonts w:hint="eastAsia"/>
+        </w:rPr>
+        <w:t>:</w:t>
+      </w:r>
+      <w:proofErr w:type="spellStart"/>
+      <w:r>
+        <w:rPr>
+          <w:rFonts w:hint="eastAsia"/>
+        </w:rPr>
+        <w:t>ctx</w:t>
+      </w:r>
+      <w:proofErr w:type="spellEnd"/>
+      <w:proofErr w:type="gramEnd"/>
       <w:r>
         <w:rPr>
           <w:rFonts w:hint="eastAsia"/>
         </w:rPr>
         <w:t>、</w:t>
       </w:r>
-      <w:r>
-        <w:rPr>
-          <w:rFonts w:hint="eastAsia"/>
-        </w:rPr>
-        <w:t>ngx_command_t::type</w:t>
+      <w:proofErr w:type="spellStart"/>
+      <w:r>
+        <w:rPr>
+          <w:rFonts w:hint="eastAsia"/>
+        </w:rPr>
+        <w:t>ngx_command_t</w:t>
+      </w:r>
+      <w:proofErr w:type="spellEnd"/>
+      <w:r>
+        <w:rPr>
+          <w:rFonts w:hint="eastAsia"/>
+        </w:rPr>
+        <w:t>::type</w:t>
       </w:r>
       <w:r>
         <w:rPr>
@@ -4744,11 +5949,19 @@
         </w:rPr>
         <w:t>、</w:t>
       </w:r>
-      <w:r>
-        <w:rPr>
-          <w:rFonts w:hint="eastAsia"/>
-        </w:rPr>
-        <w:t>ngx_command_t::conf</w:t>
+      <w:proofErr w:type="spellStart"/>
+      <w:r>
+        <w:rPr>
+          <w:rFonts w:hint="eastAsia"/>
+        </w:rPr>
+        <w:t>ngx_command_t</w:t>
+      </w:r>
+      <w:proofErr w:type="spellEnd"/>
+      <w:r>
+        <w:rPr>
+          <w:rFonts w:hint="eastAsia"/>
+        </w:rPr>
+        <w:t>::conf</w:t>
       </w:r>
       <w:r>
         <w:rPr>
@@ -4756,11 +5969,19 @@
         </w:rPr>
         <w:t>、</w:t>
       </w:r>
-      <w:r>
-        <w:rPr>
-          <w:rFonts w:hint="eastAsia"/>
-        </w:rPr>
-        <w:t>ngx_command_t::offset</w:t>
+      <w:proofErr w:type="spellStart"/>
+      <w:r>
+        <w:rPr>
+          <w:rFonts w:hint="eastAsia"/>
+        </w:rPr>
+        <w:t>ngx_command_t</w:t>
+      </w:r>
+      <w:proofErr w:type="spellEnd"/>
+      <w:r>
+        <w:rPr>
+          <w:rFonts w:hint="eastAsia"/>
+        </w:rPr>
+        <w:t>::offset</w:t>
       </w:r>
       <w:r>
         <w:rPr>
@@ -4802,11 +6023,27 @@
         <w:pStyle w:val="BodyTextFirstIndent"/>
         <w:ind w:left="1140" w:firstLineChars="0" w:firstLine="0"/>
       </w:pPr>
-      <w:r>
-        <w:rPr>
-          <w:rFonts w:hint="eastAsia"/>
-        </w:rPr>
-        <w:t xml:space="preserve">ngx_command_t::type </w:t>
+      <w:proofErr w:type="spellStart"/>
+      <w:proofErr w:type="gramStart"/>
+      <w:r>
+        <w:rPr>
+          <w:rFonts w:hint="eastAsia"/>
+        </w:rPr>
+        <w:t>ngx_command_t</w:t>
+      </w:r>
+      <w:proofErr w:type="spellEnd"/>
+      <w:r>
+        <w:rPr>
+          <w:rFonts w:hint="eastAsia"/>
+        </w:rPr>
+        <w:t>::type</w:t>
+      </w:r>
+      <w:proofErr w:type="gramEnd"/>
+      <w:r>
+        <w:rPr>
+          <w:rFonts w:hint="eastAsia"/>
+        </w:rPr>
+        <w:t xml:space="preserve"> </w:t>
       </w:r>
       <w:r>
         <w:rPr>
@@ -4826,12 +6063,29 @@
         <w:pStyle w:val="BodyTextFirstIndent"/>
         <w:ind w:left="1140" w:firstLineChars="0" w:firstLine="0"/>
       </w:pPr>
-      <w:r>
-        <w:rPr>
-          <w:rFonts w:hint="eastAsia"/>
-        </w:rPr>
-        <w:t>ngx_conf_t::ctx</w:t>
-      </w:r>
+      <w:proofErr w:type="spellStart"/>
+      <w:r>
+        <w:rPr>
+          <w:rFonts w:hint="eastAsia"/>
+        </w:rPr>
+        <w:t>ngx_conf_t</w:t>
+      </w:r>
+      <w:proofErr w:type="spellEnd"/>
+      <w:r>
+        <w:rPr>
+          <w:rFonts w:hint="eastAsia"/>
+        </w:rPr>
+        <w:t>::</w:t>
+      </w:r>
+      <w:proofErr w:type="spellStart"/>
+      <w:proofErr w:type="gramStart"/>
+      <w:r>
+        <w:rPr>
+          <w:rFonts w:hint="eastAsia"/>
+        </w:rPr>
+        <w:t>ctx</w:t>
+      </w:r>
+      <w:proofErr w:type="spellEnd"/>
       <w:r>
         <w:rPr>
           <w:rFonts w:hint="eastAsia"/>
@@ -4842,7 +6096,14 @@
         <w:rPr>
           <w:rFonts w:hint="eastAsia"/>
         </w:rPr>
-        <w:t>(void*</w:t>
+        <w:t>(</w:t>
+      </w:r>
+      <w:proofErr w:type="gramEnd"/>
+      <w:r>
+        <w:rPr>
+          <w:rFonts w:hint="eastAsia"/>
+        </w:rPr>
+        <w:t>void*</w:t>
       </w:r>
       <w:r>
         <w:rPr>
@@ -4862,11 +6123,19 @@
         </w:rPr>
         <w:t>，</w:t>
       </w:r>
-      <w:r>
-        <w:rPr>
-          <w:rFonts w:hint="eastAsia"/>
-        </w:rPr>
-        <w:t>ngx_module_t::index</w:t>
+      <w:proofErr w:type="spellStart"/>
+      <w:r>
+        <w:rPr>
+          <w:rFonts w:hint="eastAsia"/>
+        </w:rPr>
+        <w:t>ngx_module_t</w:t>
+      </w:r>
+      <w:proofErr w:type="spellEnd"/>
+      <w:r>
+        <w:rPr>
+          <w:rFonts w:hint="eastAsia"/>
+        </w:rPr>
+        <w:t>::index</w:t>
       </w:r>
       <w:r>
         <w:rPr>
@@ -4898,23 +6167,47 @@
         </w:rPr>
         <w:t>由第一层指针和</w:t>
       </w:r>
-      <w:r>
-        <w:rPr>
-          <w:rFonts w:hint="eastAsia"/>
-        </w:rPr>
-        <w:t>ngx_module_t::index</w:t>
-      </w:r>
+      <w:proofErr w:type="spellStart"/>
+      <w:r>
+        <w:rPr>
+          <w:rFonts w:hint="eastAsia"/>
+        </w:rPr>
+        <w:t>ngx_module_t</w:t>
+      </w:r>
+      <w:proofErr w:type="spellEnd"/>
+      <w:r>
+        <w:rPr>
+          <w:rFonts w:hint="eastAsia"/>
+        </w:rPr>
+        <w:t>:</w:t>
+      </w:r>
+      <w:proofErr w:type="gramStart"/>
+      <w:r>
+        <w:rPr>
+          <w:rFonts w:hint="eastAsia"/>
+        </w:rPr>
+        <w:t>:index</w:t>
+      </w:r>
+      <w:proofErr w:type="gramEnd"/>
       <w:r>
         <w:rPr>
           <w:rFonts w:hint="eastAsia"/>
         </w:rPr>
         <w:t>，便可定位出第三层（配置参数指针），</w:t>
       </w:r>
-      <w:r>
-        <w:rPr>
-          <w:rFonts w:hint="eastAsia"/>
-        </w:rPr>
-        <w:t>ngx_command_t::offset</w:t>
+      <w:proofErr w:type="spellStart"/>
+      <w:r>
+        <w:rPr>
+          <w:rFonts w:hint="eastAsia"/>
+        </w:rPr>
+        <w:t>ngx_command_t</w:t>
+      </w:r>
+      <w:proofErr w:type="spellEnd"/>
+      <w:r>
+        <w:rPr>
+          <w:rFonts w:hint="eastAsia"/>
+        </w:rPr>
+        <w:t>::offset</w:t>
       </w:r>
       <w:r>
         <w:rPr>
@@ -4934,12 +6227,28 @@
         </w:rPr>
         <w:t>由第二层指针和</w:t>
       </w:r>
-      <w:r>
-        <w:rPr>
-          <w:rFonts w:hint="eastAsia"/>
-        </w:rPr>
-        <w:t>ngx_command_t::offset</w:t>
-      </w:r>
+      <w:proofErr w:type="spellStart"/>
+      <w:r>
+        <w:rPr>
+          <w:rFonts w:hint="eastAsia"/>
+        </w:rPr>
+        <w:t>ngx_command_t</w:t>
+      </w:r>
+      <w:proofErr w:type="spellEnd"/>
+      <w:r>
+        <w:rPr>
+          <w:rFonts w:hint="eastAsia"/>
+        </w:rPr>
+        <w:t>:</w:t>
+      </w:r>
+      <w:proofErr w:type="gramStart"/>
+      <w:r>
+        <w:rPr>
+          <w:rFonts w:hint="eastAsia"/>
+        </w:rPr>
+        <w:t>:offset</w:t>
+      </w:r>
+      <w:proofErr w:type="gramEnd"/>
       <w:r>
         <w:rPr>
           <w:rFonts w:hint="eastAsia"/>
@@ -4968,6 +6277,7 @@
         <w:pStyle w:val="BodyTextFirstIndent"/>
         <w:ind w:left="1140" w:firstLineChars="0" w:firstLine="0"/>
       </w:pPr>
+      <w:proofErr w:type="spellStart"/>
       <w:r>
         <w:rPr>
           <w:rFonts w:hint="eastAsia"/>
@@ -4978,14 +6288,37 @@
         <w:rPr>
           <w:rFonts w:hint="eastAsia"/>
         </w:rPr>
-        <w:t>gx_conf_t::ctx</w:t>
-      </w:r>
+        <w:t>gx_conf_t</w:t>
+      </w:r>
+      <w:proofErr w:type="spellEnd"/>
+      <w:r>
+        <w:rPr>
+          <w:rFonts w:hint="eastAsia"/>
+        </w:rPr>
+        <w:t>:</w:t>
+      </w:r>
+      <w:proofErr w:type="gramStart"/>
+      <w:r>
+        <w:rPr>
+          <w:rFonts w:hint="eastAsia"/>
+        </w:rPr>
+        <w:t>:</w:t>
+      </w:r>
+      <w:proofErr w:type="spellStart"/>
+      <w:r>
+        <w:rPr>
+          <w:rFonts w:hint="eastAsia"/>
+        </w:rPr>
+        <w:t>ctx</w:t>
+      </w:r>
+      <w:proofErr w:type="spellEnd"/>
       <w:r>
         <w:rPr>
           <w:rFonts w:hint="eastAsia"/>
         </w:rPr>
         <w:t>指向第二层</w:t>
       </w:r>
+      <w:proofErr w:type="gramEnd"/>
       <w:r>
         <w:rPr>
           <w:rFonts w:hint="eastAsia"/>
@@ -5010,11 +6343,19 @@
         </w:rPr>
         <w:t>，</w:t>
       </w:r>
-      <w:r>
-        <w:rPr>
-          <w:rFonts w:hint="eastAsia"/>
-        </w:rPr>
-        <w:t>ngx_command_t::conf</w:t>
+      <w:proofErr w:type="spellStart"/>
+      <w:r>
+        <w:rPr>
+          <w:rFonts w:hint="eastAsia"/>
+        </w:rPr>
+        <w:t>ngx_command_t</w:t>
+      </w:r>
+      <w:proofErr w:type="spellEnd"/>
+      <w:r>
+        <w:rPr>
+          <w:rFonts w:hint="eastAsia"/>
+        </w:rPr>
+        <w:t>::conf</w:t>
       </w:r>
       <w:r>
         <w:rPr>
@@ -5058,12 +6399,28 @@
         </w:rPr>
         <w:t>和</w:t>
       </w:r>
-      <w:r>
-        <w:rPr>
-          <w:rFonts w:hint="eastAsia"/>
-        </w:rPr>
-        <w:t>ngx_command_t::conf</w:t>
-      </w:r>
+      <w:proofErr w:type="spellStart"/>
+      <w:r>
+        <w:rPr>
+          <w:rFonts w:hint="eastAsia"/>
+        </w:rPr>
+        <w:t>ngx_command_t</w:t>
+      </w:r>
+      <w:proofErr w:type="spellEnd"/>
+      <w:r>
+        <w:rPr>
+          <w:rFonts w:hint="eastAsia"/>
+        </w:rPr>
+        <w:t>:</w:t>
+      </w:r>
+      <w:proofErr w:type="gramStart"/>
+      <w:r>
+        <w:rPr>
+          <w:rFonts w:hint="eastAsia"/>
+        </w:rPr>
+        <w:t>:conf</w:t>
+      </w:r>
+      <w:proofErr w:type="gramEnd"/>
       <w:r>
         <w:rPr>
           <w:rFonts w:hint="eastAsia"/>
@@ -5088,12 +6445,28 @@
         </w:rPr>
         <w:t>指针数组），</w:t>
       </w:r>
-      <w:r>
-        <w:rPr>
-          <w:rFonts w:hint="eastAsia"/>
-        </w:rPr>
-        <w:t>ngx_module_t::ctx_index</w:t>
-      </w:r>
+      <w:proofErr w:type="spellStart"/>
+      <w:r>
+        <w:rPr>
+          <w:rFonts w:hint="eastAsia"/>
+        </w:rPr>
+        <w:t>ngx_module_t</w:t>
+      </w:r>
+      <w:proofErr w:type="spellEnd"/>
+      <w:r>
+        <w:rPr>
+          <w:rFonts w:hint="eastAsia"/>
+        </w:rPr>
+        <w:t>::</w:t>
+      </w:r>
+      <w:proofErr w:type="spellStart"/>
+      <w:r>
+        <w:rPr>
+          <w:rFonts w:hint="eastAsia"/>
+        </w:rPr>
+        <w:t>ctx_index</w:t>
+      </w:r>
+      <w:proofErr w:type="spellEnd"/>
       <w:r>
         <w:rPr>
           <w:rFonts w:hint="eastAsia"/>
@@ -5124,12 +6497,14 @@
         </w:rPr>
         <w:t>由第三层指针和</w:t>
       </w:r>
+      <w:proofErr w:type="spellStart"/>
       <w:r>
         <w:rPr>
           <w:rFonts w:hint="eastAsia"/>
         </w:rPr>
         <w:t>ngx_module_t:ctx_index</w:t>
       </w:r>
+      <w:proofErr w:type="spellEnd"/>
       <w:r>
         <w:rPr>
           <w:rFonts w:hint="eastAsia"/>
@@ -5160,17 +6535,39 @@
         </w:rPr>
         <w:t>，</w:t>
       </w:r>
-      <w:r>
-        <w:rPr>
-          <w:rFonts w:hint="eastAsia"/>
-        </w:rPr>
-        <w:t>ngx_command_t::offset</w:t>
-      </w:r>
-      <w:r>
-        <w:rPr>
-          <w:rFonts w:hint="eastAsia"/>
-        </w:rPr>
-        <w:t>是第四层的偏移。</w:t>
+      <w:proofErr w:type="spellStart"/>
+      <w:r>
+        <w:rPr>
+          <w:rFonts w:hint="eastAsia"/>
+        </w:rPr>
+        <w:t>ngx_command_t</w:t>
+      </w:r>
+      <w:proofErr w:type="spellEnd"/>
+      <w:r>
+        <w:rPr>
+          <w:rFonts w:hint="eastAsia"/>
+        </w:rPr>
+        <w:t>:</w:t>
+      </w:r>
+      <w:proofErr w:type="gramStart"/>
+      <w:r>
+        <w:rPr>
+          <w:rFonts w:hint="eastAsia"/>
+        </w:rPr>
+        <w:t>:offset</w:t>
+      </w:r>
+      <w:r>
+        <w:rPr>
+          <w:rFonts w:hint="eastAsia"/>
+        </w:rPr>
+        <w:t>是第四层的偏移</w:t>
+      </w:r>
+      <w:proofErr w:type="gramEnd"/>
+      <w:r>
+        <w:rPr>
+          <w:rFonts w:hint="eastAsia"/>
+        </w:rPr>
+        <w:t>。</w:t>
       </w:r>
     </w:p>
     <w:p>
@@ -5184,11 +6581,26 @@
         </w:rPr>
         <w:t>由第四层指针和</w:t>
       </w:r>
-      <w:r>
-        <w:rPr>
-          <w:rFonts w:hint="eastAsia"/>
-        </w:rPr>
-        <w:t>ngx_command_t::</w:t>
+      <w:proofErr w:type="spellStart"/>
+      <w:r>
+        <w:rPr>
+          <w:rFonts w:hint="eastAsia"/>
+        </w:rPr>
+        <w:t>ngx_command_t</w:t>
+      </w:r>
+      <w:proofErr w:type="spellEnd"/>
+      <w:r>
+        <w:rPr>
+          <w:rFonts w:hint="eastAsia"/>
+        </w:rPr>
+        <w:t>:</w:t>
+      </w:r>
+      <w:proofErr w:type="gramStart"/>
+      <w:r>
+        <w:rPr>
+          <w:rFonts w:hint="eastAsia"/>
+        </w:rPr>
+        <w:t>:</w:t>
       </w:r>
       <w:r>
         <w:rPr>
@@ -5200,7 +6612,14 @@
         <w:rPr>
           <w:rFonts w:hint="eastAsia"/>
         </w:rPr>
-        <w:t>便可定位出配置变量。</w:t>
+        <w:t>便可定位出配置变量</w:t>
+      </w:r>
+      <w:proofErr w:type="gramEnd"/>
+      <w:r>
+        <w:rPr>
+          <w:rFonts w:hint="eastAsia"/>
+        </w:rPr>
+        <w:t>。</w:t>
       </w:r>
     </w:p>
     <w:p>
@@ -5225,18 +6644,12 @@
         <w:ind w:firstLine="420"/>
       </w:pPr>
       <w:hyperlink r:id="rId12" w:history="1">
-        <w:r>
-          <w:rPr>
-            <w:rStyle w:val="Hyperlink"/>
-          </w:rPr>
-          <w:t>https://github.com/lingjf/nginx_</w:t>
-        </w:r>
         <w:r>
           <w:rPr>
             <w:rStyle w:val="Hyperlink"/>
             <w:rFonts w:hint="eastAsia"/>
           </w:rPr>
-          <w:t>configure</w:t>
+          <w:t>https://github.com/lingjf/nginx_configure.git</w:t>
         </w:r>
       </w:hyperlink>
     </w:p>

</xml_diff>

<commit_message>
Update Nginx Module Model HTML documents
</commit_message>
<xml_diff>
--- a/doc/Nginx Module Configure.docx
+++ b/doc/Nginx Module Configure.docx
@@ -1430,6 +1430,7 @@
       <w:r>
         <w:rPr>
           <w:noProof/>
+          <w:lang w:eastAsia="zh-TW"/>
         </w:rPr>
         <w:pict>
           <v:shapetype id="_x0000_t65" coordsize="21600,21600" o:spt="65" adj="18900" path="m,l,21600@0,21600,21600@0,21600,xem@0,21600nfl@3@5c@7@9@11@13,21600@0e">
@@ -1455,216 +1456,7 @@
             </v:handles>
             <o:complex v:ext="view"/>
           </v:shapetype>
-          <v:shape id="_x0000_s1041" type="#_x0000_t65" style="position:absolute;left:0;text-align:left;margin-left:311.55pt;margin-top:0;width:244.25pt;height:285.75pt;z-index:9;mso-width-percent:330;mso-wrap-distance-top:7.2pt;mso-wrap-distance-bottom:7.2pt;mso-position-vertical:top;mso-width-percent:330" o:allowoverlap="f" adj="19628" fillcolor="#f2dbdb" strokecolor="#969696" strokeweight=".5pt">
-            <v:fill opacity="19661f"/>
-            <v:textbox style="mso-next-textbox:#_x0000_s1041;mso-fit-shape-to-text:t" inset="10.8pt,7.2pt,10.8pt">
-              <w:txbxContent>
-                <w:p>
-                  <w:pPr>
-                    <w:rPr>
-                      <w:color w:val="00B050"/>
-                    </w:rPr>
-                  </w:pPr>
-                  <w:proofErr w:type="gramStart"/>
-                  <w:r>
-                    <w:rPr>
-                      <w:color w:val="00B050"/>
-                    </w:rPr>
-                    <w:t>types</w:t>
-                  </w:r>
-                  <w:proofErr w:type="gramEnd"/>
-                  <w:r>
-                    <w:rPr>
-                      <w:color w:val="00B050"/>
-                    </w:rPr>
-                    <w:t xml:space="preserve"> </w:t>
-                  </w:r>
-                  <w:r>
-                    <w:t>{</w:t>
-                  </w:r>
-                </w:p>
-                <w:p>
-                  <w:pPr>
-                    <w:rPr>
-                      <w:color w:val="00B050"/>
-                    </w:rPr>
-                  </w:pPr>
-                  <w:r>
-                    <w:rPr>
-                      <w:color w:val="00B050"/>
-                    </w:rPr>
-                    <w:t xml:space="preserve">    </w:t>
-                  </w:r>
-                  <w:proofErr w:type="gramStart"/>
-                  <w:r>
-                    <w:rPr>
-                      <w:color w:val="00B050"/>
-                    </w:rPr>
-                    <w:t>text/h</w:t>
-                  </w:r>
-                  <w:r>
-                    <w:rPr>
-                      <w:color w:val="00B050"/>
-                    </w:rPr>
-                    <w:t>tml</w:t>
-                  </w:r>
-                  <w:proofErr w:type="gramEnd"/>
-                  <w:r>
-                    <w:rPr>
-                      <w:color w:val="00B050"/>
-                    </w:rPr>
-                    <w:t xml:space="preserve">     </w:t>
-                  </w:r>
-                  <w:r>
-                    <w:rPr>
-                      <w:rFonts w:hint="eastAsia"/>
-                      <w:color w:val="00B050"/>
-                    </w:rPr>
-                    <w:t xml:space="preserve"> </w:t>
-                  </w:r>
-                  <w:r>
-                    <w:rPr>
-                      <w:color w:val="FF0000"/>
-                    </w:rPr>
-                    <w:t xml:space="preserve">html </w:t>
-                  </w:r>
-                  <w:proofErr w:type="spellStart"/>
-                  <w:r>
-                    <w:rPr>
-                      <w:color w:val="FF0000"/>
-                    </w:rPr>
-                    <w:t>htm</w:t>
-                  </w:r>
-                  <w:proofErr w:type="spellEnd"/>
-                  <w:r>
-                    <w:rPr>
-                      <w:color w:val="FF0000"/>
-                    </w:rPr>
-                    <w:t xml:space="preserve"> </w:t>
-                  </w:r>
-                  <w:proofErr w:type="spellStart"/>
-                  <w:r>
-                    <w:rPr>
-                      <w:color w:val="FF0000"/>
-                    </w:rPr>
-                    <w:t>shtml</w:t>
-                  </w:r>
-                  <w:proofErr w:type="spellEnd"/>
-                  <w:r>
-                    <w:t>;</w:t>
-                  </w:r>
-                </w:p>
-                <w:p>
-                  <w:pPr>
-                    <w:ind w:firstLine="420"/>
-                    <w:rPr>
-                      <w:color w:val="00B050"/>
-                    </w:rPr>
-                  </w:pPr>
-                  <w:proofErr w:type="gramStart"/>
-                  <w:r>
-                    <w:rPr>
-                      <w:color w:val="00B050"/>
-                    </w:rPr>
-                    <w:t>text/</w:t>
-                  </w:r>
-                  <w:proofErr w:type="spellStart"/>
-                  <w:r>
-                    <w:rPr>
-                      <w:color w:val="00B050"/>
-                    </w:rPr>
-                    <w:t>css</w:t>
-                  </w:r>
-                  <w:proofErr w:type="spellEnd"/>
-                  <w:proofErr w:type="gramEnd"/>
-                  <w:r>
-                    <w:rPr>
-                      <w:color w:val="00B050"/>
-                    </w:rPr>
-                    <w:t xml:space="preserve"> </w:t>
-                  </w:r>
-                  <w:r>
-                    <w:rPr>
-                      <w:rFonts w:hint="eastAsia"/>
-                      <w:color w:val="00B050"/>
-                    </w:rPr>
-                    <w:t xml:space="preserve">      </w:t>
-                  </w:r>
-                  <w:proofErr w:type="spellStart"/>
-                  <w:r>
-                    <w:rPr>
-                      <w:color w:val="FF0000"/>
-                    </w:rPr>
-                    <w:t>css</w:t>
-                  </w:r>
-                  <w:proofErr w:type="spellEnd"/>
-                  <w:r>
-                    <w:t>;</w:t>
-                  </w:r>
-                </w:p>
-                <w:p>
-                  <w:pPr>
-                    <w:ind w:firstLine="420"/>
-                  </w:pPr>
-                  <w:proofErr w:type="gramStart"/>
-                  <w:r>
-                    <w:rPr>
-                      <w:color w:val="00B050"/>
-                    </w:rPr>
-                    <w:t>image/jpeg</w:t>
-                  </w:r>
-                  <w:proofErr w:type="gramEnd"/>
-                  <w:r>
-                    <w:t xml:space="preserve">    </w:t>
-                  </w:r>
-                  <w:r>
-                    <w:rPr>
-                      <w:color w:val="FF0000"/>
-                    </w:rPr>
-                    <w:t>jpeg jpg</w:t>
-                  </w:r>
-                  <w:r>
-                    <w:t>;</w:t>
-                  </w:r>
-                </w:p>
-                <w:p>
-                  <w:r>
-                    <w:rPr>
-                      <w:rFonts w:hint="eastAsia"/>
-                    </w:rPr>
-                    <w:t>}</w:t>
-                  </w:r>
-                </w:p>
-                <w:p/>
-                <w:p>
-                  <w:r>
-                    <w:rPr>
-                      <w:rFonts w:hint="eastAsia"/>
-                    </w:rPr>
-                    <w:t xml:space="preserve">#file </w:t>
-                  </w:r>
-                  <w:proofErr w:type="spellStart"/>
-                  <w:r>
-                    <w:rPr>
-                      <w:rFonts w:hint="eastAsia"/>
-                    </w:rPr>
-                    <w:t>mine.types</w:t>
-                  </w:r>
-                  <w:proofErr w:type="spellEnd"/>
-                </w:p>
-              </w:txbxContent>
-            </v:textbox>
-            <w10:wrap type="topAndBottom" anchorx="margin" anchory="margin"/>
-          </v:shape>
-        </w:pict>
-      </w:r>
-      <w:r>
-        <w:rPr>
-          <w:noProof/>
-          <w:lang w:eastAsia="zh-TW"/>
-        </w:rPr>
-        <w:pict>
-          <v:shape id="_x0000_s1040" type="#_x0000_t65" style="position:absolute;left:0;text-align:left;margin-left:37.05pt;margin-top:0;width:244.25pt;height:112.45pt;z-index:8;mso-width-percent:330;mso-wrap-distance-top:7.2pt;mso-wrap-distance-bottom:7.2pt;mso-position-vertical:top;mso-width-percent:330" o:allowoverlap="f" adj="20424" fillcolor="#b6dde8" strokecolor="#969696" strokeweight=".5pt">
+          <v:shape id="_x0000_s1040" type="#_x0000_t65" style="position:absolute;left:0;text-align:left;margin-left:28.05pt;margin-top:0;width:310.85pt;height:285.75pt;z-index:8;mso-width-percent:330;mso-wrap-distance-top:7.2pt;mso-wrap-distance-bottom:7.2pt;mso-position-vertical:top;mso-width-percent:330" o:allowoverlap="f" adj="20424" fillcolor="#b6dde8" strokecolor="#969696" strokeweight=".5pt">
             <v:fill opacity="19661f"/>
             <v:textbox style="mso-next-textbox:#_x0000_s1040;mso-fit-shape-to-text:t" inset="10.8pt,7.2pt,10.8pt">
               <w:txbxContent>
@@ -2109,6 +1901,214 @@
           </v:shape>
         </w:pict>
       </w:r>
+      <w:r>
+        <w:rPr>
+          <w:noProof/>
+        </w:rPr>
+        <w:pict>
+          <v:shape id="_x0000_s1041" type="#_x0000_t65" style="position:absolute;left:0;text-align:left;margin-left:311.55pt;margin-top:0;width:244.25pt;height:285.75pt;z-index:9;mso-width-percent:330;mso-wrap-distance-top:7.2pt;mso-wrap-distance-bottom:7.2pt;mso-position-vertical:top;mso-width-percent:330" o:allowoverlap="f" adj="19628" fillcolor="#f2dbdb" strokecolor="#969696" strokeweight=".5pt">
+            <v:fill opacity="19661f"/>
+            <v:textbox style="mso-next-textbox:#_x0000_s1041;mso-fit-shape-to-text:t" inset="10.8pt,7.2pt,10.8pt">
+              <w:txbxContent>
+                <w:p>
+                  <w:pPr>
+                    <w:rPr>
+                      <w:color w:val="00B050"/>
+                    </w:rPr>
+                  </w:pPr>
+                  <w:proofErr w:type="gramStart"/>
+                  <w:r>
+                    <w:rPr>
+                      <w:color w:val="00B050"/>
+                    </w:rPr>
+                    <w:t>types</w:t>
+                  </w:r>
+                  <w:proofErr w:type="gramEnd"/>
+                  <w:r>
+                    <w:rPr>
+                      <w:color w:val="00B050"/>
+                    </w:rPr>
+                    <w:t xml:space="preserve"> </w:t>
+                  </w:r>
+                  <w:r>
+                    <w:t>{</w:t>
+                  </w:r>
+                </w:p>
+                <w:p>
+                  <w:pPr>
+                    <w:rPr>
+                      <w:color w:val="00B050"/>
+                    </w:rPr>
+                  </w:pPr>
+                  <w:r>
+                    <w:rPr>
+                      <w:color w:val="00B050"/>
+                    </w:rPr>
+                    <w:t xml:space="preserve">    </w:t>
+                  </w:r>
+                  <w:proofErr w:type="gramStart"/>
+                  <w:r>
+                    <w:rPr>
+                      <w:color w:val="00B050"/>
+                    </w:rPr>
+                    <w:t>text/h</w:t>
+                  </w:r>
+                  <w:r>
+                    <w:rPr>
+                      <w:color w:val="00B050"/>
+                    </w:rPr>
+                    <w:t>tml</w:t>
+                  </w:r>
+                  <w:proofErr w:type="gramEnd"/>
+                  <w:r>
+                    <w:rPr>
+                      <w:color w:val="00B050"/>
+                    </w:rPr>
+                    <w:t xml:space="preserve">     </w:t>
+                  </w:r>
+                  <w:r>
+                    <w:rPr>
+                      <w:rFonts w:hint="eastAsia"/>
+                      <w:color w:val="00B050"/>
+                    </w:rPr>
+                    <w:t xml:space="preserve"> </w:t>
+                  </w:r>
+                  <w:r>
+                    <w:rPr>
+                      <w:color w:val="FF0000"/>
+                    </w:rPr>
+                    <w:t xml:space="preserve">html </w:t>
+                  </w:r>
+                  <w:proofErr w:type="spellStart"/>
+                  <w:r>
+                    <w:rPr>
+                      <w:color w:val="FF0000"/>
+                    </w:rPr>
+                    <w:t>htm</w:t>
+                  </w:r>
+                  <w:proofErr w:type="spellEnd"/>
+                  <w:r>
+                    <w:rPr>
+                      <w:color w:val="FF0000"/>
+                    </w:rPr>
+                    <w:t xml:space="preserve"> </w:t>
+                  </w:r>
+                  <w:proofErr w:type="spellStart"/>
+                  <w:r>
+                    <w:rPr>
+                      <w:color w:val="FF0000"/>
+                    </w:rPr>
+                    <w:t>shtml</w:t>
+                  </w:r>
+                  <w:proofErr w:type="spellEnd"/>
+                  <w:r>
+                    <w:t>;</w:t>
+                  </w:r>
+                </w:p>
+                <w:p>
+                  <w:pPr>
+                    <w:ind w:firstLine="420"/>
+                    <w:rPr>
+                      <w:color w:val="00B050"/>
+                    </w:rPr>
+                  </w:pPr>
+                  <w:proofErr w:type="gramStart"/>
+                  <w:r>
+                    <w:rPr>
+                      <w:color w:val="00B050"/>
+                    </w:rPr>
+                    <w:t>text/</w:t>
+                  </w:r>
+                  <w:proofErr w:type="spellStart"/>
+                  <w:r>
+                    <w:rPr>
+                      <w:color w:val="00B050"/>
+                    </w:rPr>
+                    <w:t>css</w:t>
+                  </w:r>
+                  <w:proofErr w:type="spellEnd"/>
+                  <w:proofErr w:type="gramEnd"/>
+                  <w:r>
+                    <w:rPr>
+                      <w:color w:val="00B050"/>
+                    </w:rPr>
+                    <w:t xml:space="preserve"> </w:t>
+                  </w:r>
+                  <w:r>
+                    <w:rPr>
+                      <w:rFonts w:hint="eastAsia"/>
+                      <w:color w:val="00B050"/>
+                    </w:rPr>
+                    <w:t xml:space="preserve">      </w:t>
+                  </w:r>
+                  <w:proofErr w:type="spellStart"/>
+                  <w:r>
+                    <w:rPr>
+                      <w:color w:val="FF0000"/>
+                    </w:rPr>
+                    <w:t>css</w:t>
+                  </w:r>
+                  <w:proofErr w:type="spellEnd"/>
+                  <w:r>
+                    <w:t>;</w:t>
+                  </w:r>
+                </w:p>
+                <w:p>
+                  <w:pPr>
+                    <w:ind w:firstLine="420"/>
+                  </w:pPr>
+                  <w:proofErr w:type="gramStart"/>
+                  <w:r>
+                    <w:rPr>
+                      <w:color w:val="00B050"/>
+                    </w:rPr>
+                    <w:t>image/jpeg</w:t>
+                  </w:r>
+                  <w:proofErr w:type="gramEnd"/>
+                  <w:r>
+                    <w:t xml:space="preserve">    </w:t>
+                  </w:r>
+                  <w:r>
+                    <w:rPr>
+                      <w:color w:val="FF0000"/>
+                    </w:rPr>
+                    <w:t>jpeg jpg</w:t>
+                  </w:r>
+                  <w:r>
+                    <w:t>;</w:t>
+                  </w:r>
+                </w:p>
+                <w:p>
+                  <w:r>
+                    <w:rPr>
+                      <w:rFonts w:hint="eastAsia"/>
+                    </w:rPr>
+                    <w:t>}</w:t>
+                  </w:r>
+                </w:p>
+                <w:p/>
+                <w:p>
+                  <w:r>
+                    <w:rPr>
+                      <w:rFonts w:hint="eastAsia"/>
+                    </w:rPr>
+                    <w:t xml:space="preserve">#file </w:t>
+                  </w:r>
+                  <w:proofErr w:type="spellStart"/>
+                  <w:r>
+                    <w:rPr>
+                      <w:rFonts w:hint="eastAsia"/>
+                    </w:rPr>
+                    <w:t>mine.types</w:t>
+                  </w:r>
+                  <w:proofErr w:type="spellEnd"/>
+                </w:p>
+              </w:txbxContent>
+            </v:textbox>
+            <w10:wrap type="topAndBottom" anchorx="margin" anchory="margin"/>
+          </v:shape>
+        </w:pict>
+      </w:r>
     </w:p>
     <w:p>
       <w:pPr>
@@ -2283,6 +2283,24 @@
         </w:rPr>
         <w:t>。</w:t>
       </w:r>
+      <w:r>
+        <w:rPr>
+          <w:rFonts w:hint="eastAsia"/>
+        </w:rPr>
+        <w:t>带有大括号的指令称为块</w:t>
+      </w:r>
+      <w:r>
+        <w:rPr>
+          <w:rFonts w:hint="eastAsia"/>
+        </w:rPr>
+        <w:t>(block)</w:t>
+      </w:r>
+      <w:r>
+        <w:rPr>
+          <w:rFonts w:hint="eastAsia"/>
+        </w:rPr>
+        <w:t>指令。</w:t>
+      </w:r>
     </w:p>
     <w:p>
       <w:pPr>
@@ -2326,7 +2344,13 @@
         <w:rPr>
           <w:rFonts w:hint="eastAsia"/>
         </w:rPr>
-        <w:t>配置项定义</w:t>
+        <w:t>配置命令</w:t>
+      </w:r>
+      <w:r>
+        <w:rPr>
+          <w:rFonts w:hint="eastAsia"/>
+        </w:rPr>
+        <w:t>定义</w:t>
       </w:r>
     </w:p>
     <w:p>
@@ -2381,7 +2405,13 @@
         <w:rPr>
           <w:rFonts w:hint="eastAsia"/>
         </w:rPr>
-        <w:t>，这里称之为配置项</w:t>
+        <w:t>，这里称之为</w:t>
+      </w:r>
+      <w:r>
+        <w:rPr>
+          <w:rFonts w:hint="eastAsia"/>
+        </w:rPr>
+        <w:t>配置命令</w:t>
       </w:r>
       <w:r>
         <w:rPr>
@@ -2421,7 +2451,19 @@
         <w:rPr>
           <w:rFonts w:hint="eastAsia"/>
         </w:rPr>
-        <w:t>配置项的指令名</w:t>
+        <w:t>配置命令</w:t>
+      </w:r>
+      <w:r>
+        <w:rPr>
+          <w:rFonts w:hint="eastAsia"/>
+        </w:rPr>
+        <w:t>对应的</w:t>
+      </w:r>
+      <w:r>
+        <w:rPr>
+          <w:rFonts w:hint="eastAsia"/>
+        </w:rPr>
+        <w:t>指令名</w:t>
       </w:r>
     </w:p>
     <w:p>
@@ -2455,7 +2497,7 @@
         <w:rPr>
           <w:rFonts w:hint="eastAsia"/>
         </w:rPr>
-        <w:t>配置项</w:t>
+        <w:t>配置命令</w:t>
       </w:r>
       <w:r>
         <w:rPr>
@@ -2467,19 +2509,107 @@
         <w:rPr>
           <w:rFonts w:hint="eastAsia"/>
         </w:rPr>
-        <w:t>参数个数、类型</w:t>
-      </w:r>
-      <w:r>
-        <w:rPr>
-          <w:rFonts w:hint="eastAsia"/>
-        </w:rPr>
-        <w:t>(MAIN|BLOCK|EVENT|HTTP</w:t>
-      </w:r>
-      <w:r>
-        <w:rPr>
-          <w:rFonts w:hint="eastAsia"/>
-        </w:rPr>
-        <w:t>等</w:t>
+        <w:t>参数个数、类型和上下文</w:t>
+      </w:r>
+      <w:r>
+        <w:rPr>
+          <w:rFonts w:hint="eastAsia"/>
+        </w:rPr>
+        <w:t>信息</w:t>
+      </w:r>
+    </w:p>
+    <w:p>
+      <w:pPr>
+        <w:pStyle w:val="BodyTextFirstIndent"/>
+        <w:numPr>
+          <w:ilvl w:val="0"/>
+          <w:numId w:val="10"/>
+        </w:numPr>
+        <w:ind w:firstLineChars="0"/>
+      </w:pPr>
+      <w:r>
+        <w:rPr>
+          <w:rFonts w:hint="eastAsia"/>
+        </w:rPr>
+        <w:t>NGX</w:t>
+      </w:r>
+      <w:r>
+        <w:rPr>
+          <w:rFonts w:hint="eastAsia"/>
+        </w:rPr>
+        <w:t xml:space="preserve"> </w:t>
+      </w:r>
+      <w:r>
+        <w:rPr>
+          <w:rFonts w:hint="eastAsia"/>
+        </w:rPr>
+        <w:t>_</w:t>
+      </w:r>
+      <w:r>
+        <w:rPr>
+          <w:rFonts w:hint="eastAsia"/>
+        </w:rPr>
+        <w:t xml:space="preserve"> </w:t>
+      </w:r>
+      <w:r>
+        <w:rPr>
+          <w:rFonts w:hint="eastAsia"/>
+        </w:rPr>
+        <w:t>DIRECT</w:t>
+      </w:r>
+      <w:r>
+        <w:rPr>
+          <w:rFonts w:hint="eastAsia"/>
+        </w:rPr>
+        <w:t>_CONF</w:t>
+      </w:r>
+      <w:r>
+        <w:rPr>
+          <w:rFonts w:hint="eastAsia"/>
+        </w:rPr>
+        <w:t>：见下文。</w:t>
+      </w:r>
+    </w:p>
+    <w:p>
+      <w:pPr>
+        <w:pStyle w:val="BodyTextFirstIndent"/>
+        <w:numPr>
+          <w:ilvl w:val="0"/>
+          <w:numId w:val="10"/>
+        </w:numPr>
+        <w:ind w:firstLineChars="0"/>
+      </w:pPr>
+      <w:r>
+        <w:rPr>
+          <w:rFonts w:hint="eastAsia"/>
+        </w:rPr>
+        <w:t>NGX_CONF_BLOCK</w:t>
+      </w:r>
+      <w:r>
+        <w:rPr>
+          <w:rFonts w:hint="eastAsia"/>
+        </w:rPr>
+        <w:t>：</w:t>
+      </w:r>
+      <w:proofErr w:type="gramStart"/>
+      <w:r>
+        <w:rPr>
+          <w:rFonts w:hint="eastAsia"/>
+        </w:rPr>
+        <w:t>是一个</w:t>
+      </w:r>
+      <w:r>
+        <w:rPr>
+          <w:rFonts w:hint="eastAsia"/>
+        </w:rPr>
+        <w:t>BLOCK(</w:t>
+      </w:r>
+      <w:proofErr w:type="gramEnd"/>
+      <w:r>
+        <w:rPr>
+          <w:rFonts w:hint="eastAsia"/>
+        </w:rPr>
+        <w:t>大括号</w:t>
       </w:r>
       <w:r>
         <w:rPr>
@@ -2491,14 +2621,286 @@
         <w:rPr>
           <w:rFonts w:hint="eastAsia"/>
         </w:rPr>
-        <w:t>和上下文</w:t>
-      </w:r>
-      <w:r>
-        <w:rPr>
-          <w:rFonts w:hint="eastAsia"/>
-        </w:rPr>
-        <w:t>信息</w:t>
-      </w:r>
+        <w:t>。</w:t>
+      </w:r>
+    </w:p>
+    <w:p>
+      <w:pPr>
+        <w:pStyle w:val="BodyTextFirstIndent"/>
+        <w:numPr>
+          <w:ilvl w:val="0"/>
+          <w:numId w:val="10"/>
+        </w:numPr>
+        <w:ind w:firstLineChars="0"/>
+      </w:pPr>
+      <w:r>
+        <w:rPr>
+          <w:rFonts w:hint="eastAsia"/>
+        </w:rPr>
+        <w:t>NGX_CONF_NOARGS</w:t>
+      </w:r>
+      <w:r>
+        <w:rPr>
+          <w:rFonts w:hint="eastAsia"/>
+        </w:rPr>
+        <w:t>：对应的指令没有指令参数。</w:t>
+      </w:r>
+    </w:p>
+    <w:p>
+      <w:pPr>
+        <w:pStyle w:val="BodyTextFirstIndent"/>
+        <w:ind w:left="1140" w:firstLineChars="0" w:firstLine="0"/>
+      </w:pPr>
+      <w:r>
+        <w:rPr>
+          <w:rFonts w:hint="eastAsia"/>
+        </w:rPr>
+        <w:t>以下表示该命令有效范围：</w:t>
+      </w:r>
+    </w:p>
+    <w:p>
+      <w:pPr>
+        <w:pStyle w:val="BodyTextFirstIndent"/>
+        <w:numPr>
+          <w:ilvl w:val="0"/>
+          <w:numId w:val="9"/>
+        </w:numPr>
+        <w:ind w:firstLineChars="0"/>
+      </w:pPr>
+      <w:r>
+        <w:rPr>
+          <w:rFonts w:hint="eastAsia"/>
+        </w:rPr>
+        <w:t>NGX_MAIN_CONF</w:t>
+      </w:r>
+      <w:r>
+        <w:rPr>
+          <w:rFonts w:hint="eastAsia"/>
+        </w:rPr>
+        <w:t>：不在任何</w:t>
+      </w:r>
+      <w:r>
+        <w:rPr>
+          <w:rFonts w:hint="eastAsia"/>
+        </w:rPr>
+        <w:t>BLOCK</w:t>
+      </w:r>
+      <w:r>
+        <w:rPr>
+          <w:rFonts w:hint="eastAsia"/>
+        </w:rPr>
+        <w:t>内。</w:t>
+      </w:r>
+    </w:p>
+    <w:p>
+      <w:pPr>
+        <w:pStyle w:val="BodyTextFirstIndent"/>
+        <w:numPr>
+          <w:ilvl w:val="0"/>
+          <w:numId w:val="9"/>
+        </w:numPr>
+        <w:ind w:firstLineChars="0"/>
+      </w:pPr>
+      <w:r>
+        <w:rPr>
+          <w:rFonts w:hint="eastAsia"/>
+        </w:rPr>
+        <w:t>NGX_EVENT_CONF</w:t>
+      </w:r>
+      <w:r>
+        <w:rPr>
+          <w:rFonts w:hint="eastAsia"/>
+        </w:rPr>
+        <w:t>：在</w:t>
+      </w:r>
+      <w:r>
+        <w:rPr>
+          <w:rFonts w:hint="eastAsia"/>
+        </w:rPr>
+        <w:t>events BLOCK</w:t>
+      </w:r>
+      <w:r>
+        <w:rPr>
+          <w:rFonts w:hint="eastAsia"/>
+        </w:rPr>
+        <w:t>内。</w:t>
+      </w:r>
+    </w:p>
+    <w:p>
+      <w:pPr>
+        <w:pStyle w:val="BodyTextFirstIndent"/>
+        <w:numPr>
+          <w:ilvl w:val="0"/>
+          <w:numId w:val="9"/>
+        </w:numPr>
+        <w:ind w:firstLineChars="0"/>
+      </w:pPr>
+      <w:r>
+        <w:rPr>
+          <w:rFonts w:hint="eastAsia"/>
+        </w:rPr>
+        <w:t>NGX_HTTP_MAIN_CONF</w:t>
+      </w:r>
+      <w:r>
+        <w:rPr>
+          <w:rFonts w:hint="eastAsia"/>
+        </w:rPr>
+        <w:t>：在</w:t>
+      </w:r>
+      <w:r>
+        <w:rPr>
+          <w:rFonts w:hint="eastAsia"/>
+        </w:rPr>
+        <w:t>http BLOCK</w:t>
+      </w:r>
+      <w:r>
+        <w:rPr>
+          <w:rFonts w:hint="eastAsia"/>
+        </w:rPr>
+        <w:t>内。</w:t>
+      </w:r>
+    </w:p>
+    <w:p>
+      <w:pPr>
+        <w:pStyle w:val="BodyTextFirstIndent"/>
+        <w:numPr>
+          <w:ilvl w:val="0"/>
+          <w:numId w:val="9"/>
+        </w:numPr>
+        <w:ind w:firstLineChars="0"/>
+      </w:pPr>
+      <w:r>
+        <w:rPr>
+          <w:rFonts w:hint="eastAsia"/>
+        </w:rPr>
+        <w:t>NGX_HTTP_SRV_CONF</w:t>
+      </w:r>
+      <w:r>
+        <w:rPr>
+          <w:rFonts w:hint="eastAsia"/>
+        </w:rPr>
+        <w:t>：在</w:t>
+      </w:r>
+      <w:r>
+        <w:rPr>
+          <w:rFonts w:hint="eastAsia"/>
+        </w:rPr>
+        <w:t xml:space="preserve"> http server BLOCK</w:t>
+      </w:r>
+      <w:r>
+        <w:rPr>
+          <w:rFonts w:hint="eastAsia"/>
+        </w:rPr>
+        <w:t>内。</w:t>
+      </w:r>
+    </w:p>
+    <w:p>
+      <w:pPr>
+        <w:pStyle w:val="BodyTextFirstIndent"/>
+        <w:numPr>
+          <w:ilvl w:val="0"/>
+          <w:numId w:val="9"/>
+        </w:numPr>
+        <w:ind w:firstLineChars="0"/>
+      </w:pPr>
+      <w:r>
+        <w:rPr>
+          <w:rFonts w:hint="eastAsia"/>
+        </w:rPr>
+        <w:t>NGX_HTTP_LOC_CONF</w:t>
+      </w:r>
+      <w:r>
+        <w:rPr>
+          <w:rFonts w:hint="eastAsia"/>
+        </w:rPr>
+        <w:t>：在</w:t>
+      </w:r>
+      <w:r>
+        <w:rPr>
+          <w:rFonts w:hint="eastAsia"/>
+        </w:rPr>
+        <w:t>http server location BLOCK</w:t>
+      </w:r>
+      <w:r>
+        <w:rPr>
+          <w:rFonts w:hint="eastAsia"/>
+        </w:rPr>
+        <w:t>内。</w:t>
+      </w:r>
+    </w:p>
+    <w:p>
+      <w:pPr>
+        <w:pStyle w:val="BodyTextFirstIndent"/>
+        <w:numPr>
+          <w:ilvl w:val="0"/>
+          <w:numId w:val="9"/>
+        </w:numPr>
+        <w:ind w:firstLineChars="0"/>
+      </w:pPr>
+      <w:r>
+        <w:rPr>
+          <w:rFonts w:hint="eastAsia"/>
+        </w:rPr>
+        <w:t>NGX_HTTP_LMT_CONF</w:t>
+      </w:r>
+      <w:r>
+        <w:rPr>
+          <w:rFonts w:hint="eastAsia"/>
+        </w:rPr>
+        <w:t>：在</w:t>
+      </w:r>
+      <w:r>
+        <w:rPr>
+          <w:rFonts w:hint="eastAsia"/>
+        </w:rPr>
+        <w:t>http limit except BLOCK</w:t>
+      </w:r>
+      <w:r>
+        <w:rPr>
+          <w:rFonts w:hint="eastAsia"/>
+        </w:rPr>
+        <w:t>内。</w:t>
+      </w:r>
+    </w:p>
+    <w:p>
+      <w:pPr>
+        <w:pStyle w:val="BodyTextFirstIndent"/>
+        <w:numPr>
+          <w:ilvl w:val="0"/>
+          <w:numId w:val="9"/>
+        </w:numPr>
+        <w:ind w:firstLineChars="0"/>
+      </w:pPr>
+      <w:r>
+        <w:rPr>
+          <w:rFonts w:hint="eastAsia"/>
+        </w:rPr>
+        <w:t>NGX_HTTP_UPS_CONF</w:t>
+      </w:r>
+      <w:r>
+        <w:rPr>
+          <w:rFonts w:hint="eastAsia"/>
+        </w:rPr>
+        <w:t>：在</w:t>
+      </w:r>
+      <w:r>
+        <w:rPr>
+          <w:rFonts w:hint="eastAsia"/>
+        </w:rPr>
+        <w:t>http upstream BLOCK</w:t>
+      </w:r>
+      <w:r>
+        <w:rPr>
+          <w:rFonts w:hint="eastAsia"/>
+        </w:rPr>
+        <w:t>内。</w:t>
+      </w:r>
+    </w:p>
+    <w:p>
+      <w:pPr>
+        <w:pStyle w:val="BodyTextFirstIndent"/>
+        <w:ind w:left="1140" w:firstLineChars="0" w:firstLine="0"/>
+      </w:pPr>
     </w:p>
     <w:p>
       <w:pPr>
@@ -2537,7 +2939,13 @@
         <w:rPr>
           <w:rFonts w:hint="eastAsia"/>
         </w:rPr>
-        <w:t>设置配置变量</w:t>
+        <w:t>设置</w:t>
+      </w:r>
+      <w:r>
+        <w:rPr>
+          <w:rFonts w:hint="eastAsia"/>
+        </w:rPr>
+        <w:t>配置域</w:t>
       </w:r>
     </w:p>
     <w:p>
@@ -2577,7 +2985,19 @@
         <w:rPr>
           <w:rFonts w:hint="eastAsia"/>
         </w:rPr>
-        <w:t>用于找配置参数</w:t>
+        <w:t>用于找</w:t>
+      </w:r>
+      <w:r>
+        <w:rPr>
+          <w:rFonts w:hint="eastAsia"/>
+        </w:rPr>
+        <w:t>配置结构</w:t>
+      </w:r>
+      <w:r>
+        <w:rPr>
+          <w:rFonts w:hint="eastAsia"/>
+        </w:rPr>
+        <w:t>（第二层的偏移）</w:t>
       </w:r>
     </w:p>
     <w:p>
@@ -2589,12 +3009,14 @@
         </w:numPr>
         <w:ind w:firstLineChars="0"/>
       </w:pPr>
+      <w:proofErr w:type="gramStart"/>
       <w:r>
         <w:rPr>
           <w:rFonts w:hint="eastAsia"/>
         </w:rPr>
         <w:t>offset</w:t>
       </w:r>
+      <w:proofErr w:type="gramEnd"/>
       <w:r>
         <w:rPr>
           <w:rFonts w:hint="eastAsia"/>
@@ -2617,7 +3039,19 @@
         <w:rPr>
           <w:rFonts w:hint="eastAsia"/>
         </w:rPr>
-        <w:t>用于找配置变量</w:t>
+        <w:t>配置域</w:t>
+      </w:r>
+      <w:r>
+        <w:rPr>
+          <w:rFonts w:hint="eastAsia"/>
+        </w:rPr>
+        <w:t>在配置结构中的偏移。</w:t>
+      </w:r>
+      <w:r>
+        <w:rPr>
+          <w:rFonts w:hint="eastAsia"/>
+        </w:rPr>
+        <w:t>（第四层的偏移）</w:t>
       </w:r>
     </w:p>
     <w:p>
@@ -2657,7 +3091,19 @@
         <w:rPr>
           <w:rFonts w:hint="eastAsia"/>
         </w:rPr>
-        <w:t>设置完配置变量后的回调函数</w:t>
+        <w:t>设置完</w:t>
+      </w:r>
+      <w:r>
+        <w:rPr>
+          <w:rFonts w:hint="eastAsia"/>
+        </w:rPr>
+        <w:t>配置域</w:t>
+      </w:r>
+      <w:r>
+        <w:rPr>
+          <w:rFonts w:hint="eastAsia"/>
+        </w:rPr>
+        <w:t>后的回调函数</w:t>
       </w:r>
     </w:p>
     <w:p>
@@ -2668,7 +3114,13 @@
         <w:rPr>
           <w:rFonts w:hint="eastAsia"/>
         </w:rPr>
-        <w:t>配置项组织</w:t>
+        <w:t>配置命令</w:t>
+      </w:r>
+      <w:r>
+        <w:rPr>
+          <w:rFonts w:hint="eastAsia"/>
+        </w:rPr>
+        <w:t>组织</w:t>
       </w:r>
     </w:p>
     <w:p>
@@ -2723,7 +3175,31 @@
         <w:rPr>
           <w:rFonts w:hint="eastAsia"/>
         </w:rPr>
-        <w:t>是配置项数组，记录了该模块支持的所有配置项。</w:t>
+        <w:t>是</w:t>
+      </w:r>
+      <w:r>
+        <w:rPr>
+          <w:rFonts w:hint="eastAsia"/>
+        </w:rPr>
+        <w:t>配置命令</w:t>
+      </w:r>
+      <w:r>
+        <w:rPr>
+          <w:rFonts w:hint="eastAsia"/>
+        </w:rPr>
+        <w:t>数组，记录了该模块支持的所有</w:t>
+      </w:r>
+      <w:r>
+        <w:rPr>
+          <w:rFonts w:hint="eastAsia"/>
+        </w:rPr>
+        <w:t>配置命令</w:t>
+      </w:r>
+      <w:r>
+        <w:rPr>
+          <w:rFonts w:hint="eastAsia"/>
+        </w:rPr>
+        <w:t>。</w:t>
       </w:r>
     </w:p>
     <w:p>
@@ -2734,7 +3210,13 @@
         <w:rPr>
           <w:rFonts w:hint="eastAsia"/>
         </w:rPr>
-        <w:t>配置参数定义</w:t>
+        <w:t>配置结构</w:t>
+      </w:r>
+      <w:r>
+        <w:rPr>
+          <w:rFonts w:hint="eastAsia"/>
+        </w:rPr>
+        <w:t>定义</w:t>
       </w:r>
     </w:p>
     <w:p>
@@ -2763,13 +3245,43 @@
         <w:rPr>
           <w:rFonts w:hint="eastAsia"/>
         </w:rPr>
-        <w:t>以上的结构体称之为配置参数。</w:t>
-      </w:r>
-      <w:r>
-        <w:rPr>
-          <w:rFonts w:hint="eastAsia"/>
-        </w:rPr>
-        <w:t>配置参数中的各个域称之为配置变量。</w:t>
+        <w:t>以上的结构体称之为</w:t>
+      </w:r>
+      <w:r>
+        <w:rPr>
+          <w:rFonts w:hint="eastAsia"/>
+        </w:rPr>
+        <w:t>配置结构</w:t>
+      </w:r>
+      <w:r>
+        <w:rPr>
+          <w:rFonts w:hint="eastAsia"/>
+        </w:rPr>
+        <w:t>。</w:t>
+      </w:r>
+      <w:r>
+        <w:rPr>
+          <w:rFonts w:hint="eastAsia"/>
+        </w:rPr>
+        <w:t>配置结构</w:t>
+      </w:r>
+      <w:r>
+        <w:rPr>
+          <w:rFonts w:hint="eastAsia"/>
+        </w:rPr>
+        <w:t>中的各个域称之为</w:t>
+      </w:r>
+      <w:r>
+        <w:rPr>
+          <w:rFonts w:hint="eastAsia"/>
+        </w:rPr>
+        <w:t>配置域</w:t>
+      </w:r>
+      <w:r>
+        <w:rPr>
+          <w:rFonts w:hint="eastAsia"/>
+        </w:rPr>
+        <w:t>。</w:t>
       </w:r>
     </w:p>
     <w:p>
@@ -2815,7 +3327,19 @@
         <w:rPr>
           <w:rFonts w:hint="eastAsia"/>
         </w:rPr>
-        <w:t>的配置参数，</w:t>
+        <w:t>的</w:t>
+      </w:r>
+      <w:r>
+        <w:rPr>
+          <w:rFonts w:hint="eastAsia"/>
+        </w:rPr>
+        <w:t>配置结构</w:t>
+      </w:r>
+      <w:r>
+        <w:rPr>
+          <w:rFonts w:hint="eastAsia"/>
+        </w:rPr>
+        <w:t>，</w:t>
       </w:r>
       <w:proofErr w:type="spellStart"/>
       <w:r>
@@ -2882,7 +3406,13 @@
         <w:rPr>
           <w:rFonts w:hint="eastAsia"/>
         </w:rPr>
-        <w:t>配置参数组织</w:t>
+        <w:t>配置结构</w:t>
+      </w:r>
+      <w:r>
+        <w:rPr>
+          <w:rFonts w:hint="eastAsia"/>
+        </w:rPr>
+        <w:t>组织</w:t>
       </w:r>
     </w:p>
     <w:p>
@@ -2905,7 +3435,13 @@
         <w:rPr>
           <w:rFonts w:hint="eastAsia"/>
         </w:rPr>
-        <w:t>配置参数由</w:t>
+        <w:t>配置结构</w:t>
+      </w:r>
+      <w:r>
+        <w:rPr>
+          <w:rFonts w:hint="eastAsia"/>
+        </w:rPr>
+        <w:t>由</w:t>
       </w:r>
       <w:proofErr w:type="spellStart"/>
       <w:r>
@@ -3201,7 +3737,19 @@
         <w:rPr>
           <w:rFonts w:hint="eastAsia"/>
         </w:rPr>
-        <w:t>所管理的配置参数可分为三</w:t>
+        <w:t>所管理的</w:t>
+      </w:r>
+      <w:r>
+        <w:rPr>
+          <w:rFonts w:hint="eastAsia"/>
+        </w:rPr>
+        <w:t>配置结构</w:t>
+      </w:r>
+      <w:r>
+        <w:rPr>
+          <w:rFonts w:hint="eastAsia"/>
+        </w:rPr>
+        <w:t>可分为三</w:t>
       </w:r>
       <w:r>
         <w:rPr>
@@ -3249,7 +3797,13 @@
         <w:rPr>
           <w:rFonts w:hint="eastAsia"/>
         </w:rPr>
-        <w:t>等模块没有配置参数</w:t>
+        <w:t>等模块没有</w:t>
+      </w:r>
+      <w:r>
+        <w:rPr>
+          <w:rFonts w:hint="eastAsia"/>
+        </w:rPr>
+        <w:t>配置结构</w:t>
       </w:r>
       <w:r>
         <w:rPr>
@@ -3343,7 +3897,19 @@
         <w:rPr>
           <w:rFonts w:hint="eastAsia"/>
         </w:rPr>
-        <w:t>的配置参数属于于这种管理方式。</w:t>
+        <w:t>的</w:t>
+      </w:r>
+      <w:r>
+        <w:rPr>
+          <w:rFonts w:hint="eastAsia"/>
+        </w:rPr>
+        <w:t>配置结构</w:t>
+      </w:r>
+      <w:r>
+        <w:rPr>
+          <w:rFonts w:hint="eastAsia"/>
+        </w:rPr>
+        <w:t>属于于这种管理方式。</w:t>
       </w:r>
       <w:r>
         <w:rPr>
@@ -3355,7 +3921,19 @@
         <w:rPr>
           <w:rFonts w:hint="eastAsia"/>
         </w:rPr>
-        <w:t>数组中直接保存配置参数结构体的指针</w:t>
+        <w:t>数组中直接保存</w:t>
+      </w:r>
+      <w:r>
+        <w:rPr>
+          <w:rFonts w:hint="eastAsia"/>
+        </w:rPr>
+        <w:t>配置结构</w:t>
+      </w:r>
+      <w:r>
+        <w:rPr>
+          <w:rFonts w:hint="eastAsia"/>
+        </w:rPr>
+        <w:t>结构体的指针</w:t>
       </w:r>
       <w:r>
         <w:rPr>
@@ -3488,7 +4066,19 @@
         <w:rPr>
           <w:rFonts w:hint="eastAsia"/>
         </w:rPr>
-        <w:t>类型模块的配置参数。例如</w:t>
+        <w:t>类型模块的</w:t>
+      </w:r>
+      <w:r>
+        <w:rPr>
+          <w:rFonts w:hint="eastAsia"/>
+        </w:rPr>
+        <w:t>配置结构</w:t>
+      </w:r>
+      <w:r>
+        <w:rPr>
+          <w:rFonts w:hint="eastAsia"/>
+        </w:rPr>
+        <w:t>。例如</w:t>
       </w:r>
       <w:proofErr w:type="spellStart"/>
       <w:r>
@@ -3502,7 +4092,19 @@
         <w:rPr>
           <w:rFonts w:hint="eastAsia"/>
         </w:rPr>
-        <w:t>的配置参数并不是直接在</w:t>
+        <w:t>的</w:t>
+      </w:r>
+      <w:r>
+        <w:rPr>
+          <w:rFonts w:hint="eastAsia"/>
+        </w:rPr>
+        <w:t>配置结构</w:t>
+      </w:r>
+      <w:r>
+        <w:rPr>
+          <w:rFonts w:hint="eastAsia"/>
+        </w:rPr>
+        <w:t>并不是直接在</w:t>
       </w:r>
       <w:r>
         <w:rPr>
@@ -3592,7 +4194,13 @@
         <w:rPr>
           <w:rFonts w:hint="eastAsia"/>
         </w:rPr>
-        <w:t>模块的配置参数</w:t>
+        <w:t>模块的</w:t>
+      </w:r>
+      <w:r>
+        <w:rPr>
+          <w:rFonts w:hint="eastAsia"/>
+        </w:rPr>
+        <w:t>配置结构</w:t>
       </w:r>
       <w:proofErr w:type="spellStart"/>
       <w:r>
@@ -3850,7 +4458,13 @@
         <w:rPr>
           <w:rFonts w:hint="eastAsia"/>
         </w:rPr>
-        <w:t>配置参数上下文</w:t>
+        <w:t>配置结构</w:t>
+      </w:r>
+      <w:r>
+        <w:rPr>
+          <w:rFonts w:hint="eastAsia"/>
+        </w:rPr>
+        <w:t>上下文</w:t>
       </w:r>
     </w:p>
     <w:p>
@@ -3906,13 +4520,13 @@
         <w:rPr>
           <w:rFonts w:hint="eastAsia"/>
         </w:rPr>
-        <w:t>当前配置的模块类型和指令类型</w:t>
-      </w:r>
-      <w:r>
-        <w:rPr>
-          <w:rFonts w:hint="eastAsia"/>
-        </w:rPr>
-        <w:t>(MAIN,EVENT,HTTP)</w:t>
+        <w:t>当前配置的模块类型和命令</w:t>
+      </w:r>
+      <w:r>
+        <w:rPr>
+          <w:rFonts w:hint="eastAsia"/>
+        </w:rPr>
+        <w:t>类型</w:t>
       </w:r>
     </w:p>
     <w:p>
@@ -4131,7 +4745,7 @@
         <w:rPr>
           <w:rFonts w:hint="eastAsia"/>
         </w:rPr>
-        <w:t>配置项</w:t>
+        <w:t>配置命令</w:t>
       </w:r>
     </w:p>
     <w:p>
@@ -4142,7 +4756,25 @@
         <w:rPr>
           <w:rFonts w:hint="eastAsia"/>
         </w:rPr>
-        <w:t>根据指令名从各模块的配置项数组中查找匹配的配置项</w:t>
+        <w:t>根据指令名从各模块的</w:t>
+      </w:r>
+      <w:r>
+        <w:rPr>
+          <w:rFonts w:hint="eastAsia"/>
+        </w:rPr>
+        <w:t>配置命令</w:t>
+      </w:r>
+      <w:r>
+        <w:rPr>
+          <w:rFonts w:hint="eastAsia"/>
+        </w:rPr>
+        <w:t>数组中查找匹配的</w:t>
+      </w:r>
+      <w:r>
+        <w:rPr>
+          <w:rFonts w:hint="eastAsia"/>
+        </w:rPr>
+        <w:t>配置命令</w:t>
       </w:r>
       <w:r>
         <w:rPr>
@@ -4194,7 +4826,7 @@
         <w:rPr>
           <w:rFonts w:hint="eastAsia"/>
         </w:rPr>
-        <w:t>配置参数</w:t>
+        <w:t>配置结构</w:t>
       </w:r>
     </w:p>
     <w:p>
@@ -4205,13 +4837,25 @@
         <w:rPr>
           <w:rFonts w:hint="eastAsia"/>
         </w:rPr>
-        <w:t>根据配置项找到配置</w:t>
-      </w:r>
-      <w:r>
-        <w:rPr>
-          <w:rFonts w:hint="eastAsia"/>
-        </w:rPr>
-        <w:t>参数</w:t>
+        <w:t>根据</w:t>
+      </w:r>
+      <w:r>
+        <w:rPr>
+          <w:rFonts w:hint="eastAsia"/>
+        </w:rPr>
+        <w:t>配置命令</w:t>
+      </w:r>
+      <w:r>
+        <w:rPr>
+          <w:rFonts w:hint="eastAsia"/>
+        </w:rPr>
+        <w:t>找到</w:t>
+      </w:r>
+      <w:r>
+        <w:rPr>
+          <w:rFonts w:hint="eastAsia"/>
+        </w:rPr>
+        <w:t>配置结构</w:t>
       </w:r>
       <w:r>
         <w:rPr>
@@ -4268,7 +4912,19 @@
         <w:rPr>
           <w:rFonts w:hint="eastAsia"/>
         </w:rPr>
-        <w:t>调用配置项的</w:t>
+        <w:t>调用</w:t>
+      </w:r>
+      <w:r>
+        <w:rPr>
+          <w:rFonts w:hint="eastAsia"/>
+        </w:rPr>
+        <w:t>配置命令</w:t>
+      </w:r>
+      <w:r>
+        <w:rPr>
+          <w:rFonts w:hint="eastAsia"/>
+        </w:rPr>
+        <w:t>的</w:t>
       </w:r>
       <w:r>
         <w:rPr>
@@ -4311,7 +4967,13 @@
         <w:rPr>
           <w:rFonts w:hint="eastAsia"/>
         </w:rPr>
-        <w:t>数并设置到配置变量</w:t>
+        <w:t>数并设置到</w:t>
+      </w:r>
+      <w:r>
+        <w:rPr>
+          <w:rFonts w:hint="eastAsia"/>
+        </w:rPr>
+        <w:t>配置域</w:t>
       </w:r>
       <w:r>
         <w:rPr>
@@ -4354,7 +5016,19 @@
         <w:rPr>
           <w:rFonts w:hint="eastAsia"/>
         </w:rPr>
-        <w:t>创建配置参数并切换上下文</w:t>
+        <w:t>创建</w:t>
+      </w:r>
+      <w:r>
+        <w:rPr>
+          <w:rFonts w:hint="eastAsia"/>
+        </w:rPr>
+        <w:t>配置结构</w:t>
+      </w:r>
+      <w:r>
+        <w:rPr>
+          <w:rFonts w:hint="eastAsia"/>
+        </w:rPr>
+        <w:t>并切换上下文</w:t>
       </w:r>
       <w:r>
         <w:rPr>
@@ -5011,6 +5685,18 @@
         </w:rPr>
         <w:t>]</w:t>
       </w:r>
+      <w:r>
+        <w:rPr>
+          <w:rFonts w:hint="eastAsia"/>
+        </w:rPr>
+        <w:t>所指向的</w:t>
+      </w:r>
+      <w:r>
+        <w:rPr>
+          <w:rFonts w:hint="eastAsia"/>
+        </w:rPr>
+        <w:t>void**</w:t>
+      </w:r>
     </w:p>
     <w:p>
       <w:pPr>
@@ -5075,7 +5761,25 @@
         <w:rPr>
           <w:rFonts w:hint="eastAsia"/>
         </w:rPr>
-        <w:t xml:space="preserve"> EVENT</w:t>
+        <w:t xml:space="preserve"> </w:t>
+      </w:r>
+      <w:r>
+        <w:rPr>
+          <w:rFonts w:hint="eastAsia"/>
+        </w:rPr>
+        <w:t>NGX_</w:t>
+      </w:r>
+      <w:r>
+        <w:rPr>
+          <w:rFonts w:hint="eastAsia"/>
+        </w:rPr>
+        <w:t>EVENT</w:t>
+      </w:r>
+      <w:r>
+        <w:rPr>
+          <w:rFonts w:hint="eastAsia"/>
+        </w:rPr>
+        <w:t>_CONF</w:t>
       </w:r>
     </w:p>
     <w:p>
@@ -5231,7 +5935,7 @@
         <w:rPr>
           <w:rFonts w:hint="eastAsia"/>
         </w:rPr>
-        <w:t>即</w:t>
+        <w:t>所指向的</w:t>
       </w:r>
       <w:proofErr w:type="spellStart"/>
       <w:r>
@@ -5303,7 +6007,25 @@
         <w:rPr>
           <w:rFonts w:hint="eastAsia"/>
         </w:rPr>
-        <w:t xml:space="preserve"> HTTP</w:t>
+        <w:t xml:space="preserve"> </w:t>
+      </w:r>
+      <w:r>
+        <w:rPr>
+          <w:rFonts w:hint="eastAsia"/>
+        </w:rPr>
+        <w:t>NGX_</w:t>
+      </w:r>
+      <w:r>
+        <w:rPr>
+          <w:rFonts w:hint="eastAsia"/>
+        </w:rPr>
+        <w:t>HTTP</w:t>
+      </w:r>
+      <w:r>
+        <w:rPr>
+          <w:rFonts w:hint="eastAsia"/>
+        </w:rPr>
+        <w:t>_MAIN_CONF</w:t>
       </w:r>
     </w:p>
     <w:p>
@@ -5879,7 +6601,13 @@
         <w:rPr>
           <w:rFonts w:hint="eastAsia"/>
         </w:rPr>
-        <w:t>设置配置参数</w:t>
+        <w:t>设置</w:t>
+      </w:r>
+      <w:r>
+        <w:rPr>
+          <w:rFonts w:hint="eastAsia"/>
+        </w:rPr>
+        <w:t>配置结构</w:t>
       </w:r>
     </w:p>
     <w:p>
@@ -5987,7 +6715,19 @@
         <w:rPr>
           <w:rFonts w:hint="eastAsia"/>
         </w:rPr>
-        <w:t>这四个信息找出配置变量的地址。</w:t>
+        <w:t>这四个信息找出</w:t>
+      </w:r>
+      <w:r>
+        <w:rPr>
+          <w:rFonts w:hint="eastAsia"/>
+        </w:rPr>
+        <w:t>配置域</w:t>
+      </w:r>
+      <w:r>
+        <w:rPr>
+          <w:rFonts w:hint="eastAsia"/>
+        </w:rPr>
+        <w:t>的地址。</w:t>
       </w:r>
     </w:p>
     <w:p>
@@ -6115,6 +6855,12 @@
         <w:rPr>
           <w:rFonts w:hint="eastAsia"/>
         </w:rPr>
+        <w:t>V1</w:t>
+      </w:r>
+      <w:r>
+        <w:rPr>
+          <w:rFonts w:hint="eastAsia"/>
+        </w:rPr>
         <w:t>)</w:t>
       </w:r>
       <w:r>
@@ -6193,7 +6939,31 @@
         <w:rPr>
           <w:rFonts w:hint="eastAsia"/>
         </w:rPr>
-        <w:t>，便可定位出第三层（配置参数指针），</w:t>
+        <w:t>，便可定位出第</w:t>
+      </w:r>
+      <w:r>
+        <w:rPr>
+          <w:rFonts w:hint="eastAsia"/>
+        </w:rPr>
+        <w:t>二</w:t>
+      </w:r>
+      <w:r>
+        <w:rPr>
+          <w:rFonts w:hint="eastAsia"/>
+        </w:rPr>
+        <w:t>层（</w:t>
+      </w:r>
+      <w:r>
+        <w:rPr>
+          <w:rFonts w:hint="eastAsia"/>
+        </w:rPr>
+        <w:t>配置结构</w:t>
+      </w:r>
+      <w:r>
+        <w:rPr>
+          <w:rFonts w:hint="eastAsia"/>
+        </w:rPr>
+        <w:t>指针），</w:t>
       </w:r>
       <w:proofErr w:type="spellStart"/>
       <w:r>
@@ -6253,7 +7023,19 @@
         <w:rPr>
           <w:rFonts w:hint="eastAsia"/>
         </w:rPr>
-        <w:t>，便可定位出配置变量。</w:t>
+        <w:t>，便可定位出</w:t>
+      </w:r>
+      <w:r>
+        <w:rPr>
+          <w:rFonts w:hint="eastAsia"/>
+        </w:rPr>
+        <w:t>配置域</w:t>
+      </w:r>
+      <w:r>
+        <w:rPr>
+          <w:rFonts w:hint="eastAsia"/>
+        </w:rPr>
+        <w:t>。</w:t>
       </w:r>
     </w:p>
     <w:p>
@@ -6521,7 +7303,13 @@
         <w:rPr>
           <w:rFonts w:hint="eastAsia"/>
         </w:rPr>
-        <w:t>配置参数指针</w:t>
+        <w:t>配置结构</w:t>
+      </w:r>
+      <w:r>
+        <w:rPr>
+          <w:rFonts w:hint="eastAsia"/>
+        </w:rPr>
+        <w:t>指针</w:t>
       </w:r>
       <w:r>
         <w:rPr>
@@ -6612,7 +7400,13 @@
         <w:rPr>
           <w:rFonts w:hint="eastAsia"/>
         </w:rPr>
-        <w:t>便可定位出配置变量</w:t>
+        <w:t>便可定位出</w:t>
+      </w:r>
+      <w:r>
+        <w:rPr>
+          <w:rFonts w:hint="eastAsia"/>
+        </w:rPr>
+        <w:t>配置域</w:t>
       </w:r>
       <w:proofErr w:type="gramEnd"/>
       <w:r>
@@ -6723,6 +7517,345 @@
 <file path=word/numbering.xml><?xml version="1.0" encoding="utf-8"?>
 <w:numbering xmlns:ve="http://schemas.openxmlformats.org/markup-compatibility/2006" xmlns:o="urn:schemas-microsoft-com:office:office" xmlns:r="http://schemas.openxmlformats.org/officeDocument/2006/relationships" xmlns:m="http://schemas.openxmlformats.org/officeDocument/2006/math" xmlns:v="urn:schemas-microsoft-com:vml" xmlns:wp="http://schemas.openxmlformats.org/drawingml/2006/wordprocessingDrawing" xmlns:w10="urn:schemas-microsoft-com:office:word" xmlns:w="http://schemas.openxmlformats.org/wordprocessingml/2006/main" xmlns:wne="http://schemas.microsoft.com/office/word/2006/wordml">
   <w:abstractNum w:abstractNumId="0">
+    <w:nsid w:val="015F4CF7"/>
+    <w:multiLevelType w:val="hybridMultilevel"/>
+    <w:tmpl w:val="AE5478FE"/>
+    <w:lvl w:ilvl="0" w:tplc="04090003">
+      <w:start w:val="1"/>
+      <w:numFmt w:val="bullet"/>
+      <w:lvlText w:val="o"/>
+      <w:lvlJc w:val="left"/>
+      <w:pPr>
+        <w:ind w:left="1860" w:hanging="360"/>
+      </w:pPr>
+      <w:rPr>
+        <w:rFonts w:ascii="Courier New" w:hAnsi="Courier New" w:cs="Courier New" w:hint="default"/>
+      </w:rPr>
+    </w:lvl>
+    <w:lvl w:ilvl="1" w:tplc="04090003" w:tentative="1">
+      <w:start w:val="1"/>
+      <w:numFmt w:val="bullet"/>
+      <w:lvlText w:val="o"/>
+      <w:lvlJc w:val="left"/>
+      <w:pPr>
+        <w:ind w:left="2580" w:hanging="360"/>
+      </w:pPr>
+      <w:rPr>
+        <w:rFonts w:ascii="Courier New" w:hAnsi="Courier New" w:cs="Courier New" w:hint="default"/>
+      </w:rPr>
+    </w:lvl>
+    <w:lvl w:ilvl="2" w:tplc="04090005" w:tentative="1">
+      <w:start w:val="1"/>
+      <w:numFmt w:val="bullet"/>
+      <w:lvlText w:val=""/>
+      <w:lvlJc w:val="left"/>
+      <w:pPr>
+        <w:ind w:left="3300" w:hanging="360"/>
+      </w:pPr>
+      <w:rPr>
+        <w:rFonts w:ascii="Wingdings" w:hAnsi="Wingdings" w:hint="default"/>
+      </w:rPr>
+    </w:lvl>
+    <w:lvl w:ilvl="3" w:tplc="04090001" w:tentative="1">
+      <w:start w:val="1"/>
+      <w:numFmt w:val="bullet"/>
+      <w:lvlText w:val=""/>
+      <w:lvlJc w:val="left"/>
+      <w:pPr>
+        <w:ind w:left="4020" w:hanging="360"/>
+      </w:pPr>
+      <w:rPr>
+        <w:rFonts w:ascii="Symbol" w:hAnsi="Symbol" w:hint="default"/>
+      </w:rPr>
+    </w:lvl>
+    <w:lvl w:ilvl="4" w:tplc="04090003" w:tentative="1">
+      <w:start w:val="1"/>
+      <w:numFmt w:val="bullet"/>
+      <w:lvlText w:val="o"/>
+      <w:lvlJc w:val="left"/>
+      <w:pPr>
+        <w:ind w:left="4740" w:hanging="360"/>
+      </w:pPr>
+      <w:rPr>
+        <w:rFonts w:ascii="Courier New" w:hAnsi="Courier New" w:cs="Courier New" w:hint="default"/>
+      </w:rPr>
+    </w:lvl>
+    <w:lvl w:ilvl="5" w:tplc="04090005" w:tentative="1">
+      <w:start w:val="1"/>
+      <w:numFmt w:val="bullet"/>
+      <w:lvlText w:val=""/>
+      <w:lvlJc w:val="left"/>
+      <w:pPr>
+        <w:ind w:left="5460" w:hanging="360"/>
+      </w:pPr>
+      <w:rPr>
+        <w:rFonts w:ascii="Wingdings" w:hAnsi="Wingdings" w:hint="default"/>
+      </w:rPr>
+    </w:lvl>
+    <w:lvl w:ilvl="6" w:tplc="04090001" w:tentative="1">
+      <w:start w:val="1"/>
+      <w:numFmt w:val="bullet"/>
+      <w:lvlText w:val=""/>
+      <w:lvlJc w:val="left"/>
+      <w:pPr>
+        <w:ind w:left="6180" w:hanging="360"/>
+      </w:pPr>
+      <w:rPr>
+        <w:rFonts w:ascii="Symbol" w:hAnsi="Symbol" w:hint="default"/>
+      </w:rPr>
+    </w:lvl>
+    <w:lvl w:ilvl="7" w:tplc="04090003" w:tentative="1">
+      <w:start w:val="1"/>
+      <w:numFmt w:val="bullet"/>
+      <w:lvlText w:val="o"/>
+      <w:lvlJc w:val="left"/>
+      <w:pPr>
+        <w:ind w:left="6900" w:hanging="360"/>
+      </w:pPr>
+      <w:rPr>
+        <w:rFonts w:ascii="Courier New" w:hAnsi="Courier New" w:cs="Courier New" w:hint="default"/>
+      </w:rPr>
+    </w:lvl>
+    <w:lvl w:ilvl="8" w:tplc="04090005" w:tentative="1">
+      <w:start w:val="1"/>
+      <w:numFmt w:val="bullet"/>
+      <w:lvlText w:val=""/>
+      <w:lvlJc w:val="left"/>
+      <w:pPr>
+        <w:ind w:left="7620" w:hanging="360"/>
+      </w:pPr>
+      <w:rPr>
+        <w:rFonts w:ascii="Wingdings" w:hAnsi="Wingdings" w:hint="default"/>
+      </w:rPr>
+    </w:lvl>
+  </w:abstractNum>
+  <w:abstractNum w:abstractNumId="1">
+    <w:nsid w:val="0C03133F"/>
+    <w:multiLevelType w:val="hybridMultilevel"/>
+    <w:tmpl w:val="2DEAEA68"/>
+    <w:lvl w:ilvl="0" w:tplc="04090001">
+      <w:start w:val="1"/>
+      <w:numFmt w:val="bullet"/>
+      <w:lvlText w:val=""/>
+      <w:lvlJc w:val="left"/>
+      <w:pPr>
+        <w:ind w:left="1860" w:hanging="360"/>
+      </w:pPr>
+      <w:rPr>
+        <w:rFonts w:ascii="Symbol" w:hAnsi="Symbol" w:hint="default"/>
+      </w:rPr>
+    </w:lvl>
+    <w:lvl w:ilvl="1" w:tplc="04090003" w:tentative="1">
+      <w:start w:val="1"/>
+      <w:numFmt w:val="bullet"/>
+      <w:lvlText w:val="o"/>
+      <w:lvlJc w:val="left"/>
+      <w:pPr>
+        <w:ind w:left="2580" w:hanging="360"/>
+      </w:pPr>
+      <w:rPr>
+        <w:rFonts w:ascii="Courier New" w:hAnsi="Courier New" w:cs="Courier New" w:hint="default"/>
+      </w:rPr>
+    </w:lvl>
+    <w:lvl w:ilvl="2" w:tplc="04090005" w:tentative="1">
+      <w:start w:val="1"/>
+      <w:numFmt w:val="bullet"/>
+      <w:lvlText w:val=""/>
+      <w:lvlJc w:val="left"/>
+      <w:pPr>
+        <w:ind w:left="3300" w:hanging="360"/>
+      </w:pPr>
+      <w:rPr>
+        <w:rFonts w:ascii="Wingdings" w:hAnsi="Wingdings" w:hint="default"/>
+      </w:rPr>
+    </w:lvl>
+    <w:lvl w:ilvl="3" w:tplc="04090001" w:tentative="1">
+      <w:start w:val="1"/>
+      <w:numFmt w:val="bullet"/>
+      <w:lvlText w:val=""/>
+      <w:lvlJc w:val="left"/>
+      <w:pPr>
+        <w:ind w:left="4020" w:hanging="360"/>
+      </w:pPr>
+      <w:rPr>
+        <w:rFonts w:ascii="Symbol" w:hAnsi="Symbol" w:hint="default"/>
+      </w:rPr>
+    </w:lvl>
+    <w:lvl w:ilvl="4" w:tplc="04090003" w:tentative="1">
+      <w:start w:val="1"/>
+      <w:numFmt w:val="bullet"/>
+      <w:lvlText w:val="o"/>
+      <w:lvlJc w:val="left"/>
+      <w:pPr>
+        <w:ind w:left="4740" w:hanging="360"/>
+      </w:pPr>
+      <w:rPr>
+        <w:rFonts w:ascii="Courier New" w:hAnsi="Courier New" w:cs="Courier New" w:hint="default"/>
+      </w:rPr>
+    </w:lvl>
+    <w:lvl w:ilvl="5" w:tplc="04090005" w:tentative="1">
+      <w:start w:val="1"/>
+      <w:numFmt w:val="bullet"/>
+      <w:lvlText w:val=""/>
+      <w:lvlJc w:val="left"/>
+      <w:pPr>
+        <w:ind w:left="5460" w:hanging="360"/>
+      </w:pPr>
+      <w:rPr>
+        <w:rFonts w:ascii="Wingdings" w:hAnsi="Wingdings" w:hint="default"/>
+      </w:rPr>
+    </w:lvl>
+    <w:lvl w:ilvl="6" w:tplc="04090001" w:tentative="1">
+      <w:start w:val="1"/>
+      <w:numFmt w:val="bullet"/>
+      <w:lvlText w:val=""/>
+      <w:lvlJc w:val="left"/>
+      <w:pPr>
+        <w:ind w:left="6180" w:hanging="360"/>
+      </w:pPr>
+      <w:rPr>
+        <w:rFonts w:ascii="Symbol" w:hAnsi="Symbol" w:hint="default"/>
+      </w:rPr>
+    </w:lvl>
+    <w:lvl w:ilvl="7" w:tplc="04090003" w:tentative="1">
+      <w:start w:val="1"/>
+      <w:numFmt w:val="bullet"/>
+      <w:lvlText w:val="o"/>
+      <w:lvlJc w:val="left"/>
+      <w:pPr>
+        <w:ind w:left="6900" w:hanging="360"/>
+      </w:pPr>
+      <w:rPr>
+        <w:rFonts w:ascii="Courier New" w:hAnsi="Courier New" w:cs="Courier New" w:hint="default"/>
+      </w:rPr>
+    </w:lvl>
+    <w:lvl w:ilvl="8" w:tplc="04090005" w:tentative="1">
+      <w:start w:val="1"/>
+      <w:numFmt w:val="bullet"/>
+      <w:lvlText w:val=""/>
+      <w:lvlJc w:val="left"/>
+      <w:pPr>
+        <w:ind w:left="7620" w:hanging="360"/>
+      </w:pPr>
+      <w:rPr>
+        <w:rFonts w:ascii="Wingdings" w:hAnsi="Wingdings" w:hint="default"/>
+      </w:rPr>
+    </w:lvl>
+  </w:abstractNum>
+  <w:abstractNum w:abstractNumId="2">
+    <w:nsid w:val="1CB91DFE"/>
+    <w:multiLevelType w:val="hybridMultilevel"/>
+    <w:tmpl w:val="A1BE9004"/>
+    <w:lvl w:ilvl="0" w:tplc="04090003">
+      <w:start w:val="1"/>
+      <w:numFmt w:val="bullet"/>
+      <w:lvlText w:val="o"/>
+      <w:lvlJc w:val="left"/>
+      <w:pPr>
+        <w:ind w:left="1860" w:hanging="360"/>
+      </w:pPr>
+      <w:rPr>
+        <w:rFonts w:ascii="Courier New" w:hAnsi="Courier New" w:cs="Courier New" w:hint="default"/>
+      </w:rPr>
+    </w:lvl>
+    <w:lvl w:ilvl="1" w:tplc="04090003" w:tentative="1">
+      <w:start w:val="1"/>
+      <w:numFmt w:val="bullet"/>
+      <w:lvlText w:val="o"/>
+      <w:lvlJc w:val="left"/>
+      <w:pPr>
+        <w:ind w:left="2580" w:hanging="360"/>
+      </w:pPr>
+      <w:rPr>
+        <w:rFonts w:ascii="Courier New" w:hAnsi="Courier New" w:cs="Courier New" w:hint="default"/>
+      </w:rPr>
+    </w:lvl>
+    <w:lvl w:ilvl="2" w:tplc="04090005" w:tentative="1">
+      <w:start w:val="1"/>
+      <w:numFmt w:val="bullet"/>
+      <w:lvlText w:val=""/>
+      <w:lvlJc w:val="left"/>
+      <w:pPr>
+        <w:ind w:left="3300" w:hanging="360"/>
+      </w:pPr>
+      <w:rPr>
+        <w:rFonts w:ascii="Wingdings" w:hAnsi="Wingdings" w:hint="default"/>
+      </w:rPr>
+    </w:lvl>
+    <w:lvl w:ilvl="3" w:tplc="04090001" w:tentative="1">
+      <w:start w:val="1"/>
+      <w:numFmt w:val="bullet"/>
+      <w:lvlText w:val=""/>
+      <w:lvlJc w:val="left"/>
+      <w:pPr>
+        <w:ind w:left="4020" w:hanging="360"/>
+      </w:pPr>
+      <w:rPr>
+        <w:rFonts w:ascii="Symbol" w:hAnsi="Symbol" w:hint="default"/>
+      </w:rPr>
+    </w:lvl>
+    <w:lvl w:ilvl="4" w:tplc="04090003" w:tentative="1">
+      <w:start w:val="1"/>
+      <w:numFmt w:val="bullet"/>
+      <w:lvlText w:val="o"/>
+      <w:lvlJc w:val="left"/>
+      <w:pPr>
+        <w:ind w:left="4740" w:hanging="360"/>
+      </w:pPr>
+      <w:rPr>
+        <w:rFonts w:ascii="Courier New" w:hAnsi="Courier New" w:cs="Courier New" w:hint="default"/>
+      </w:rPr>
+    </w:lvl>
+    <w:lvl w:ilvl="5" w:tplc="04090005" w:tentative="1">
+      <w:start w:val="1"/>
+      <w:numFmt w:val="bullet"/>
+      <w:lvlText w:val=""/>
+      <w:lvlJc w:val="left"/>
+      <w:pPr>
+        <w:ind w:left="5460" w:hanging="360"/>
+      </w:pPr>
+      <w:rPr>
+        <w:rFonts w:ascii="Wingdings" w:hAnsi="Wingdings" w:hint="default"/>
+      </w:rPr>
+    </w:lvl>
+    <w:lvl w:ilvl="6" w:tplc="04090001" w:tentative="1">
+      <w:start w:val="1"/>
+      <w:numFmt w:val="bullet"/>
+      <w:lvlText w:val=""/>
+      <w:lvlJc w:val="left"/>
+      <w:pPr>
+        <w:ind w:left="6180" w:hanging="360"/>
+      </w:pPr>
+      <w:rPr>
+        <w:rFonts w:ascii="Symbol" w:hAnsi="Symbol" w:hint="default"/>
+      </w:rPr>
+    </w:lvl>
+    <w:lvl w:ilvl="7" w:tplc="04090003" w:tentative="1">
+      <w:start w:val="1"/>
+      <w:numFmt w:val="bullet"/>
+      <w:lvlText w:val="o"/>
+      <w:lvlJc w:val="left"/>
+      <w:pPr>
+        <w:ind w:left="6900" w:hanging="360"/>
+      </w:pPr>
+      <w:rPr>
+        <w:rFonts w:ascii="Courier New" w:hAnsi="Courier New" w:cs="Courier New" w:hint="default"/>
+      </w:rPr>
+    </w:lvl>
+    <w:lvl w:ilvl="8" w:tplc="04090005" w:tentative="1">
+      <w:start w:val="1"/>
+      <w:numFmt w:val="bullet"/>
+      <w:lvlText w:val=""/>
+      <w:lvlJc w:val="left"/>
+      <w:pPr>
+        <w:ind w:left="7620" w:hanging="360"/>
+      </w:pPr>
+      <w:rPr>
+        <w:rFonts w:ascii="Wingdings" w:hAnsi="Wingdings" w:hint="default"/>
+      </w:rPr>
+    </w:lvl>
+  </w:abstractNum>
+  <w:abstractNum w:abstractNumId="3">
     <w:nsid w:val="25B55698"/>
     <w:multiLevelType w:val="hybridMultilevel"/>
     <w:tmpl w:val="91888792"/>
@@ -6835,7 +7968,7 @@
       </w:rPr>
     </w:lvl>
   </w:abstractNum>
-  <w:abstractNum w:abstractNumId="1">
+  <w:abstractNum w:abstractNumId="4">
     <w:nsid w:val="434F7106"/>
     <w:multiLevelType w:val="hybridMultilevel"/>
     <w:tmpl w:val="9086D468"/>
@@ -6948,7 +8081,7 @@
       </w:rPr>
     </w:lvl>
   </w:abstractNum>
-  <w:abstractNum w:abstractNumId="2">
+  <w:abstractNum w:abstractNumId="5">
     <w:nsid w:val="43F41F1A"/>
     <w:multiLevelType w:val="hybridMultilevel"/>
     <w:tmpl w:val="3C107EF8"/>
@@ -7065,7 +8198,7 @@
       </w:pPr>
     </w:lvl>
   </w:abstractNum>
-  <w:abstractNum w:abstractNumId="3">
+  <w:abstractNum w:abstractNumId="6">
     <w:nsid w:val="47762E12"/>
     <w:multiLevelType w:val="hybridMultilevel"/>
     <w:tmpl w:val="22F45E70"/>
@@ -7178,7 +8311,7 @@
       </w:rPr>
     </w:lvl>
   </w:abstractNum>
-  <w:abstractNum w:abstractNumId="4">
+  <w:abstractNum w:abstractNumId="7">
     <w:nsid w:val="47EE29C9"/>
     <w:multiLevelType w:val="hybridMultilevel"/>
     <w:tmpl w:val="63FC261A"/>
@@ -7291,7 +8424,7 @@
       </w:rPr>
     </w:lvl>
   </w:abstractNum>
-  <w:abstractNum w:abstractNumId="5">
+  <w:abstractNum w:abstractNumId="8">
     <w:nsid w:val="71AE5FBE"/>
     <w:multiLevelType w:val="multilevel"/>
     <w:tmpl w:val="E4AAEF94"/>
@@ -7447,7 +8580,7 @@
       </w:rPr>
     </w:lvl>
   </w:abstractNum>
-  <w:abstractNum w:abstractNumId="6">
+  <w:abstractNum w:abstractNumId="9">
     <w:nsid w:val="73CB7EEC"/>
     <w:multiLevelType w:val="hybridMultilevel"/>
     <w:tmpl w:val="91888792"/>
@@ -7561,25 +8694,34 @@
     </w:lvl>
   </w:abstractNum>
   <w:num w:numId="1">
+    <w:abstractNumId w:val="8"/>
+  </w:num>
+  <w:num w:numId="2">
     <w:abstractNumId w:val="5"/>
   </w:num>
-  <w:num w:numId="2">
-    <w:abstractNumId w:val="2"/>
+  <w:num w:numId="3">
+    <w:abstractNumId w:val="6"/>
   </w:num>
-  <w:num w:numId="3">
+  <w:num w:numId="4">
+    <w:abstractNumId w:val="7"/>
+  </w:num>
+  <w:num w:numId="5">
+    <w:abstractNumId w:val="9"/>
+  </w:num>
+  <w:num w:numId="6">
+    <w:abstractNumId w:val="4"/>
+  </w:num>
+  <w:num w:numId="7">
     <w:abstractNumId w:val="3"/>
   </w:num>
-  <w:num w:numId="4">
-    <w:abstractNumId w:val="4"/>
-  </w:num>
-  <w:num w:numId="5">
-    <w:abstractNumId w:val="6"/>
-  </w:num>
-  <w:num w:numId="6">
+  <w:num w:numId="8">
     <w:abstractNumId w:val="1"/>
   </w:num>
-  <w:num w:numId="7">
+  <w:num w:numId="9">
     <w:abstractNumId w:val="0"/>
+  </w:num>
+  <w:num w:numId="10">
+    <w:abstractNumId w:val="2"/>
   </w:num>
   <w:numIdMacAtCleanup w:val="7"/>
 </w:numbering>

</xml_diff>